<commit_message>
Documentation - Updating Changes
</commit_message>
<xml_diff>
--- a/projects/Documentacion - Proyecto Final.docx
+++ b/projects/Documentacion - Proyecto Final.docx
@@ -1,6 +1,6 @@
 
 <file path=word/document.xml><?xml version="1.0" encoding="utf-8"?>
-<w:document xmlns:wpc="http://schemas.microsoft.com/office/word/2010/wordprocessingCanvas" xmlns:cx="http://schemas.microsoft.com/office/drawing/2014/chartex" xmlns:cx1="http://schemas.microsoft.com/office/drawing/2015/9/8/chartex" xmlns:cx2="http://schemas.microsoft.com/office/drawing/2015/10/21/chartex" xmlns:cx3="http://schemas.microsoft.com/office/drawing/2016/5/9/chartex" xmlns:cx4="http://schemas.microsoft.com/office/drawing/2016/5/10/chartex" xmlns:cx5="http://schemas.microsoft.com/office/drawing/2016/5/11/chartex" xmlns:cx6="http://schemas.microsoft.com/office/drawing/2016/5/12/chartex" xmlns:cx7="http://schemas.microsoft.com/office/drawing/2016/5/13/chartex" xmlns:cx8="http://schemas.microsoft.com/office/drawing/2016/5/14/chartex" xmlns:mc="http://schemas.openxmlformats.org/markup-compatibility/2006" xmlns:aink="http://schemas.microsoft.com/office/drawing/2016/ink" xmlns:am3d="http://schemas.microsoft.com/office/drawing/2017/model3d" xmlns:o="urn:schemas-microsoft-com:office:office" xmlns:oel="http://schemas.microsoft.com/office/2019/extlst" xmlns:r="http://schemas.openxmlformats.org/officeDocument/2006/relationships" xmlns:m="http://schemas.openxmlformats.org/officeDocument/2006/math" xmlns:v="urn:schemas-microsoft-com:vml" xmlns:wp14="http://schemas.microsoft.com/office/word/2010/wordprocessingDrawing" xmlns:wp="http://schemas.openxmlformats.org/drawingml/2006/wordprocessingDrawing" xmlns:w10="urn:schemas-microsoft-com:office:word" xmlns:w="http://schemas.openxmlformats.org/wordprocessingml/2006/main" xmlns:w14="http://schemas.microsoft.com/office/word/2010/wordml" xmlns:w15="http://schemas.microsoft.com/office/word/2012/wordml" xmlns:w16cex="http://schemas.microsoft.com/office/word/2018/wordml/cex" xmlns:w16cid="http://schemas.microsoft.com/office/word/2016/wordml/cid" xmlns:w16="http://schemas.microsoft.com/office/word/2018/wordml" xmlns:w16du="http://schemas.microsoft.com/office/word/2023/wordml/word16du" xmlns:w16sdtdh="http://schemas.microsoft.com/office/word/2020/wordml/sdtdatahash" xmlns:w16se="http://schemas.microsoft.com/office/word/2015/wordml/symex" xmlns:wpg="http://schemas.microsoft.com/office/word/2010/wordprocessingGroup" xmlns:wpi="http://schemas.microsoft.com/office/word/2010/wordprocessingInk" xmlns:wne="http://schemas.microsoft.com/office/word/2006/wordml" xmlns:wps="http://schemas.microsoft.com/office/word/2010/wordprocessingShape" mc:Ignorable="w14 w15 w16se w16cid w16 w16cex w16sdtdh w16du wp14">
+<w:document xmlns:wpc="http://schemas.microsoft.com/office/word/2010/wordprocessingCanvas" xmlns:cx="http://schemas.microsoft.com/office/drawing/2014/chartex" xmlns:cx1="http://schemas.microsoft.com/office/drawing/2015/9/8/chartex" xmlns:cx2="http://schemas.microsoft.com/office/drawing/2015/10/21/chartex" xmlns:cx3="http://schemas.microsoft.com/office/drawing/2016/5/9/chartex" xmlns:cx4="http://schemas.microsoft.com/office/drawing/2016/5/10/chartex" xmlns:cx5="http://schemas.microsoft.com/office/drawing/2016/5/11/chartex" xmlns:cx6="http://schemas.microsoft.com/office/drawing/2016/5/12/chartex" xmlns:cx7="http://schemas.microsoft.com/office/drawing/2016/5/13/chartex" xmlns:cx8="http://schemas.microsoft.com/office/drawing/2016/5/14/chartex" xmlns:mc="http://schemas.openxmlformats.org/markup-compatibility/2006" xmlns:aink="http://schemas.microsoft.com/office/drawing/2016/ink" xmlns:am3d="http://schemas.microsoft.com/office/drawing/2017/model3d" xmlns:o="urn:schemas-microsoft-com:office:office" xmlns:oel="http://schemas.microsoft.com/office/2019/extlst" xmlns:r="http://schemas.openxmlformats.org/officeDocument/2006/relationships" xmlns:m="http://schemas.openxmlformats.org/officeDocument/2006/math" xmlns:v="urn:schemas-microsoft-com:vml" xmlns:wp14="http://schemas.microsoft.com/office/word/2010/wordprocessingDrawing" xmlns:wp="http://schemas.openxmlformats.org/drawingml/2006/wordprocessingDrawing" xmlns:w10="urn:schemas-microsoft-com:office:word" xmlns:w="http://schemas.openxmlformats.org/wordprocessingml/2006/main" xmlns:w14="http://schemas.microsoft.com/office/word/2010/wordml" xmlns:w15="http://schemas.microsoft.com/office/word/2012/wordml" xmlns:w16cex="http://schemas.microsoft.com/office/word/2018/wordml/cex" xmlns:w16cid="http://schemas.microsoft.com/office/word/2016/wordml/cid" xmlns:w16="http://schemas.microsoft.com/office/word/2018/wordml" xmlns:w16sdtdh="http://schemas.microsoft.com/office/word/2020/wordml/sdtdatahash" xmlns:w16se="http://schemas.microsoft.com/office/word/2015/wordml/symex" xmlns:wpg="http://schemas.microsoft.com/office/word/2010/wordprocessingGroup" xmlns:wpi="http://schemas.microsoft.com/office/word/2010/wordprocessingInk" xmlns:wne="http://schemas.microsoft.com/office/word/2006/wordml" xmlns:wps="http://schemas.microsoft.com/office/word/2010/wordprocessingShape" mc:Ignorable="w14 w15 w16se w16cid w16 w16cex w16sdtdh wp14">
   <w:body>
     <w:p>
       <w:r>
@@ -2598,7 +2598,7 @@
                 <v:stroke joinstyle="miter"/>
                 <v:path gradientshapeok="t" o:connecttype="rect"/>
               </v:shapetype>
-              <v:shape id="Cuadro de texto 1" o:spid="_x0000_s1026" type="#_x0000_t202" style="position:absolute;left:0;text-align:left;margin-left:15.85pt;margin-top:342.6pt;width:441.85pt;height:.05pt;z-index:251661312;visibility:visible;mso-wrap-style:square;mso-wrap-distance-left:9pt;mso-wrap-distance-top:0;mso-wrap-distance-right:9pt;mso-wrap-distance-bottom:0;mso-position-horizontal:absolute;mso-position-horizontal-relative:text;mso-position-vertical:absolute;mso-position-vertical-relative:text;v-text-anchor:top" o:gfxdata="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" stroked="f">
+              <v:shape id="Cuadro de texto 1" o:spid="_x0000_s1026" type="#_x0000_t202" style="position:absolute;left:0;text-align:left;margin-left:15.85pt;margin-top:342.6pt;width:441.85pt;height:.05pt;z-index:251661312;visibility:visible;mso-wrap-style:square;mso-wrap-distance-left:9pt;mso-wrap-distance-top:0;mso-wrap-distance-right:9pt;mso-wrap-distance-bottom:0;mso-position-horizontal:absolute;mso-position-horizontal-relative:text;mso-position-vertical:absolute;mso-position-vertical-relative:text;v-text-anchor:top" o:gfxdata="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" stroked="f">
                 <v:textbox style="mso-fit-shape-to-text:t" inset="0,0,0,0">
                   <w:txbxContent>
                     <w:p>
@@ -2778,7 +2778,7 @@
           <w:noProof/>
         </w:rPr>
         <w:drawing>
-          <wp:anchor distT="0" distB="0" distL="114300" distR="114300" simplePos="0" relativeHeight="251658240" behindDoc="0" locked="0" layoutInCell="1" allowOverlap="1" wp14:anchorId="42F83809" wp14:editId="325F48C1">
+          <wp:anchor distT="0" distB="0" distL="114300" distR="114300" simplePos="0" relativeHeight="251658240" behindDoc="0" locked="0" layoutInCell="1" allowOverlap="1" wp14:anchorId="42F83809" wp14:editId="780FD1C4">
             <wp:simplePos x="0" y="0"/>
             <wp:positionH relativeFrom="column">
               <wp:posOffset>201350</wp:posOffset>
@@ -3521,7 +3521,7 @@
           <w:noProof/>
         </w:rPr>
         <w:drawing>
-          <wp:inline distT="0" distB="0" distL="0" distR="0" wp14:anchorId="1957A3EA" wp14:editId="72AEAE3D">
+          <wp:inline distT="0" distB="0" distL="0" distR="0" wp14:anchorId="1957A3EA" wp14:editId="3427DB2B">
             <wp:extent cx="5612130" cy="3104515"/>
             <wp:effectExtent l="0" t="0" r="1270" b="0"/>
             <wp:docPr id="898226410" name="Imagen 4"/>
@@ -3568,7 +3568,7 @@
           <w:noProof/>
         </w:rPr>
         <w:drawing>
-          <wp:inline distT="0" distB="0" distL="0" distR="0" wp14:anchorId="26622683" wp14:editId="571F9BF3">
+          <wp:inline distT="0" distB="0" distL="0" distR="0" wp14:anchorId="26622683" wp14:editId="47AC32DB">
             <wp:extent cx="5612130" cy="2858770"/>
             <wp:effectExtent l="0" t="0" r="1270" b="0"/>
             <wp:docPr id="366134181" name="Imagen 3"/>
@@ -3826,21 +3826,13 @@
     <w:p/>
     <w:p>
       <w:r>
-        <w:t xml:space="preserve">Los aplicativos serverless son aplicaciones que se ejecutan en entornos en la nube sin necesidad de gestionar servidores, en lugar de estos, se utilizan servicios en la nube que ejecutan y gestionan el código de la aplicación en respuesta a eventos específicos. Su funcionalidad está basada en eventos y cada evento desencadena una función específica que se ejecuta automáticamente. La adopción de aplicativos serverless proporciona a Nautilus </w:t>
-      </w:r>
-      <w:proofErr w:type="spellStart"/>
-      <w:r>
-        <w:t>Corp</w:t>
-      </w:r>
-      <w:proofErr w:type="spellEnd"/>
-      <w:r>
-        <w:t xml:space="preserve"> una forma eficiente y escalable de gestionar sus aplicaciones y servicios web. Brindando beneficios como la automatización, escalabilidad automática y la reducción de costos, por lo que esta arquitectura es una opción beneficiosa para soportar el crecimiento y las operaciones digitales de la compañía, asegurando una implementación robusta y flexible que se adapte a sus necesidades presentes y futuras. </w:t>
+        <w:t xml:space="preserve">Los aplicativos serverless son aplicaciones que se ejecutan en entornos en la nube sin necesidad de gestionar servidores, en lugar de estos, se utilizan servicios en la nube que ejecutan y gestionan el código de la aplicación en respuesta a eventos específicos. Su funcionalidad está basada en eventos y cada evento desencadena una función específica que se ejecuta automáticamente. La adopción de aplicativos serverless proporciona a Nautilus Corp una forma eficiente y escalable de gestionar sus aplicaciones y servicios web. Brindando beneficios como la automatización, escalabilidad automática y la reducción de costos, por lo que esta arquitectura es una opción beneficiosa para soportar el crecimiento y las operaciones digitales de la compañía, asegurando una implementación robusta y flexible que se adapte a sus necesidades presentes y futuras. </w:t>
       </w:r>
     </w:p>
     <w:p/>
     <w:p>
       <w:pPr>
-        <w:pStyle w:val="Prrafodelista"/>
+        <w:pStyle w:val="Ttulo2"/>
         <w:numPr>
           <w:ilvl w:val="1"/>
           <w:numId w:val="12"/>
@@ -3934,7 +3926,6 @@
           <w:szCs w:val="24"/>
         </w:rPr>
       </w:pPr>
-      <w:proofErr w:type="spellStart"/>
       <w:r>
         <w:rPr>
           <w:b/>
@@ -3977,19 +3968,7 @@
           <w:sz w:val="24"/>
           <w:szCs w:val="24"/>
         </w:rPr>
-        <w:t>gen</w:t>
-      </w:r>
-      <w:proofErr w:type="spellEnd"/>
-      <w:r>
-        <w:rPr>
-          <w:b/>
-          <w:bCs/>
-          <w:i w:val="0"/>
-          <w:iCs/>
-          <w:sz w:val="24"/>
-          <w:szCs w:val="24"/>
-        </w:rPr>
-        <w:t xml:space="preserve"> </w:t>
+        <w:t xml:space="preserve">gen </w:t>
       </w:r>
       <w:r>
         <w:rPr>
@@ -4074,25 +4053,28 @@
         <w:br w:type="page"/>
       </w:r>
     </w:p>
-    <w:p/>
-    <w:p/>
-    <w:p/>
-    <w:p/>
-    <w:p>
-      <w:pPr>
-        <w:pStyle w:val="Prrafodelista"/>
+    <w:p>
+      <w:pPr>
+        <w:pStyle w:val="Ttulo2"/>
         <w:numPr>
           <w:ilvl w:val="1"/>
           <w:numId w:val="12"/>
         </w:numPr>
       </w:pPr>
       <w:r>
+        <w:lastRenderedPageBreak/>
         <w:t>ARQUITECTURA DE SERVICIOS WEB</w:t>
       </w:r>
     </w:p>
     <w:p>
-      <w:pPr>
-        <w:pStyle w:val="Prrafodelista"/>
+      <w:r>
+        <w:br w:type="page"/>
+      </w:r>
+    </w:p>
+    <w:p/>
+    <w:p>
+      <w:pPr>
+        <w:pStyle w:val="Ttulo2"/>
         <w:numPr>
           <w:ilvl w:val="1"/>
           <w:numId w:val="12"/>
@@ -4103,8 +4085,14 @@
       </w:r>
     </w:p>
     <w:p>
-      <w:pPr>
-        <w:pStyle w:val="Prrafodelista"/>
+      <w:r>
+        <w:br w:type="page"/>
+      </w:r>
+    </w:p>
+    <w:p/>
+    <w:p>
+      <w:pPr>
+        <w:pStyle w:val="Ttulo2"/>
         <w:numPr>
           <w:ilvl w:val="1"/>
           <w:numId w:val="12"/>
@@ -4288,7 +4276,7 @@
 </file>
 
 <file path=word/endnotes.xml><?xml version="1.0" encoding="utf-8"?>
-<w:endnotes xmlns:wpc="http://schemas.microsoft.com/office/word/2010/wordprocessingCanvas" xmlns:cx="http://schemas.microsoft.com/office/drawing/2014/chartex" xmlns:cx1="http://schemas.microsoft.com/office/drawing/2015/9/8/chartex" xmlns:cx2="http://schemas.microsoft.com/office/drawing/2015/10/21/chartex" xmlns:cx3="http://schemas.microsoft.com/office/drawing/2016/5/9/chartex" xmlns:cx4="http://schemas.microsoft.com/office/drawing/2016/5/10/chartex" xmlns:cx5="http://schemas.microsoft.com/office/drawing/2016/5/11/chartex" xmlns:cx6="http://schemas.microsoft.com/office/drawing/2016/5/12/chartex" xmlns:cx7="http://schemas.microsoft.com/office/drawing/2016/5/13/chartex" xmlns:cx8="http://schemas.microsoft.com/office/drawing/2016/5/14/chartex" xmlns:mc="http://schemas.openxmlformats.org/markup-compatibility/2006" xmlns:aink="http://schemas.microsoft.com/office/drawing/2016/ink" xmlns:am3d="http://schemas.microsoft.com/office/drawing/2017/model3d" xmlns:o="urn:schemas-microsoft-com:office:office" xmlns:oel="http://schemas.microsoft.com/office/2019/extlst" xmlns:r="http://schemas.openxmlformats.org/officeDocument/2006/relationships" xmlns:m="http://schemas.openxmlformats.org/officeDocument/2006/math" xmlns:v="urn:schemas-microsoft-com:vml" xmlns:wp14="http://schemas.microsoft.com/office/word/2010/wordprocessingDrawing" xmlns:wp="http://schemas.openxmlformats.org/drawingml/2006/wordprocessingDrawing" xmlns:w10="urn:schemas-microsoft-com:office:word" xmlns:w="http://schemas.openxmlformats.org/wordprocessingml/2006/main" xmlns:w14="http://schemas.microsoft.com/office/word/2010/wordml" xmlns:w15="http://schemas.microsoft.com/office/word/2012/wordml" xmlns:w16cex="http://schemas.microsoft.com/office/word/2018/wordml/cex" xmlns:w16cid="http://schemas.microsoft.com/office/word/2016/wordml/cid" xmlns:w16="http://schemas.microsoft.com/office/word/2018/wordml" xmlns:w16du="http://schemas.microsoft.com/office/word/2023/wordml/word16du" xmlns:w16sdtdh="http://schemas.microsoft.com/office/word/2020/wordml/sdtdatahash" xmlns:w16se="http://schemas.microsoft.com/office/word/2015/wordml/symex" xmlns:wpg="http://schemas.microsoft.com/office/word/2010/wordprocessingGroup" xmlns:wpi="http://schemas.microsoft.com/office/word/2010/wordprocessingInk" xmlns:wne="http://schemas.microsoft.com/office/word/2006/wordml" xmlns:wps="http://schemas.microsoft.com/office/word/2010/wordprocessingShape" mc:Ignorable="w14 w15 w16se w16cid w16 w16cex w16sdtdh w16du wp14">
+<w:endnotes xmlns:wpc="http://schemas.microsoft.com/office/word/2010/wordprocessingCanvas" xmlns:cx="http://schemas.microsoft.com/office/drawing/2014/chartex" xmlns:cx1="http://schemas.microsoft.com/office/drawing/2015/9/8/chartex" xmlns:cx2="http://schemas.microsoft.com/office/drawing/2015/10/21/chartex" xmlns:cx3="http://schemas.microsoft.com/office/drawing/2016/5/9/chartex" xmlns:cx4="http://schemas.microsoft.com/office/drawing/2016/5/10/chartex" xmlns:cx5="http://schemas.microsoft.com/office/drawing/2016/5/11/chartex" xmlns:cx6="http://schemas.microsoft.com/office/drawing/2016/5/12/chartex" xmlns:cx7="http://schemas.microsoft.com/office/drawing/2016/5/13/chartex" xmlns:cx8="http://schemas.microsoft.com/office/drawing/2016/5/14/chartex" xmlns:mc="http://schemas.openxmlformats.org/markup-compatibility/2006" xmlns:aink="http://schemas.microsoft.com/office/drawing/2016/ink" xmlns:am3d="http://schemas.microsoft.com/office/drawing/2017/model3d" xmlns:o="urn:schemas-microsoft-com:office:office" xmlns:oel="http://schemas.microsoft.com/office/2019/extlst" xmlns:r="http://schemas.openxmlformats.org/officeDocument/2006/relationships" xmlns:m="http://schemas.openxmlformats.org/officeDocument/2006/math" xmlns:v="urn:schemas-microsoft-com:vml" xmlns:wp14="http://schemas.microsoft.com/office/word/2010/wordprocessingDrawing" xmlns:wp="http://schemas.openxmlformats.org/drawingml/2006/wordprocessingDrawing" xmlns:w10="urn:schemas-microsoft-com:office:word" xmlns:w="http://schemas.openxmlformats.org/wordprocessingml/2006/main" xmlns:w14="http://schemas.microsoft.com/office/word/2010/wordml" xmlns:w15="http://schemas.microsoft.com/office/word/2012/wordml" xmlns:w16cex="http://schemas.microsoft.com/office/word/2018/wordml/cex" xmlns:w16cid="http://schemas.microsoft.com/office/word/2016/wordml/cid" xmlns:w16="http://schemas.microsoft.com/office/word/2018/wordml" xmlns:w16sdtdh="http://schemas.microsoft.com/office/word/2020/wordml/sdtdatahash" xmlns:w16se="http://schemas.microsoft.com/office/word/2015/wordml/symex" xmlns:wpg="http://schemas.microsoft.com/office/word/2010/wordprocessingGroup" xmlns:wpi="http://schemas.microsoft.com/office/word/2010/wordprocessingInk" xmlns:wne="http://schemas.microsoft.com/office/word/2006/wordml" xmlns:wps="http://schemas.microsoft.com/office/word/2010/wordprocessingShape" mc:Ignorable="w14 w15 w16se w16cid w16 w16cex w16sdtdh wp14">
   <w:endnote w:type="separator" w:id="-1">
     <w:p>
       <w:r>
@@ -4307,7 +4295,7 @@
 </file>
 
 <file path=word/footnotes.xml><?xml version="1.0" encoding="utf-8"?>
-<w:footnotes xmlns:wpc="http://schemas.microsoft.com/office/word/2010/wordprocessingCanvas" xmlns:cx="http://schemas.microsoft.com/office/drawing/2014/chartex" xmlns:cx1="http://schemas.microsoft.com/office/drawing/2015/9/8/chartex" xmlns:cx2="http://schemas.microsoft.com/office/drawing/2015/10/21/chartex" xmlns:cx3="http://schemas.microsoft.com/office/drawing/2016/5/9/chartex" xmlns:cx4="http://schemas.microsoft.com/office/drawing/2016/5/10/chartex" xmlns:cx5="http://schemas.microsoft.com/office/drawing/2016/5/11/chartex" xmlns:cx6="http://schemas.microsoft.com/office/drawing/2016/5/12/chartex" xmlns:cx7="http://schemas.microsoft.com/office/drawing/2016/5/13/chartex" xmlns:cx8="http://schemas.microsoft.com/office/drawing/2016/5/14/chartex" xmlns:mc="http://schemas.openxmlformats.org/markup-compatibility/2006" xmlns:aink="http://schemas.microsoft.com/office/drawing/2016/ink" xmlns:am3d="http://schemas.microsoft.com/office/drawing/2017/model3d" xmlns:o="urn:schemas-microsoft-com:office:office" xmlns:oel="http://schemas.microsoft.com/office/2019/extlst" xmlns:r="http://schemas.openxmlformats.org/officeDocument/2006/relationships" xmlns:m="http://schemas.openxmlformats.org/officeDocument/2006/math" xmlns:v="urn:schemas-microsoft-com:vml" xmlns:wp14="http://schemas.microsoft.com/office/word/2010/wordprocessingDrawing" xmlns:wp="http://schemas.openxmlformats.org/drawingml/2006/wordprocessingDrawing" xmlns:w10="urn:schemas-microsoft-com:office:word" xmlns:w="http://schemas.openxmlformats.org/wordprocessingml/2006/main" xmlns:w14="http://schemas.microsoft.com/office/word/2010/wordml" xmlns:w15="http://schemas.microsoft.com/office/word/2012/wordml" xmlns:w16cex="http://schemas.microsoft.com/office/word/2018/wordml/cex" xmlns:w16cid="http://schemas.microsoft.com/office/word/2016/wordml/cid" xmlns:w16="http://schemas.microsoft.com/office/word/2018/wordml" xmlns:w16du="http://schemas.microsoft.com/office/word/2023/wordml/word16du" xmlns:w16sdtdh="http://schemas.microsoft.com/office/word/2020/wordml/sdtdatahash" xmlns:w16se="http://schemas.microsoft.com/office/word/2015/wordml/symex" xmlns:wpg="http://schemas.microsoft.com/office/word/2010/wordprocessingGroup" xmlns:wpi="http://schemas.microsoft.com/office/word/2010/wordprocessingInk" xmlns:wne="http://schemas.microsoft.com/office/word/2006/wordml" xmlns:wps="http://schemas.microsoft.com/office/word/2010/wordprocessingShape" mc:Ignorable="w14 w15 w16se w16cid w16 w16cex w16sdtdh w16du wp14">
+<w:footnotes xmlns:wpc="http://schemas.microsoft.com/office/word/2010/wordprocessingCanvas" xmlns:cx="http://schemas.microsoft.com/office/drawing/2014/chartex" xmlns:cx1="http://schemas.microsoft.com/office/drawing/2015/9/8/chartex" xmlns:cx2="http://schemas.microsoft.com/office/drawing/2015/10/21/chartex" xmlns:cx3="http://schemas.microsoft.com/office/drawing/2016/5/9/chartex" xmlns:cx4="http://schemas.microsoft.com/office/drawing/2016/5/10/chartex" xmlns:cx5="http://schemas.microsoft.com/office/drawing/2016/5/11/chartex" xmlns:cx6="http://schemas.microsoft.com/office/drawing/2016/5/12/chartex" xmlns:cx7="http://schemas.microsoft.com/office/drawing/2016/5/13/chartex" xmlns:cx8="http://schemas.microsoft.com/office/drawing/2016/5/14/chartex" xmlns:mc="http://schemas.openxmlformats.org/markup-compatibility/2006" xmlns:aink="http://schemas.microsoft.com/office/drawing/2016/ink" xmlns:am3d="http://schemas.microsoft.com/office/drawing/2017/model3d" xmlns:o="urn:schemas-microsoft-com:office:office" xmlns:oel="http://schemas.microsoft.com/office/2019/extlst" xmlns:r="http://schemas.openxmlformats.org/officeDocument/2006/relationships" xmlns:m="http://schemas.openxmlformats.org/officeDocument/2006/math" xmlns:v="urn:schemas-microsoft-com:vml" xmlns:wp14="http://schemas.microsoft.com/office/word/2010/wordprocessingDrawing" xmlns:wp="http://schemas.openxmlformats.org/drawingml/2006/wordprocessingDrawing" xmlns:w10="urn:schemas-microsoft-com:office:word" xmlns:w="http://schemas.openxmlformats.org/wordprocessingml/2006/main" xmlns:w14="http://schemas.microsoft.com/office/word/2010/wordml" xmlns:w15="http://schemas.microsoft.com/office/word/2012/wordml" xmlns:w16cex="http://schemas.microsoft.com/office/word/2018/wordml/cex" xmlns:w16cid="http://schemas.microsoft.com/office/word/2016/wordml/cid" xmlns:w16="http://schemas.microsoft.com/office/word/2018/wordml" xmlns:w16sdtdh="http://schemas.microsoft.com/office/word/2020/wordml/sdtdatahash" xmlns:w16se="http://schemas.microsoft.com/office/word/2015/wordml/symex" xmlns:wpg="http://schemas.microsoft.com/office/word/2010/wordprocessingGroup" xmlns:wpi="http://schemas.microsoft.com/office/word/2010/wordprocessingInk" xmlns:wne="http://schemas.microsoft.com/office/word/2006/wordml" xmlns:wps="http://schemas.microsoft.com/office/word/2010/wordprocessingShape" mc:Ignorable="w14 w15 w16se w16cid w16 w16cex w16sdtdh wp14">
   <w:footnote w:type="separator" w:id="-1">
     <w:p>
       <w:r>
@@ -4326,7 +4314,7 @@
 </file>
 
 <file path=word/numbering.xml><?xml version="1.0" encoding="utf-8"?>
-<w:numbering xmlns:wpc="http://schemas.microsoft.com/office/word/2010/wordprocessingCanvas" xmlns:cx="http://schemas.microsoft.com/office/drawing/2014/chartex" xmlns:cx1="http://schemas.microsoft.com/office/drawing/2015/9/8/chartex" xmlns:cx2="http://schemas.microsoft.com/office/drawing/2015/10/21/chartex" xmlns:cx3="http://schemas.microsoft.com/office/drawing/2016/5/9/chartex" xmlns:cx4="http://schemas.microsoft.com/office/drawing/2016/5/10/chartex" xmlns:cx5="http://schemas.microsoft.com/office/drawing/2016/5/11/chartex" xmlns:cx6="http://schemas.microsoft.com/office/drawing/2016/5/12/chartex" xmlns:cx7="http://schemas.microsoft.com/office/drawing/2016/5/13/chartex" xmlns:cx8="http://schemas.microsoft.com/office/drawing/2016/5/14/chartex" xmlns:mc="http://schemas.openxmlformats.org/markup-compatibility/2006" xmlns:aink="http://schemas.microsoft.com/office/drawing/2016/ink" xmlns:am3d="http://schemas.microsoft.com/office/drawing/2017/model3d" xmlns:o="urn:schemas-microsoft-com:office:office" xmlns:oel="http://schemas.microsoft.com/office/2019/extlst" xmlns:r="http://schemas.openxmlformats.org/officeDocument/2006/relationships" xmlns:m="http://schemas.openxmlformats.org/officeDocument/2006/math" xmlns:v="urn:schemas-microsoft-com:vml" xmlns:wp14="http://schemas.microsoft.com/office/word/2010/wordprocessingDrawing" xmlns:wp="http://schemas.openxmlformats.org/drawingml/2006/wordprocessingDrawing" xmlns:w10="urn:schemas-microsoft-com:office:word" xmlns:w="http://schemas.openxmlformats.org/wordprocessingml/2006/main" xmlns:w14="http://schemas.microsoft.com/office/word/2010/wordml" xmlns:w15="http://schemas.microsoft.com/office/word/2012/wordml" xmlns:w16cex="http://schemas.microsoft.com/office/word/2018/wordml/cex" xmlns:w16cid="http://schemas.microsoft.com/office/word/2016/wordml/cid" xmlns:w16="http://schemas.microsoft.com/office/word/2018/wordml" xmlns:w16du="http://schemas.microsoft.com/office/word/2023/wordml/word16du" xmlns:w16sdtdh="http://schemas.microsoft.com/office/word/2020/wordml/sdtdatahash" xmlns:w16se="http://schemas.microsoft.com/office/word/2015/wordml/symex" xmlns:wpg="http://schemas.microsoft.com/office/word/2010/wordprocessingGroup" xmlns:wpi="http://schemas.microsoft.com/office/word/2010/wordprocessingInk" xmlns:wne="http://schemas.microsoft.com/office/word/2006/wordml" xmlns:wps="http://schemas.microsoft.com/office/word/2010/wordprocessingShape" mc:Ignorable="w14 w15 w16se w16cid w16 w16cex w16sdtdh w16du wp14">
+<w:numbering xmlns:wpc="http://schemas.microsoft.com/office/word/2010/wordprocessingCanvas" xmlns:cx="http://schemas.microsoft.com/office/drawing/2014/chartex" xmlns:cx1="http://schemas.microsoft.com/office/drawing/2015/9/8/chartex" xmlns:cx2="http://schemas.microsoft.com/office/drawing/2015/10/21/chartex" xmlns:cx3="http://schemas.microsoft.com/office/drawing/2016/5/9/chartex" xmlns:cx4="http://schemas.microsoft.com/office/drawing/2016/5/10/chartex" xmlns:cx5="http://schemas.microsoft.com/office/drawing/2016/5/11/chartex" xmlns:cx6="http://schemas.microsoft.com/office/drawing/2016/5/12/chartex" xmlns:cx7="http://schemas.microsoft.com/office/drawing/2016/5/13/chartex" xmlns:cx8="http://schemas.microsoft.com/office/drawing/2016/5/14/chartex" xmlns:mc="http://schemas.openxmlformats.org/markup-compatibility/2006" xmlns:aink="http://schemas.microsoft.com/office/drawing/2016/ink" xmlns:am3d="http://schemas.microsoft.com/office/drawing/2017/model3d" xmlns:o="urn:schemas-microsoft-com:office:office" xmlns:oel="http://schemas.microsoft.com/office/2019/extlst" xmlns:r="http://schemas.openxmlformats.org/officeDocument/2006/relationships" xmlns:m="http://schemas.openxmlformats.org/officeDocument/2006/math" xmlns:v="urn:schemas-microsoft-com:vml" xmlns:wp14="http://schemas.microsoft.com/office/word/2010/wordprocessingDrawing" xmlns:wp="http://schemas.openxmlformats.org/drawingml/2006/wordprocessingDrawing" xmlns:w10="urn:schemas-microsoft-com:office:word" xmlns:w="http://schemas.openxmlformats.org/wordprocessingml/2006/main" xmlns:w14="http://schemas.microsoft.com/office/word/2010/wordml" xmlns:w15="http://schemas.microsoft.com/office/word/2012/wordml" xmlns:w16cex="http://schemas.microsoft.com/office/word/2018/wordml/cex" xmlns:w16cid="http://schemas.microsoft.com/office/word/2016/wordml/cid" xmlns:w16="http://schemas.microsoft.com/office/word/2018/wordml" xmlns:w16sdtdh="http://schemas.microsoft.com/office/word/2020/wordml/sdtdatahash" xmlns:w16se="http://schemas.microsoft.com/office/word/2015/wordml/symex" xmlns:wpg="http://schemas.microsoft.com/office/word/2010/wordprocessingGroup" xmlns:wpi="http://schemas.microsoft.com/office/word/2010/wordprocessingInk" xmlns:wne="http://schemas.microsoft.com/office/word/2006/wordml" xmlns:wps="http://schemas.microsoft.com/office/word/2010/wordprocessingShape" mc:Ignorable="w14 w15 w16se w16cid w16 w16cex w16sdtdh wp14">
   <w:abstractNum w:abstractNumId="0" w15:restartNumberingAfterBreak="0">
     <w:nsid w:val="20970902"/>
     <w:multiLevelType w:val="multilevel"/>
@@ -5782,7 +5770,7 @@
 </file>
 
 <file path=word/styles.xml><?xml version="1.0" encoding="utf-8"?>
-<w:styles xmlns:mc="http://schemas.openxmlformats.org/markup-compatibility/2006" xmlns:r="http://schemas.openxmlformats.org/officeDocument/2006/relationships" xmlns:w="http://schemas.openxmlformats.org/wordprocessingml/2006/main" xmlns:w14="http://schemas.microsoft.com/office/word/2010/wordml" xmlns:w15="http://schemas.microsoft.com/office/word/2012/wordml" xmlns:w16cex="http://schemas.microsoft.com/office/word/2018/wordml/cex" xmlns:w16cid="http://schemas.microsoft.com/office/word/2016/wordml/cid" xmlns:w16="http://schemas.microsoft.com/office/word/2018/wordml" xmlns:w16du="http://schemas.microsoft.com/office/word/2023/wordml/word16du" xmlns:w16sdtdh="http://schemas.microsoft.com/office/word/2020/wordml/sdtdatahash" xmlns:w16se="http://schemas.microsoft.com/office/word/2015/wordml/symex" mc:Ignorable="w14 w15 w16se w16cid w16 w16cex w16sdtdh w16du">
+<w:styles xmlns:mc="http://schemas.openxmlformats.org/markup-compatibility/2006" xmlns:r="http://schemas.openxmlformats.org/officeDocument/2006/relationships" xmlns:w="http://schemas.openxmlformats.org/wordprocessingml/2006/main" xmlns:w14="http://schemas.microsoft.com/office/word/2010/wordml" xmlns:w15="http://schemas.microsoft.com/office/word/2012/wordml" xmlns:w16cex="http://schemas.microsoft.com/office/word/2018/wordml/cex" xmlns:w16cid="http://schemas.microsoft.com/office/word/2016/wordml/cid" xmlns:w16="http://schemas.microsoft.com/office/word/2018/wordml" xmlns:w16sdtdh="http://schemas.microsoft.com/office/word/2020/wordml/sdtdatahash" xmlns:w16se="http://schemas.microsoft.com/office/word/2015/wordml/symex" mc:Ignorable="w14 w15 w16se w16cid w16 w16cex w16sdtdh">
   <w:docDefaults>
     <w:rPrDefault>
       <w:rPr>

</xml_diff>

<commit_message>
Documentation - Latest changes
</commit_message>
<xml_diff>
--- a/projects/Documentacion - Proyecto Final.docx
+++ b/projects/Documentacion - Proyecto Final.docx
@@ -1,6 +1,6 @@
 
 <file path=word/document.xml><?xml version="1.0" encoding="utf-8"?>
-<w:document xmlns:wpc="http://schemas.microsoft.com/office/word/2010/wordprocessingCanvas" xmlns:cx="http://schemas.microsoft.com/office/drawing/2014/chartex" xmlns:cx1="http://schemas.microsoft.com/office/drawing/2015/9/8/chartex" xmlns:cx2="http://schemas.microsoft.com/office/drawing/2015/10/21/chartex" xmlns:cx3="http://schemas.microsoft.com/office/drawing/2016/5/9/chartex" xmlns:cx4="http://schemas.microsoft.com/office/drawing/2016/5/10/chartex" xmlns:cx5="http://schemas.microsoft.com/office/drawing/2016/5/11/chartex" xmlns:cx6="http://schemas.microsoft.com/office/drawing/2016/5/12/chartex" xmlns:cx7="http://schemas.microsoft.com/office/drawing/2016/5/13/chartex" xmlns:cx8="http://schemas.microsoft.com/office/drawing/2016/5/14/chartex" xmlns:mc="http://schemas.openxmlformats.org/markup-compatibility/2006" xmlns:aink="http://schemas.microsoft.com/office/drawing/2016/ink" xmlns:am3d="http://schemas.microsoft.com/office/drawing/2017/model3d" xmlns:o="urn:schemas-microsoft-com:office:office" xmlns:oel="http://schemas.microsoft.com/office/2019/extlst" xmlns:r="http://schemas.openxmlformats.org/officeDocument/2006/relationships" xmlns:m="http://schemas.openxmlformats.org/officeDocument/2006/math" xmlns:v="urn:schemas-microsoft-com:vml" xmlns:wp14="http://schemas.microsoft.com/office/word/2010/wordprocessingDrawing" xmlns:wp="http://schemas.openxmlformats.org/drawingml/2006/wordprocessingDrawing" xmlns:w10="urn:schemas-microsoft-com:office:word" xmlns:w="http://schemas.openxmlformats.org/wordprocessingml/2006/main" xmlns:w14="http://schemas.microsoft.com/office/word/2010/wordml" xmlns:w15="http://schemas.microsoft.com/office/word/2012/wordml" xmlns:w16cex="http://schemas.microsoft.com/office/word/2018/wordml/cex" xmlns:w16cid="http://schemas.microsoft.com/office/word/2016/wordml/cid" xmlns:w16="http://schemas.microsoft.com/office/word/2018/wordml" xmlns:w16sdtdh="http://schemas.microsoft.com/office/word/2020/wordml/sdtdatahash" xmlns:w16se="http://schemas.microsoft.com/office/word/2015/wordml/symex" xmlns:wpg="http://schemas.microsoft.com/office/word/2010/wordprocessingGroup" xmlns:wpi="http://schemas.microsoft.com/office/word/2010/wordprocessingInk" xmlns:wne="http://schemas.microsoft.com/office/word/2006/wordml" xmlns:wps="http://schemas.microsoft.com/office/word/2010/wordprocessingShape" mc:Ignorable="w14 w15 w16se w16cid w16 w16cex w16sdtdh wp14">
+<w:document xmlns:wpc="http://schemas.microsoft.com/office/word/2010/wordprocessingCanvas" xmlns:cx="http://schemas.microsoft.com/office/drawing/2014/chartex" xmlns:cx1="http://schemas.microsoft.com/office/drawing/2015/9/8/chartex" xmlns:cx2="http://schemas.microsoft.com/office/drawing/2015/10/21/chartex" xmlns:cx3="http://schemas.microsoft.com/office/drawing/2016/5/9/chartex" xmlns:cx4="http://schemas.microsoft.com/office/drawing/2016/5/10/chartex" xmlns:cx5="http://schemas.microsoft.com/office/drawing/2016/5/11/chartex" xmlns:cx6="http://schemas.microsoft.com/office/drawing/2016/5/12/chartex" xmlns:cx7="http://schemas.microsoft.com/office/drawing/2016/5/13/chartex" xmlns:cx8="http://schemas.microsoft.com/office/drawing/2016/5/14/chartex" xmlns:mc="http://schemas.openxmlformats.org/markup-compatibility/2006" xmlns:aink="http://schemas.microsoft.com/office/drawing/2016/ink" xmlns:am3d="http://schemas.microsoft.com/office/drawing/2017/model3d" xmlns:o="urn:schemas-microsoft-com:office:office" xmlns:oel="http://schemas.microsoft.com/office/2019/extlst" xmlns:r="http://schemas.openxmlformats.org/officeDocument/2006/relationships" xmlns:m="http://schemas.openxmlformats.org/officeDocument/2006/math" xmlns:v="urn:schemas-microsoft-com:vml" xmlns:wp14="http://schemas.microsoft.com/office/word/2010/wordprocessingDrawing" xmlns:wp="http://schemas.openxmlformats.org/drawingml/2006/wordprocessingDrawing" xmlns:w10="urn:schemas-microsoft-com:office:word" xmlns:w="http://schemas.openxmlformats.org/wordprocessingml/2006/main" xmlns:w14="http://schemas.microsoft.com/office/word/2010/wordml" xmlns:w15="http://schemas.microsoft.com/office/word/2012/wordml" xmlns:w16cex="http://schemas.microsoft.com/office/word/2018/wordml/cex" xmlns:w16cid="http://schemas.microsoft.com/office/word/2016/wordml/cid" xmlns:w16="http://schemas.microsoft.com/office/word/2018/wordml" xmlns:w16du="http://schemas.microsoft.com/office/word/2023/wordml/word16du" xmlns:w16sdtdh="http://schemas.microsoft.com/office/word/2020/wordml/sdtdatahash" xmlns:w16se="http://schemas.microsoft.com/office/word/2015/wordml/symex" xmlns:wpg="http://schemas.microsoft.com/office/word/2010/wordprocessingGroup" xmlns:wpi="http://schemas.microsoft.com/office/word/2010/wordprocessingInk" xmlns:wne="http://schemas.microsoft.com/office/word/2006/wordml" xmlns:wps="http://schemas.microsoft.com/office/word/2010/wordprocessingShape" mc:Ignorable="w14 w15 w16se w16cid w16 w16cex w16sdtdh w16du wp14">
   <w:body>
     <w:p>
       <w:r>
@@ -337,7 +337,7 @@
               <w:color w:val="auto"/>
               <w:kern w:val="2"/>
               <w:szCs w:val="24"/>
-              <w:lang w:eastAsia="es-MX"/>
+              <w:lang w:val="en-US"/>
               <w14:ligatures w14:val="standardContextual"/>
             </w:rPr>
           </w:pPr>
@@ -362,7 +362,7 @@
             </w:rPr>
             <w:fldChar w:fldCharType="separate"/>
           </w:r>
-          <w:hyperlink w:anchor="_Toc167933932" w:history="1">
+          <w:hyperlink w:anchor="_Toc167997418" w:history="1">
             <w:r>
               <w:rPr>
                 <w:rStyle w:val="Hipervnculo"/>
@@ -389,7 +389,7 @@
                 <w:noProof/>
                 <w:webHidden/>
               </w:rPr>
-              <w:instrText xml:space="preserve"> PAGEREF _Toc167933932 \h </w:instrText>
+              <w:instrText xml:space="preserve"> PAGEREF _Toc167997418 \h </w:instrText>
             </w:r>
             <w:r>
               <w:rPr>
@@ -436,11 +436,11 @@
               <w:color w:val="auto"/>
               <w:kern w:val="2"/>
               <w:szCs w:val="24"/>
-              <w:lang w:eastAsia="es-MX"/>
+              <w:lang w:val="en-US"/>
               <w14:ligatures w14:val="standardContextual"/>
             </w:rPr>
           </w:pPr>
-          <w:hyperlink w:anchor="_Toc167933933" w:history="1">
+          <w:hyperlink w:anchor="_Toc167997419" w:history="1">
             <w:r>
               <w:rPr>
                 <w:rStyle w:val="Hipervnculo"/>
@@ -458,7 +458,7 @@
                 <w:color w:val="auto"/>
                 <w:kern w:val="2"/>
                 <w:szCs w:val="24"/>
-                <w:lang w:eastAsia="es-MX"/>
+                <w:lang w:val="en-US"/>
                 <w14:ligatures w14:val="standardContextual"/>
               </w:rPr>
               <w:tab/>
@@ -489,7 +489,7 @@
                 <w:noProof/>
                 <w:webHidden/>
               </w:rPr>
-              <w:instrText xml:space="preserve"> PAGEREF _Toc167933933 \h </w:instrText>
+              <w:instrText xml:space="preserve"> PAGEREF _Toc167997419 \h </w:instrText>
             </w:r>
             <w:r>
               <w:rPr>
@@ -537,11 +537,11 @@
               <w:kern w:val="2"/>
               <w:sz w:val="24"/>
               <w:szCs w:val="24"/>
-              <w:lang w:eastAsia="es-MX"/>
+              <w:lang w:val="en-US"/>
               <w14:ligatures w14:val="standardContextual"/>
             </w:rPr>
           </w:pPr>
-          <w:hyperlink w:anchor="_Toc167933934" w:history="1">
+          <w:hyperlink w:anchor="_Toc167997420" w:history="1">
             <w:r>
               <w:rPr>
                 <w:rStyle w:val="Hipervnculo"/>
@@ -560,7 +560,7 @@
                 <w:kern w:val="2"/>
                 <w:sz w:val="24"/>
                 <w:szCs w:val="24"/>
-                <w:lang w:eastAsia="es-MX"/>
+                <w:lang w:val="en-US"/>
                 <w14:ligatures w14:val="standardContextual"/>
               </w:rPr>
               <w:tab/>
@@ -591,7 +591,7 @@
                 <w:noProof/>
                 <w:webHidden/>
               </w:rPr>
-              <w:instrText xml:space="preserve"> PAGEREF _Toc167933934 \h </w:instrText>
+              <w:instrText xml:space="preserve"> PAGEREF _Toc167997420 \h </w:instrText>
             </w:r>
             <w:r>
               <w:rPr>
@@ -639,11 +639,11 @@
               <w:kern w:val="2"/>
               <w:sz w:val="24"/>
               <w:szCs w:val="24"/>
-              <w:lang w:eastAsia="es-MX"/>
+              <w:lang w:val="en-US"/>
               <w14:ligatures w14:val="standardContextual"/>
             </w:rPr>
           </w:pPr>
-          <w:hyperlink w:anchor="_Toc167933935" w:history="1">
+          <w:hyperlink w:anchor="_Toc167997421" w:history="1">
             <w:r>
               <w:rPr>
                 <w:rStyle w:val="Hipervnculo"/>
@@ -662,7 +662,7 @@
                 <w:kern w:val="2"/>
                 <w:sz w:val="24"/>
                 <w:szCs w:val="24"/>
-                <w:lang w:eastAsia="es-MX"/>
+                <w:lang w:val="en-US"/>
                 <w14:ligatures w14:val="standardContextual"/>
               </w:rPr>
               <w:tab/>
@@ -693,7 +693,7 @@
                 <w:noProof/>
                 <w:webHidden/>
               </w:rPr>
-              <w:instrText xml:space="preserve"> PAGEREF _Toc167933935 \h </w:instrText>
+              <w:instrText xml:space="preserve"> PAGEREF _Toc167997421 \h </w:instrText>
             </w:r>
             <w:r>
               <w:rPr>
@@ -741,11 +741,11 @@
               <w:kern w:val="2"/>
               <w:sz w:val="24"/>
               <w:szCs w:val="24"/>
-              <w:lang w:eastAsia="es-MX"/>
+              <w:lang w:val="en-US"/>
               <w14:ligatures w14:val="standardContextual"/>
             </w:rPr>
           </w:pPr>
-          <w:hyperlink w:anchor="_Toc167933936" w:history="1">
+          <w:hyperlink w:anchor="_Toc167997422" w:history="1">
             <w:r>
               <w:rPr>
                 <w:rStyle w:val="Hipervnculo"/>
@@ -764,7 +764,7 @@
                 <w:kern w:val="2"/>
                 <w:sz w:val="24"/>
                 <w:szCs w:val="24"/>
-                <w:lang w:eastAsia="es-MX"/>
+                <w:lang w:val="en-US"/>
                 <w14:ligatures w14:val="standardContextual"/>
               </w:rPr>
               <w:tab/>
@@ -795,7 +795,7 @@
                 <w:noProof/>
                 <w:webHidden/>
               </w:rPr>
-              <w:instrText xml:space="preserve"> PAGEREF _Toc167933936 \h </w:instrText>
+              <w:instrText xml:space="preserve"> PAGEREF _Toc167997422 \h </w:instrText>
             </w:r>
             <w:r>
               <w:rPr>
@@ -843,11 +843,11 @@
               <w:kern w:val="2"/>
               <w:sz w:val="24"/>
               <w:szCs w:val="24"/>
-              <w:lang w:eastAsia="es-MX"/>
+              <w:lang w:val="en-US"/>
               <w14:ligatures w14:val="standardContextual"/>
             </w:rPr>
           </w:pPr>
-          <w:hyperlink w:anchor="_Toc167933937" w:history="1">
+          <w:hyperlink w:anchor="_Toc167997423" w:history="1">
             <w:r>
               <w:rPr>
                 <w:rStyle w:val="Hipervnculo"/>
@@ -866,7 +866,7 @@
                 <w:kern w:val="2"/>
                 <w:sz w:val="24"/>
                 <w:szCs w:val="24"/>
-                <w:lang w:eastAsia="es-MX"/>
+                <w:lang w:val="en-US"/>
                 <w14:ligatures w14:val="standardContextual"/>
               </w:rPr>
               <w:tab/>
@@ -897,7 +897,7 @@
                 <w:noProof/>
                 <w:webHidden/>
               </w:rPr>
-              <w:instrText xml:space="preserve"> PAGEREF _Toc167933937 \h </w:instrText>
+              <w:instrText xml:space="preserve"> PAGEREF _Toc167997423 \h </w:instrText>
             </w:r>
             <w:r>
               <w:rPr>
@@ -945,11 +945,11 @@
               <w:kern w:val="2"/>
               <w:sz w:val="24"/>
               <w:szCs w:val="24"/>
-              <w:lang w:eastAsia="es-MX"/>
+              <w:lang w:val="en-US"/>
               <w14:ligatures w14:val="standardContextual"/>
             </w:rPr>
           </w:pPr>
-          <w:hyperlink w:anchor="_Toc167933938" w:history="1">
+          <w:hyperlink w:anchor="_Toc167997424" w:history="1">
             <w:r>
               <w:rPr>
                 <w:rStyle w:val="Hipervnculo"/>
@@ -968,7 +968,7 @@
                 <w:kern w:val="2"/>
                 <w:sz w:val="24"/>
                 <w:szCs w:val="24"/>
-                <w:lang w:eastAsia="es-MX"/>
+                <w:lang w:val="en-US"/>
                 <w14:ligatures w14:val="standardContextual"/>
               </w:rPr>
               <w:tab/>
@@ -999,7 +999,7 @@
                 <w:noProof/>
                 <w:webHidden/>
               </w:rPr>
-              <w:instrText xml:space="preserve"> PAGEREF _Toc167933938 \h </w:instrText>
+              <w:instrText xml:space="preserve"> PAGEREF _Toc167997424 \h </w:instrText>
             </w:r>
             <w:r>
               <w:rPr>
@@ -1047,11 +1047,11 @@
               <w:kern w:val="2"/>
               <w:sz w:val="24"/>
               <w:szCs w:val="24"/>
-              <w:lang w:eastAsia="es-MX"/>
+              <w:lang w:val="en-US"/>
               <w14:ligatures w14:val="standardContextual"/>
             </w:rPr>
           </w:pPr>
-          <w:hyperlink w:anchor="_Toc167933939" w:history="1">
+          <w:hyperlink w:anchor="_Toc167997425" w:history="1">
             <w:r>
               <w:rPr>
                 <w:rStyle w:val="Hipervnculo"/>
@@ -1070,7 +1070,7 @@
                 <w:kern w:val="2"/>
                 <w:sz w:val="24"/>
                 <w:szCs w:val="24"/>
-                <w:lang w:eastAsia="es-MX"/>
+                <w:lang w:val="en-US"/>
                 <w14:ligatures w14:val="standardContextual"/>
               </w:rPr>
               <w:tab/>
@@ -1101,7 +1101,7 @@
                 <w:noProof/>
                 <w:webHidden/>
               </w:rPr>
-              <w:instrText xml:space="preserve"> PAGEREF _Toc167933939 \h </w:instrText>
+              <w:instrText xml:space="preserve"> PAGEREF _Toc167997425 \h </w:instrText>
             </w:r>
             <w:r>
               <w:rPr>
@@ -1148,11 +1148,11 @@
               <w:color w:val="auto"/>
               <w:kern w:val="2"/>
               <w:szCs w:val="24"/>
-              <w:lang w:eastAsia="es-MX"/>
+              <w:lang w:val="en-US"/>
               <w14:ligatures w14:val="standardContextual"/>
             </w:rPr>
           </w:pPr>
-          <w:hyperlink w:anchor="_Toc167933940" w:history="1">
+          <w:hyperlink w:anchor="_Toc167997426" w:history="1">
             <w:r>
               <w:rPr>
                 <w:rStyle w:val="Hipervnculo"/>
@@ -1170,7 +1170,7 @@
                 <w:color w:val="auto"/>
                 <w:kern w:val="2"/>
                 <w:szCs w:val="24"/>
-                <w:lang w:eastAsia="es-MX"/>
+                <w:lang w:val="en-US"/>
                 <w14:ligatures w14:val="standardContextual"/>
               </w:rPr>
               <w:tab/>
@@ -1201,7 +1201,7 @@
                 <w:noProof/>
                 <w:webHidden/>
               </w:rPr>
-              <w:instrText xml:space="preserve"> PAGEREF _Toc167933940 \h </w:instrText>
+              <w:instrText xml:space="preserve"> PAGEREF _Toc167997426 \h </w:instrText>
             </w:r>
             <w:r>
               <w:rPr>
@@ -1248,11 +1248,11 @@
               <w:color w:val="auto"/>
               <w:kern w:val="2"/>
               <w:szCs w:val="24"/>
-              <w:lang w:eastAsia="es-MX"/>
+              <w:lang w:val="en-US"/>
               <w14:ligatures w14:val="standardContextual"/>
             </w:rPr>
           </w:pPr>
-          <w:hyperlink w:anchor="_Toc167933941" w:history="1">
+          <w:hyperlink w:anchor="_Toc167997427" w:history="1">
             <w:r>
               <w:rPr>
                 <w:rStyle w:val="Hipervnculo"/>
@@ -1270,7 +1270,7 @@
                 <w:color w:val="auto"/>
                 <w:kern w:val="2"/>
                 <w:szCs w:val="24"/>
-                <w:lang w:eastAsia="es-MX"/>
+                <w:lang w:val="en-US"/>
                 <w14:ligatures w14:val="standardContextual"/>
               </w:rPr>
               <w:tab/>
@@ -1301,7 +1301,7 @@
                 <w:noProof/>
                 <w:webHidden/>
               </w:rPr>
-              <w:instrText xml:space="preserve"> PAGEREF _Toc167933941 \h </w:instrText>
+              <w:instrText xml:space="preserve"> PAGEREF _Toc167997427 \h </w:instrText>
             </w:r>
             <w:r>
               <w:rPr>
@@ -1322,106 +1322,6 @@
                 <w:webHidden/>
               </w:rPr>
               <w:t>12</w:t>
-            </w:r>
-            <w:r>
-              <w:rPr>
-                <w:noProof/>
-                <w:webHidden/>
-              </w:rPr>
-              <w:fldChar w:fldCharType="end"/>
-            </w:r>
-          </w:hyperlink>
-        </w:p>
-        <w:p>
-          <w:pPr>
-            <w:pStyle w:val="TDC1"/>
-            <w:tabs>
-              <w:tab w:val="left" w:pos="480"/>
-              <w:tab w:val="right" w:leader="underscore" w:pos="8828"/>
-            </w:tabs>
-            <w:rPr>
-              <w:rFonts w:eastAsiaTheme="minorEastAsia" w:cstheme="minorBidi"/>
-              <w:b w:val="0"/>
-              <w:bCs w:val="0"/>
-              <w:i w:val="0"/>
-              <w:noProof/>
-              <w:color w:val="auto"/>
-              <w:kern w:val="2"/>
-              <w:szCs w:val="24"/>
-              <w:lang w:eastAsia="es-MX"/>
-              <w14:ligatures w14:val="standardContextual"/>
-            </w:rPr>
-          </w:pPr>
-          <w:hyperlink w:anchor="_Toc167933942" w:history="1">
-            <w:r>
-              <w:rPr>
-                <w:rStyle w:val="Hipervnculo"/>
-                <w:noProof/>
-              </w:rPr>
-              <w:t>4.</w:t>
-            </w:r>
-            <w:r>
-              <w:rPr>
-                <w:rFonts w:eastAsiaTheme="minorEastAsia" w:cstheme="minorBidi"/>
-                <w:b w:val="0"/>
-                <w:bCs w:val="0"/>
-                <w:i w:val="0"/>
-                <w:noProof/>
-                <w:color w:val="auto"/>
-                <w:kern w:val="2"/>
-                <w:szCs w:val="24"/>
-                <w:lang w:eastAsia="es-MX"/>
-                <w14:ligatures w14:val="standardContextual"/>
-              </w:rPr>
-              <w:tab/>
-            </w:r>
-            <w:r>
-              <w:rPr>
-                <w:rStyle w:val="Hipervnculo"/>
-                <w:noProof/>
-              </w:rPr>
-              <w:t>ANEXOS</w:t>
-            </w:r>
-            <w:r>
-              <w:rPr>
-                <w:noProof/>
-                <w:webHidden/>
-              </w:rPr>
-              <w:tab/>
-            </w:r>
-            <w:r>
-              <w:rPr>
-                <w:noProof/>
-                <w:webHidden/>
-              </w:rPr>
-              <w:fldChar w:fldCharType="begin"/>
-            </w:r>
-            <w:r>
-              <w:rPr>
-                <w:noProof/>
-                <w:webHidden/>
-              </w:rPr>
-              <w:instrText xml:space="preserve"> PAGEREF _Toc167933942 \h </w:instrText>
-            </w:r>
-            <w:r>
-              <w:rPr>
-                <w:noProof/>
-                <w:webHidden/>
-              </w:rPr>
-            </w:r>
-            <w:r>
-              <w:rPr>
-                <w:noProof/>
-                <w:webHidden/>
-              </w:rPr>
-              <w:fldChar w:fldCharType="separate"/>
-            </w:r>
-            <w:r>
-              <w:rPr>
-                <w:noProof/>
-                <w:webHidden/>
-              </w:rPr>
-              <w:t>13</w:t>
             </w:r>
             <w:r>
               <w:rPr>
@@ -1449,17 +1349,17 @@
               <w:kern w:val="2"/>
               <w:sz w:val="24"/>
               <w:szCs w:val="24"/>
-              <w:lang w:eastAsia="es-MX"/>
+              <w:lang w:val="en-US"/>
               <w14:ligatures w14:val="standardContextual"/>
             </w:rPr>
           </w:pPr>
-          <w:hyperlink w:anchor="_Toc167933943" w:history="1">
+          <w:hyperlink w:anchor="_Toc167997428" w:history="1">
             <w:r>
               <w:rPr>
                 <w:rStyle w:val="Hipervnculo"/>
                 <w:noProof/>
               </w:rPr>
-              <w:t>4.1</w:t>
+              <w:t>3.1</w:t>
             </w:r>
             <w:r>
               <w:rPr>
@@ -1472,7 +1372,7 @@
                 <w:kern w:val="2"/>
                 <w:sz w:val="24"/>
                 <w:szCs w:val="24"/>
-                <w:lang w:eastAsia="es-MX"/>
+                <w:lang w:val="en-US"/>
                 <w14:ligatures w14:val="standardContextual"/>
               </w:rPr>
               <w:tab/>
@@ -1482,6 +1382,514 @@
                 <w:rStyle w:val="Hipervnculo"/>
                 <w:noProof/>
               </w:rPr>
+              <w:t>SCRIPT DE DEPLOY DE SERVICIOS SERVERLESS</w:t>
+            </w:r>
+            <w:r>
+              <w:rPr>
+                <w:noProof/>
+                <w:webHidden/>
+              </w:rPr>
+              <w:tab/>
+            </w:r>
+            <w:r>
+              <w:rPr>
+                <w:noProof/>
+                <w:webHidden/>
+              </w:rPr>
+              <w:fldChar w:fldCharType="begin"/>
+            </w:r>
+            <w:r>
+              <w:rPr>
+                <w:noProof/>
+                <w:webHidden/>
+              </w:rPr>
+              <w:instrText xml:space="preserve"> PAGEREF _Toc167997428 \h </w:instrText>
+            </w:r>
+            <w:r>
+              <w:rPr>
+                <w:noProof/>
+                <w:webHidden/>
+              </w:rPr>
+            </w:r>
+            <w:r>
+              <w:rPr>
+                <w:noProof/>
+                <w:webHidden/>
+              </w:rPr>
+              <w:fldChar w:fldCharType="separate"/>
+            </w:r>
+            <w:r>
+              <w:rPr>
+                <w:noProof/>
+                <w:webHidden/>
+              </w:rPr>
+              <w:t>12</w:t>
+            </w:r>
+            <w:r>
+              <w:rPr>
+                <w:noProof/>
+                <w:webHidden/>
+              </w:rPr>
+              <w:fldChar w:fldCharType="end"/>
+            </w:r>
+          </w:hyperlink>
+        </w:p>
+        <w:p>
+          <w:pPr>
+            <w:pStyle w:val="TDC2"/>
+            <w:tabs>
+              <w:tab w:val="left" w:pos="960"/>
+              <w:tab w:val="right" w:leader="underscore" w:pos="8828"/>
+            </w:tabs>
+            <w:rPr>
+              <w:rFonts w:eastAsiaTheme="minorEastAsia" w:cstheme="minorBidi"/>
+              <w:b w:val="0"/>
+              <w:bCs w:val="0"/>
+              <w:iCs w:val="0"/>
+              <w:noProof/>
+              <w:color w:val="auto"/>
+              <w:kern w:val="2"/>
+              <w:sz w:val="24"/>
+              <w:szCs w:val="24"/>
+              <w:lang w:val="en-US"/>
+              <w14:ligatures w14:val="standardContextual"/>
+            </w:rPr>
+          </w:pPr>
+          <w:hyperlink w:anchor="_Toc167997429" w:history="1">
+            <w:r>
+              <w:rPr>
+                <w:rStyle w:val="Hipervnculo"/>
+                <w:noProof/>
+              </w:rPr>
+              <w:t>3.2</w:t>
+            </w:r>
+            <w:r>
+              <w:rPr>
+                <w:rFonts w:eastAsiaTheme="minorEastAsia" w:cstheme="minorBidi"/>
+                <w:b w:val="0"/>
+                <w:bCs w:val="0"/>
+                <w:iCs w:val="0"/>
+                <w:noProof/>
+                <w:color w:val="auto"/>
+                <w:kern w:val="2"/>
+                <w:sz w:val="24"/>
+                <w:szCs w:val="24"/>
+                <w:lang w:val="en-US"/>
+                <w14:ligatures w14:val="standardContextual"/>
+              </w:rPr>
+              <w:tab/>
+            </w:r>
+            <w:r>
+              <w:rPr>
+                <w:rStyle w:val="Hipervnculo"/>
+                <w:noProof/>
+              </w:rPr>
+              <w:t>ARQUITECTURA DE SERVICIOS WEB</w:t>
+            </w:r>
+            <w:r>
+              <w:rPr>
+                <w:noProof/>
+                <w:webHidden/>
+              </w:rPr>
+              <w:tab/>
+            </w:r>
+            <w:r>
+              <w:rPr>
+                <w:noProof/>
+                <w:webHidden/>
+              </w:rPr>
+              <w:fldChar w:fldCharType="begin"/>
+            </w:r>
+            <w:r>
+              <w:rPr>
+                <w:noProof/>
+                <w:webHidden/>
+              </w:rPr>
+              <w:instrText xml:space="preserve"> PAGEREF _Toc167997429 \h </w:instrText>
+            </w:r>
+            <w:r>
+              <w:rPr>
+                <w:noProof/>
+                <w:webHidden/>
+              </w:rPr>
+            </w:r>
+            <w:r>
+              <w:rPr>
+                <w:noProof/>
+                <w:webHidden/>
+              </w:rPr>
+              <w:fldChar w:fldCharType="separate"/>
+            </w:r>
+            <w:r>
+              <w:rPr>
+                <w:noProof/>
+                <w:webHidden/>
+              </w:rPr>
+              <w:t>14</w:t>
+            </w:r>
+            <w:r>
+              <w:rPr>
+                <w:noProof/>
+                <w:webHidden/>
+              </w:rPr>
+              <w:fldChar w:fldCharType="end"/>
+            </w:r>
+          </w:hyperlink>
+        </w:p>
+        <w:p>
+          <w:pPr>
+            <w:pStyle w:val="TDC2"/>
+            <w:tabs>
+              <w:tab w:val="left" w:pos="960"/>
+              <w:tab w:val="right" w:leader="underscore" w:pos="8828"/>
+            </w:tabs>
+            <w:rPr>
+              <w:rFonts w:eastAsiaTheme="minorEastAsia" w:cstheme="minorBidi"/>
+              <w:b w:val="0"/>
+              <w:bCs w:val="0"/>
+              <w:iCs w:val="0"/>
+              <w:noProof/>
+              <w:color w:val="auto"/>
+              <w:kern w:val="2"/>
+              <w:sz w:val="24"/>
+              <w:szCs w:val="24"/>
+              <w:lang w:val="en-US"/>
+              <w14:ligatures w14:val="standardContextual"/>
+            </w:rPr>
+          </w:pPr>
+          <w:hyperlink w:anchor="_Toc167997430" w:history="1">
+            <w:r>
+              <w:rPr>
+                <w:rStyle w:val="Hipervnculo"/>
+                <w:noProof/>
+              </w:rPr>
+              <w:t>3.3</w:t>
+            </w:r>
+            <w:r>
+              <w:rPr>
+                <w:rFonts w:eastAsiaTheme="minorEastAsia" w:cstheme="minorBidi"/>
+                <w:b w:val="0"/>
+                <w:bCs w:val="0"/>
+                <w:iCs w:val="0"/>
+                <w:noProof/>
+                <w:color w:val="auto"/>
+                <w:kern w:val="2"/>
+                <w:sz w:val="24"/>
+                <w:szCs w:val="24"/>
+                <w:lang w:val="en-US"/>
+                <w14:ligatures w14:val="standardContextual"/>
+              </w:rPr>
+              <w:tab/>
+            </w:r>
+            <w:r>
+              <w:rPr>
+                <w:rStyle w:val="Hipervnculo"/>
+                <w:noProof/>
+              </w:rPr>
+              <w:t>ESTADÍSTICAS DE CONSUMO DE LAS INSTANCIAS BALANCEADAS</w:t>
+            </w:r>
+            <w:r>
+              <w:rPr>
+                <w:noProof/>
+                <w:webHidden/>
+              </w:rPr>
+              <w:tab/>
+            </w:r>
+            <w:r>
+              <w:rPr>
+                <w:noProof/>
+                <w:webHidden/>
+              </w:rPr>
+              <w:fldChar w:fldCharType="begin"/>
+            </w:r>
+            <w:r>
+              <w:rPr>
+                <w:noProof/>
+                <w:webHidden/>
+              </w:rPr>
+              <w:instrText xml:space="preserve"> PAGEREF _Toc167997430 \h </w:instrText>
+            </w:r>
+            <w:r>
+              <w:rPr>
+                <w:noProof/>
+                <w:webHidden/>
+              </w:rPr>
+            </w:r>
+            <w:r>
+              <w:rPr>
+                <w:noProof/>
+                <w:webHidden/>
+              </w:rPr>
+              <w:fldChar w:fldCharType="separate"/>
+            </w:r>
+            <w:r>
+              <w:rPr>
+                <w:noProof/>
+                <w:webHidden/>
+              </w:rPr>
+              <w:t>15</w:t>
+            </w:r>
+            <w:r>
+              <w:rPr>
+                <w:noProof/>
+                <w:webHidden/>
+              </w:rPr>
+              <w:fldChar w:fldCharType="end"/>
+            </w:r>
+          </w:hyperlink>
+        </w:p>
+        <w:p>
+          <w:pPr>
+            <w:pStyle w:val="TDC2"/>
+            <w:tabs>
+              <w:tab w:val="left" w:pos="960"/>
+              <w:tab w:val="right" w:leader="underscore" w:pos="8828"/>
+            </w:tabs>
+            <w:rPr>
+              <w:rFonts w:eastAsiaTheme="minorEastAsia" w:cstheme="minorBidi"/>
+              <w:b w:val="0"/>
+              <w:bCs w:val="0"/>
+              <w:iCs w:val="0"/>
+              <w:noProof/>
+              <w:color w:val="auto"/>
+              <w:kern w:val="2"/>
+              <w:sz w:val="24"/>
+              <w:szCs w:val="24"/>
+              <w:lang w:val="en-US"/>
+              <w14:ligatures w14:val="standardContextual"/>
+            </w:rPr>
+          </w:pPr>
+          <w:hyperlink w:anchor="_Toc167997431" w:history="1">
+            <w:r>
+              <w:rPr>
+                <w:rStyle w:val="Hipervnculo"/>
+                <w:noProof/>
+              </w:rPr>
+              <w:t>3.4</w:t>
+            </w:r>
+            <w:r>
+              <w:rPr>
+                <w:rFonts w:eastAsiaTheme="minorEastAsia" w:cstheme="minorBidi"/>
+                <w:b w:val="0"/>
+                <w:bCs w:val="0"/>
+                <w:iCs w:val="0"/>
+                <w:noProof/>
+                <w:color w:val="auto"/>
+                <w:kern w:val="2"/>
+                <w:sz w:val="24"/>
+                <w:szCs w:val="24"/>
+                <w:lang w:val="en-US"/>
+                <w14:ligatures w14:val="standardContextual"/>
+              </w:rPr>
+              <w:tab/>
+            </w:r>
+            <w:r>
+              <w:rPr>
+                <w:rStyle w:val="Hipervnculo"/>
+                <w:noProof/>
+              </w:rPr>
+              <w:t>CAPTURAS DE IMPLEMENTACIÓN Y FUNCIONAMIENTO DE LA SOLUCIÓN.</w:t>
+            </w:r>
+            <w:r>
+              <w:rPr>
+                <w:noProof/>
+                <w:webHidden/>
+              </w:rPr>
+              <w:tab/>
+            </w:r>
+            <w:r>
+              <w:rPr>
+                <w:noProof/>
+                <w:webHidden/>
+              </w:rPr>
+              <w:fldChar w:fldCharType="begin"/>
+            </w:r>
+            <w:r>
+              <w:rPr>
+                <w:noProof/>
+                <w:webHidden/>
+              </w:rPr>
+              <w:instrText xml:space="preserve"> PAGEREF _Toc167997431 \h </w:instrText>
+            </w:r>
+            <w:r>
+              <w:rPr>
+                <w:noProof/>
+                <w:webHidden/>
+              </w:rPr>
+            </w:r>
+            <w:r>
+              <w:rPr>
+                <w:noProof/>
+                <w:webHidden/>
+              </w:rPr>
+              <w:fldChar w:fldCharType="separate"/>
+            </w:r>
+            <w:r>
+              <w:rPr>
+                <w:noProof/>
+                <w:webHidden/>
+              </w:rPr>
+              <w:t>16</w:t>
+            </w:r>
+            <w:r>
+              <w:rPr>
+                <w:noProof/>
+                <w:webHidden/>
+              </w:rPr>
+              <w:fldChar w:fldCharType="end"/>
+            </w:r>
+          </w:hyperlink>
+        </w:p>
+        <w:p>
+          <w:pPr>
+            <w:pStyle w:val="TDC1"/>
+            <w:tabs>
+              <w:tab w:val="left" w:pos="480"/>
+              <w:tab w:val="right" w:leader="underscore" w:pos="8828"/>
+            </w:tabs>
+            <w:rPr>
+              <w:rFonts w:eastAsiaTheme="minorEastAsia" w:cstheme="minorBidi"/>
+              <w:b w:val="0"/>
+              <w:bCs w:val="0"/>
+              <w:i w:val="0"/>
+              <w:noProof/>
+              <w:color w:val="auto"/>
+              <w:kern w:val="2"/>
+              <w:szCs w:val="24"/>
+              <w:lang w:val="en-US"/>
+              <w14:ligatures w14:val="standardContextual"/>
+            </w:rPr>
+          </w:pPr>
+          <w:hyperlink w:anchor="_Toc167997432" w:history="1">
+            <w:r>
+              <w:rPr>
+                <w:rStyle w:val="Hipervnculo"/>
+                <w:noProof/>
+              </w:rPr>
+              <w:t>4.</w:t>
+            </w:r>
+            <w:r>
+              <w:rPr>
+                <w:rFonts w:eastAsiaTheme="minorEastAsia" w:cstheme="minorBidi"/>
+                <w:b w:val="0"/>
+                <w:bCs w:val="0"/>
+                <w:i w:val="0"/>
+                <w:noProof/>
+                <w:color w:val="auto"/>
+                <w:kern w:val="2"/>
+                <w:szCs w:val="24"/>
+                <w:lang w:val="en-US"/>
+                <w14:ligatures w14:val="standardContextual"/>
+              </w:rPr>
+              <w:tab/>
+            </w:r>
+            <w:r>
+              <w:rPr>
+                <w:rStyle w:val="Hipervnculo"/>
+                <w:noProof/>
+              </w:rPr>
+              <w:t>ANEXOS</w:t>
+            </w:r>
+            <w:r>
+              <w:rPr>
+                <w:noProof/>
+                <w:webHidden/>
+              </w:rPr>
+              <w:tab/>
+            </w:r>
+            <w:r>
+              <w:rPr>
+                <w:noProof/>
+                <w:webHidden/>
+              </w:rPr>
+              <w:fldChar w:fldCharType="begin"/>
+            </w:r>
+            <w:r>
+              <w:rPr>
+                <w:noProof/>
+                <w:webHidden/>
+              </w:rPr>
+              <w:instrText xml:space="preserve"> PAGEREF _Toc167997432 \h </w:instrText>
+            </w:r>
+            <w:r>
+              <w:rPr>
+                <w:noProof/>
+                <w:webHidden/>
+              </w:rPr>
+            </w:r>
+            <w:r>
+              <w:rPr>
+                <w:noProof/>
+                <w:webHidden/>
+              </w:rPr>
+              <w:fldChar w:fldCharType="separate"/>
+            </w:r>
+            <w:r>
+              <w:rPr>
+                <w:noProof/>
+                <w:webHidden/>
+              </w:rPr>
+              <w:t>17</w:t>
+            </w:r>
+            <w:r>
+              <w:rPr>
+                <w:noProof/>
+                <w:webHidden/>
+              </w:rPr>
+              <w:fldChar w:fldCharType="end"/>
+            </w:r>
+          </w:hyperlink>
+        </w:p>
+        <w:p>
+          <w:pPr>
+            <w:pStyle w:val="TDC2"/>
+            <w:tabs>
+              <w:tab w:val="left" w:pos="960"/>
+              <w:tab w:val="right" w:leader="underscore" w:pos="8828"/>
+            </w:tabs>
+            <w:rPr>
+              <w:rFonts w:eastAsiaTheme="minorEastAsia" w:cstheme="minorBidi"/>
+              <w:b w:val="0"/>
+              <w:bCs w:val="0"/>
+              <w:iCs w:val="0"/>
+              <w:noProof/>
+              <w:color w:val="auto"/>
+              <w:kern w:val="2"/>
+              <w:sz w:val="24"/>
+              <w:szCs w:val="24"/>
+              <w:lang w:val="en-US"/>
+              <w14:ligatures w14:val="standardContextual"/>
+            </w:rPr>
+          </w:pPr>
+          <w:hyperlink w:anchor="_Toc167997433" w:history="1">
+            <w:r>
+              <w:rPr>
+                <w:rStyle w:val="Hipervnculo"/>
+                <w:noProof/>
+              </w:rPr>
+              <w:t>4.1</w:t>
+            </w:r>
+            <w:r>
+              <w:rPr>
+                <w:rFonts w:eastAsiaTheme="minorEastAsia" w:cstheme="minorBidi"/>
+                <w:b w:val="0"/>
+                <w:bCs w:val="0"/>
+                <w:iCs w:val="0"/>
+                <w:noProof/>
+                <w:color w:val="auto"/>
+                <w:kern w:val="2"/>
+                <w:sz w:val="24"/>
+                <w:szCs w:val="24"/>
+                <w:lang w:val="en-US"/>
+                <w14:ligatures w14:val="standardContextual"/>
+              </w:rPr>
+              <w:tab/>
+            </w:r>
+            <w:r>
+              <w:rPr>
+                <w:rStyle w:val="Hipervnculo"/>
+                <w:noProof/>
+              </w:rPr>
               <w:t>Pasos para desplegar HTML en Apache:</w:t>
             </w:r>
             <w:r>
@@ -1503,7 +1911,7 @@
                 <w:noProof/>
                 <w:webHidden/>
               </w:rPr>
-              <w:instrText xml:space="preserve"> PAGEREF _Toc167933943 \h </w:instrText>
+              <w:instrText xml:space="preserve"> PAGEREF _Toc167997433 \h </w:instrText>
             </w:r>
             <w:r>
               <w:rPr>
@@ -1523,7 +1931,7 @@
                 <w:noProof/>
                 <w:webHidden/>
               </w:rPr>
-              <w:t>13</w:t>
+              <w:t>17</w:t>
             </w:r>
             <w:r>
               <w:rPr>
@@ -1564,7 +1972,7 @@
       <w:pPr>
         <w:pStyle w:val="Ttulo1"/>
       </w:pPr>
-      <w:bookmarkStart w:id="0" w:name="_Toc167933932"/>
+      <w:bookmarkStart w:id="0" w:name="_Toc167997418"/>
       <w:r>
         <w:lastRenderedPageBreak/>
         <w:t>PLANTEAMIENTO DEL PROBLEMA</w:t>
@@ -1771,7 +2179,7 @@
           <w:u w:val="none"/>
         </w:rPr>
       </w:pPr>
-      <w:bookmarkStart w:id="1" w:name="_Toc167933933"/>
+      <w:bookmarkStart w:id="1" w:name="_Toc167997419"/>
       <w:r>
         <w:lastRenderedPageBreak/>
         <w:t>SERVIDORES FRONT END:</w:t>
@@ -1994,7 +2402,7 @@
       <w:r>
         <w:t xml:space="preserve"> </w:t>
       </w:r>
-      <w:bookmarkStart w:id="2" w:name="_Toc167933934"/>
+      <w:bookmarkStart w:id="2" w:name="_Toc167997420"/>
       <w:r>
         <w:t>CONFIGURACIÓN APLICADA A LOS SERVIDORES A NIVEL DE TIPO</w:t>
       </w:r>
@@ -2109,13 +2517,557 @@
       </w:pPr>
       <w:r>
         <w:rPr>
-          <w:b/>
-          <w:bCs/>
           <w:noProof/>
+        </w:rPr>
+        <w:lastRenderedPageBreak/>
+        <mc:AlternateContent>
+          <mc:Choice Requires="wps">
+            <w:drawing>
+              <wp:anchor distT="0" distB="0" distL="114300" distR="114300" simplePos="0" relativeHeight="251663360" behindDoc="0" locked="0" layoutInCell="1" allowOverlap="1" wp14:anchorId="0996D9C4" wp14:editId="24117C95">
+                <wp:simplePos x="0" y="0"/>
+                <wp:positionH relativeFrom="column">
+                  <wp:posOffset>-76835</wp:posOffset>
+                </wp:positionH>
+                <wp:positionV relativeFrom="paragraph">
+                  <wp:posOffset>3296920</wp:posOffset>
+                </wp:positionV>
+                <wp:extent cx="5759450" cy="635"/>
+                <wp:effectExtent l="0" t="0" r="0" b="0"/>
+                <wp:wrapSquare wrapText="bothSides"/>
+                <wp:docPr id="797862347" name="Cuadro de texto 1"/>
+                <wp:cNvGraphicFramePr/>
+                <a:graphic xmlns:a="http://schemas.openxmlformats.org/drawingml/2006/main">
+                  <a:graphicData uri="http://schemas.microsoft.com/office/word/2010/wordprocessingShape">
+                    <wps:wsp>
+                      <wps:cNvSpPr txBox="1"/>
+                      <wps:spPr>
+                        <a:xfrm>
+                          <a:off x="0" y="0"/>
+                          <a:ext cx="5759450" cy="635"/>
+                        </a:xfrm>
+                        <a:prstGeom prst="rect">
+                          <a:avLst/>
+                        </a:prstGeom>
+                        <a:solidFill>
+                          <a:prstClr val="white"/>
+                        </a:solidFill>
+                        <a:ln>
+                          <a:noFill/>
+                        </a:ln>
+                      </wps:spPr>
+                      <wps:txbx>
+                        <w:txbxContent>
+                          <w:p>
+                            <w:pPr>
+                              <w:pStyle w:val="Descripcin"/>
+                              <w:rPr>
+                                <w:b/>
+                                <w:bCs/>
+                                <w:i w:val="0"/>
+                                <w:iCs/>
+                                <w:noProof/>
+                                <w:color w:val="auto"/>
+                                <w:sz w:val="24"/>
+                                <w:szCs w:val="24"/>
+                                <w:u w:val="single"/>
+                              </w:rPr>
+                            </w:pPr>
+                            <w:r>
+                              <w:rPr>
+                                <w:b/>
+                                <w:bCs/>
+                                <w:i w:val="0"/>
+                                <w:iCs/>
+                                <w:color w:val="auto"/>
+                                <w:sz w:val="24"/>
+                                <w:szCs w:val="24"/>
+                              </w:rPr>
+                              <w:t xml:space="preserve">Imágen </w:t>
+                            </w:r>
+                            <w:r>
+                              <w:rPr>
+                                <w:b/>
+                                <w:bCs/>
+                                <w:i w:val="0"/>
+                                <w:iCs/>
+                                <w:color w:val="auto"/>
+                                <w:sz w:val="24"/>
+                                <w:szCs w:val="24"/>
+                              </w:rPr>
+                              <w:fldChar w:fldCharType="begin"/>
+                            </w:r>
+                            <w:r>
+                              <w:rPr>
+                                <w:b/>
+                                <w:bCs/>
+                                <w:i w:val="0"/>
+                                <w:iCs/>
+                                <w:color w:val="auto"/>
+                                <w:sz w:val="24"/>
+                                <w:szCs w:val="24"/>
+                              </w:rPr>
+                              <w:instrText xml:space="preserve"> STYLEREF 1 \s </w:instrText>
+                            </w:r>
+                            <w:r>
+                              <w:rPr>
+                                <w:b/>
+                                <w:bCs/>
+                                <w:i w:val="0"/>
+                                <w:iCs/>
+                                <w:color w:val="auto"/>
+                                <w:sz w:val="24"/>
+                                <w:szCs w:val="24"/>
+                              </w:rPr>
+                              <w:fldChar w:fldCharType="separate"/>
+                            </w:r>
+                            <w:r>
+                              <w:rPr>
+                                <w:b/>
+                                <w:bCs/>
+                                <w:i w:val="0"/>
+                                <w:iCs/>
+                                <w:noProof/>
+                                <w:color w:val="auto"/>
+                                <w:sz w:val="24"/>
+                                <w:szCs w:val="24"/>
+                              </w:rPr>
+                              <w:t>1</w:t>
+                            </w:r>
+                            <w:r>
+                              <w:rPr>
+                                <w:b/>
+                                <w:bCs/>
+                                <w:i w:val="0"/>
+                                <w:iCs/>
+                                <w:color w:val="auto"/>
+                                <w:sz w:val="24"/>
+                                <w:szCs w:val="24"/>
+                              </w:rPr>
+                              <w:fldChar w:fldCharType="end"/>
+                            </w:r>
+                            <w:r>
+                              <w:rPr>
+                                <w:b/>
+                                <w:bCs/>
+                                <w:i w:val="0"/>
+                                <w:iCs/>
+                                <w:color w:val="auto"/>
+                                <w:sz w:val="24"/>
+                                <w:szCs w:val="24"/>
+                              </w:rPr>
+                              <w:noBreakHyphen/>
+                            </w:r>
+                            <w:r>
+                              <w:rPr>
+                                <w:b/>
+                                <w:bCs/>
+                                <w:i w:val="0"/>
+                                <w:iCs/>
+                                <w:color w:val="auto"/>
+                                <w:sz w:val="24"/>
+                                <w:szCs w:val="24"/>
+                              </w:rPr>
+                              <w:fldChar w:fldCharType="begin"/>
+                            </w:r>
+                            <w:r>
+                              <w:rPr>
+                                <w:b/>
+                                <w:bCs/>
+                                <w:i w:val="0"/>
+                                <w:iCs/>
+                                <w:color w:val="auto"/>
+                                <w:sz w:val="24"/>
+                                <w:szCs w:val="24"/>
+                              </w:rPr>
+                              <w:instrText xml:space="preserve"> SEQ Imágen \* ALPHABETIC \s 1 </w:instrText>
+                            </w:r>
+                            <w:r>
+                              <w:rPr>
+                                <w:b/>
+                                <w:bCs/>
+                                <w:i w:val="0"/>
+                                <w:iCs/>
+                                <w:color w:val="auto"/>
+                                <w:sz w:val="24"/>
+                                <w:szCs w:val="24"/>
+                              </w:rPr>
+                              <w:fldChar w:fldCharType="separate"/>
+                            </w:r>
+                            <w:r>
+                              <w:rPr>
+                                <w:b/>
+                                <w:bCs/>
+                                <w:i w:val="0"/>
+                                <w:iCs/>
+                                <w:noProof/>
+                                <w:color w:val="auto"/>
+                                <w:sz w:val="24"/>
+                                <w:szCs w:val="24"/>
+                              </w:rPr>
+                              <w:t>A</w:t>
+                            </w:r>
+                            <w:r>
+                              <w:rPr>
+                                <w:b/>
+                                <w:bCs/>
+                                <w:i w:val="0"/>
+                                <w:iCs/>
+                                <w:color w:val="auto"/>
+                                <w:sz w:val="24"/>
+                                <w:szCs w:val="24"/>
+                              </w:rPr>
+                              <w:fldChar w:fldCharType="end"/>
+                            </w:r>
+                            <w:r>
+                              <w:rPr>
+                                <w:b/>
+                                <w:bCs/>
+                                <w:i w:val="0"/>
+                                <w:iCs/>
+                                <w:color w:val="auto"/>
+                                <w:sz w:val="24"/>
+                                <w:szCs w:val="24"/>
+                              </w:rPr>
+                              <w:t>: (Propia, 2024)</w:t>
+                            </w:r>
+                            <w:r>
+                              <w:rPr>
+                                <w:i w:val="0"/>
+                                <w:iCs/>
+                                <w:color w:val="auto"/>
+                                <w:sz w:val="24"/>
+                                <w:szCs w:val="24"/>
+                              </w:rPr>
+                              <w:t xml:space="preserve"> </w:t>
+                            </w:r>
+                            <w:proofErr w:type="spellStart"/>
+                            <w:r>
+                              <w:rPr>
+                                <w:i w:val="0"/>
+                                <w:iCs/>
+                                <w:color w:val="auto"/>
+                                <w:sz w:val="24"/>
+                                <w:szCs w:val="24"/>
+                              </w:rPr>
+                              <w:t>VMs</w:t>
+                            </w:r>
+                            <w:proofErr w:type="spellEnd"/>
+                            <w:r>
+                              <w:rPr>
+                                <w:i w:val="0"/>
+                                <w:iCs/>
+                                <w:color w:val="auto"/>
+                                <w:sz w:val="24"/>
+                                <w:szCs w:val="24"/>
+                              </w:rPr>
+                              <w:t xml:space="preserve"> a Utilizar para desplegar los Web</w:t>
+                            </w:r>
+                            <w:r>
+                              <w:rPr>
+                                <w:i w:val="0"/>
+                                <w:iCs/>
+                                <w:color w:val="auto"/>
+                                <w:sz w:val="24"/>
+                                <w:szCs w:val="24"/>
+                              </w:rPr>
+                              <w:t xml:space="preserve"> </w:t>
+                            </w:r>
+                            <w:r>
+                              <w:rPr>
+                                <w:i w:val="0"/>
+                                <w:iCs/>
+                                <w:color w:val="auto"/>
+                                <w:sz w:val="24"/>
+                                <w:szCs w:val="24"/>
+                              </w:rPr>
+                              <w:t>Server</w:t>
+                            </w:r>
+                            <w:r>
+                              <w:rPr>
+                                <w:i w:val="0"/>
+                                <w:iCs/>
+                                <w:color w:val="auto"/>
+                                <w:sz w:val="24"/>
+                                <w:szCs w:val="24"/>
+                              </w:rPr>
+                              <w:t>.</w:t>
+                            </w:r>
+                          </w:p>
+                        </w:txbxContent>
+                      </wps:txbx>
+                      <wps:bodyPr rot="0" spcFirstLastPara="0" vertOverflow="overflow" horzOverflow="overflow" vert="horz" wrap="square" lIns="0" tIns="0" rIns="0" bIns="0" numCol="1" spcCol="0" rtlCol="0" fromWordArt="0" anchor="t" anchorCtr="0" forceAA="0" compatLnSpc="1">
+                        <a:prstTxWarp prst="textNoShape">
+                          <a:avLst/>
+                        </a:prstTxWarp>
+                        <a:spAutoFit/>
+                      </wps:bodyPr>
+                    </wps:wsp>
+                  </a:graphicData>
+                </a:graphic>
+              </wp:anchor>
+            </w:drawing>
+          </mc:Choice>
+          <mc:Fallback>
+            <w:pict>
+              <v:shapetype w14:anchorId="0996D9C4" id="_x0000_t202" coordsize="21600,21600" o:spt="202" path="m,l,21600r21600,l21600,xe">
+                <v:stroke joinstyle="miter"/>
+                <v:path gradientshapeok="t" o:connecttype="rect"/>
+              </v:shapetype>
+              <v:shape id="Cuadro de texto 1" o:spid="_x0000_s1026" type="#_x0000_t202" style="position:absolute;left:0;text-align:left;margin-left:-6.05pt;margin-top:259.6pt;width:453.5pt;height:.05pt;z-index:251663360;visibility:visible;mso-wrap-style:square;mso-wrap-distance-left:9pt;mso-wrap-distance-top:0;mso-wrap-distance-right:9pt;mso-wrap-distance-bottom:0;mso-position-horizontal:absolute;mso-position-horizontal-relative:text;mso-position-vertical:absolute;mso-position-vertical-relative:text;v-text-anchor:top" o:gfxdata="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" stroked="f">
+                <v:textbox style="mso-fit-shape-to-text:t" inset="0,0,0,0">
+                  <w:txbxContent>
+                    <w:p>
+                      <w:pPr>
+                        <w:pStyle w:val="Descripcin"/>
+                        <w:rPr>
+                          <w:b/>
+                          <w:bCs/>
+                          <w:i w:val="0"/>
+                          <w:iCs/>
+                          <w:noProof/>
+                          <w:color w:val="auto"/>
+                          <w:sz w:val="24"/>
+                          <w:szCs w:val="24"/>
+                          <w:u w:val="single"/>
+                        </w:rPr>
+                      </w:pPr>
+                      <w:r>
+                        <w:rPr>
+                          <w:b/>
+                          <w:bCs/>
+                          <w:i w:val="0"/>
+                          <w:iCs/>
+                          <w:color w:val="auto"/>
+                          <w:sz w:val="24"/>
+                          <w:szCs w:val="24"/>
+                        </w:rPr>
+                        <w:t xml:space="preserve">Imágen </w:t>
+                      </w:r>
+                      <w:r>
+                        <w:rPr>
+                          <w:b/>
+                          <w:bCs/>
+                          <w:i w:val="0"/>
+                          <w:iCs/>
+                          <w:color w:val="auto"/>
+                          <w:sz w:val="24"/>
+                          <w:szCs w:val="24"/>
+                        </w:rPr>
+                        <w:fldChar w:fldCharType="begin"/>
+                      </w:r>
+                      <w:r>
+                        <w:rPr>
+                          <w:b/>
+                          <w:bCs/>
+                          <w:i w:val="0"/>
+                          <w:iCs/>
+                          <w:color w:val="auto"/>
+                          <w:sz w:val="24"/>
+                          <w:szCs w:val="24"/>
+                        </w:rPr>
+                        <w:instrText xml:space="preserve"> STYLEREF 1 \s </w:instrText>
+                      </w:r>
+                      <w:r>
+                        <w:rPr>
+                          <w:b/>
+                          <w:bCs/>
+                          <w:i w:val="0"/>
+                          <w:iCs/>
+                          <w:color w:val="auto"/>
+                          <w:sz w:val="24"/>
+                          <w:szCs w:val="24"/>
+                        </w:rPr>
+                        <w:fldChar w:fldCharType="separate"/>
+                      </w:r>
+                      <w:r>
+                        <w:rPr>
+                          <w:b/>
+                          <w:bCs/>
+                          <w:i w:val="0"/>
+                          <w:iCs/>
+                          <w:noProof/>
+                          <w:color w:val="auto"/>
+                          <w:sz w:val="24"/>
+                          <w:szCs w:val="24"/>
+                        </w:rPr>
+                        <w:t>1</w:t>
+                      </w:r>
+                      <w:r>
+                        <w:rPr>
+                          <w:b/>
+                          <w:bCs/>
+                          <w:i w:val="0"/>
+                          <w:iCs/>
+                          <w:color w:val="auto"/>
+                          <w:sz w:val="24"/>
+                          <w:szCs w:val="24"/>
+                        </w:rPr>
+                        <w:fldChar w:fldCharType="end"/>
+                      </w:r>
+                      <w:r>
+                        <w:rPr>
+                          <w:b/>
+                          <w:bCs/>
+                          <w:i w:val="0"/>
+                          <w:iCs/>
+                          <w:color w:val="auto"/>
+                          <w:sz w:val="24"/>
+                          <w:szCs w:val="24"/>
+                        </w:rPr>
+                        <w:noBreakHyphen/>
+                      </w:r>
+                      <w:r>
+                        <w:rPr>
+                          <w:b/>
+                          <w:bCs/>
+                          <w:i w:val="0"/>
+                          <w:iCs/>
+                          <w:color w:val="auto"/>
+                          <w:sz w:val="24"/>
+                          <w:szCs w:val="24"/>
+                        </w:rPr>
+                        <w:fldChar w:fldCharType="begin"/>
+                      </w:r>
+                      <w:r>
+                        <w:rPr>
+                          <w:b/>
+                          <w:bCs/>
+                          <w:i w:val="0"/>
+                          <w:iCs/>
+                          <w:color w:val="auto"/>
+                          <w:sz w:val="24"/>
+                          <w:szCs w:val="24"/>
+                        </w:rPr>
+                        <w:instrText xml:space="preserve"> SEQ Imágen \* ALPHABETIC \s 1 </w:instrText>
+                      </w:r>
+                      <w:r>
+                        <w:rPr>
+                          <w:b/>
+                          <w:bCs/>
+                          <w:i w:val="0"/>
+                          <w:iCs/>
+                          <w:color w:val="auto"/>
+                          <w:sz w:val="24"/>
+                          <w:szCs w:val="24"/>
+                        </w:rPr>
+                        <w:fldChar w:fldCharType="separate"/>
+                      </w:r>
+                      <w:r>
+                        <w:rPr>
+                          <w:b/>
+                          <w:bCs/>
+                          <w:i w:val="0"/>
+                          <w:iCs/>
+                          <w:noProof/>
+                          <w:color w:val="auto"/>
+                          <w:sz w:val="24"/>
+                          <w:szCs w:val="24"/>
+                        </w:rPr>
+                        <w:t>A</w:t>
+                      </w:r>
+                      <w:r>
+                        <w:rPr>
+                          <w:b/>
+                          <w:bCs/>
+                          <w:i w:val="0"/>
+                          <w:iCs/>
+                          <w:color w:val="auto"/>
+                          <w:sz w:val="24"/>
+                          <w:szCs w:val="24"/>
+                        </w:rPr>
+                        <w:fldChar w:fldCharType="end"/>
+                      </w:r>
+                      <w:r>
+                        <w:rPr>
+                          <w:b/>
+                          <w:bCs/>
+                          <w:i w:val="0"/>
+                          <w:iCs/>
+                          <w:color w:val="auto"/>
+                          <w:sz w:val="24"/>
+                          <w:szCs w:val="24"/>
+                        </w:rPr>
+                        <w:t>: (Propia, 2024)</w:t>
+                      </w:r>
+                      <w:r>
+                        <w:rPr>
+                          <w:i w:val="0"/>
+                          <w:iCs/>
+                          <w:color w:val="auto"/>
+                          <w:sz w:val="24"/>
+                          <w:szCs w:val="24"/>
+                        </w:rPr>
+                        <w:t xml:space="preserve"> </w:t>
+                      </w:r>
+                      <w:proofErr w:type="spellStart"/>
+                      <w:r>
+                        <w:rPr>
+                          <w:i w:val="0"/>
+                          <w:iCs/>
+                          <w:color w:val="auto"/>
+                          <w:sz w:val="24"/>
+                          <w:szCs w:val="24"/>
+                        </w:rPr>
+                        <w:t>VMs</w:t>
+                      </w:r>
+                      <w:proofErr w:type="spellEnd"/>
+                      <w:r>
+                        <w:rPr>
+                          <w:i w:val="0"/>
+                          <w:iCs/>
+                          <w:color w:val="auto"/>
+                          <w:sz w:val="24"/>
+                          <w:szCs w:val="24"/>
+                        </w:rPr>
+                        <w:t xml:space="preserve"> a Utilizar para desplegar los Web</w:t>
+                      </w:r>
+                      <w:r>
+                        <w:rPr>
+                          <w:i w:val="0"/>
+                          <w:iCs/>
+                          <w:color w:val="auto"/>
+                          <w:sz w:val="24"/>
+                          <w:szCs w:val="24"/>
+                        </w:rPr>
+                        <w:t xml:space="preserve"> </w:t>
+                      </w:r>
+                      <w:r>
+                        <w:rPr>
+                          <w:i w:val="0"/>
+                          <w:iCs/>
+                          <w:color w:val="auto"/>
+                          <w:sz w:val="24"/>
+                          <w:szCs w:val="24"/>
+                        </w:rPr>
+                        <w:t>Server</w:t>
+                      </w:r>
+                      <w:r>
+                        <w:rPr>
+                          <w:i w:val="0"/>
+                          <w:iCs/>
+                          <w:color w:val="auto"/>
+                          <w:sz w:val="24"/>
+                          <w:szCs w:val="24"/>
+                        </w:rPr>
+                        <w:t>.</w:t>
+                      </w:r>
+                    </w:p>
+                  </w:txbxContent>
+                </v:textbox>
+                <w10:wrap type="square"/>
+              </v:shape>
+            </w:pict>
+          </mc:Fallback>
+        </mc:AlternateContent>
+      </w:r>
+      <w:r>
+        <w:rPr>
+          <w:b/>
+          <w:bCs/>
+          <w:noProof/>
           <w:color w:val="000000"/>
           <w:u w:val="single"/>
         </w:rPr>
-        <w:lastRenderedPageBreak/>
         <w:drawing>
           <wp:anchor distT="0" distB="0" distL="114300" distR="114300" simplePos="0" relativeHeight="251659264" behindDoc="0" locked="0" layoutInCell="1" allowOverlap="1" wp14:anchorId="338005FB" wp14:editId="0D0C5794">
             <wp:simplePos x="0" y="0"/>
@@ -2174,205 +3126,73 @@
       </w:r>
     </w:p>
     <w:p>
-      <w:pPr>
-        <w:pStyle w:val="Descripcin"/>
-        <w:rPr>
-          <w:i w:val="0"/>
-          <w:iCs/>
-          <w:color w:val="000000" w:themeColor="text1"/>
-          <w:sz w:val="24"/>
-          <w:szCs w:val="24"/>
-        </w:rPr>
-      </w:pPr>
-      <w:r>
-        <w:rPr>
-          <w:b/>
-          <w:bCs/>
-          <w:i w:val="0"/>
-          <w:iCs/>
-          <w:color w:val="000000" w:themeColor="text1"/>
-          <w:sz w:val="24"/>
-          <w:szCs w:val="24"/>
-        </w:rPr>
-        <w:t xml:space="preserve">Imagen </w:t>
-      </w:r>
-      <w:r>
-        <w:rPr>
-          <w:b/>
-          <w:bCs/>
-          <w:i w:val="0"/>
-          <w:iCs/>
-          <w:color w:val="000000" w:themeColor="text1"/>
-          <w:sz w:val="24"/>
-          <w:szCs w:val="24"/>
-        </w:rPr>
-        <w:fldChar w:fldCharType="begin"/>
-      </w:r>
-      <w:r>
-        <w:rPr>
-          <w:b/>
-          <w:bCs/>
-          <w:i w:val="0"/>
-          <w:iCs/>
-          <w:color w:val="000000" w:themeColor="text1"/>
-          <w:sz w:val="24"/>
-          <w:szCs w:val="24"/>
-        </w:rPr>
-        <w:instrText xml:space="preserve"> STYLEREF 0 \s </w:instrText>
-      </w:r>
-      <w:r>
-        <w:rPr>
-          <w:b/>
-          <w:bCs/>
-          <w:i w:val="0"/>
-          <w:iCs/>
-          <w:color w:val="000000" w:themeColor="text1"/>
-          <w:sz w:val="24"/>
-          <w:szCs w:val="24"/>
-        </w:rPr>
-        <w:fldChar w:fldCharType="separate"/>
-      </w:r>
-      <w:r>
-        <w:rPr>
-          <w:i w:val="0"/>
-          <w:iCs/>
+      <w:r>
+        <w:rPr>
           <w:noProof/>
-          <w:color w:val="000000" w:themeColor="text1"/>
-          <w:sz w:val="24"/>
-          <w:szCs w:val="24"/>
-          <w:lang w:val="es-MX"/>
-        </w:rPr>
-        <w:t>¡Error! Usa la pestaña Inicio para aplicar 0 al texto que quieres que aparezca aquí.</w:t>
-      </w:r>
-      <w:r>
-        <w:rPr>
-          <w:b/>
-          <w:bCs/>
-          <w:i w:val="0"/>
-          <w:iCs/>
-          <w:color w:val="000000" w:themeColor="text1"/>
-          <w:sz w:val="24"/>
-          <w:szCs w:val="24"/>
-        </w:rPr>
-        <w:fldChar w:fldCharType="end"/>
-      </w:r>
-      <w:r>
-        <w:rPr>
-          <w:b/>
-          <w:bCs/>
-          <w:i w:val="0"/>
-          <w:iCs/>
-          <w:color w:val="000000" w:themeColor="text1"/>
-          <w:sz w:val="24"/>
-          <w:szCs w:val="24"/>
-        </w:rPr>
-        <w:noBreakHyphen/>
-      </w:r>
-      <w:r>
-        <w:rPr>
-          <w:b/>
-          <w:bCs/>
-          <w:i w:val="0"/>
-          <w:iCs/>
-          <w:color w:val="000000" w:themeColor="text1"/>
-          <w:sz w:val="24"/>
-          <w:szCs w:val="24"/>
-        </w:rPr>
-        <w:fldChar w:fldCharType="begin"/>
-      </w:r>
-      <w:r>
-        <w:rPr>
-          <w:b/>
-          <w:bCs/>
-          <w:i w:val="0"/>
-          <w:iCs/>
-          <w:color w:val="000000" w:themeColor="text1"/>
-          <w:sz w:val="24"/>
-          <w:szCs w:val="24"/>
-        </w:rPr>
-        <w:instrText xml:space="preserve"> SEQ Imagen \* ALPHABETIC \s 0 </w:instrText>
-      </w:r>
-      <w:r>
-        <w:rPr>
-          <w:b/>
-          <w:bCs/>
-          <w:i w:val="0"/>
-          <w:iCs/>
-          <w:color w:val="000000" w:themeColor="text1"/>
-          <w:sz w:val="24"/>
-          <w:szCs w:val="24"/>
-        </w:rPr>
-        <w:fldChar w:fldCharType="separate"/>
-      </w:r>
-      <w:r>
-        <w:rPr>
-          <w:b/>
-          <w:bCs/>
-          <w:i w:val="0"/>
-          <w:iCs/>
-          <w:noProof/>
-          <w:color w:val="000000" w:themeColor="text1"/>
-          <w:sz w:val="24"/>
-          <w:szCs w:val="24"/>
-        </w:rPr>
-        <w:t>A</w:t>
-      </w:r>
-      <w:r>
-        <w:rPr>
-          <w:b/>
-          <w:bCs/>
-          <w:i w:val="0"/>
-          <w:iCs/>
-          <w:color w:val="000000" w:themeColor="text1"/>
-          <w:sz w:val="24"/>
-          <w:szCs w:val="24"/>
-        </w:rPr>
-        <w:fldChar w:fldCharType="end"/>
-      </w:r>
-      <w:r>
-        <w:rPr>
-          <w:b/>
-          <w:bCs/>
-          <w:i w:val="0"/>
-          <w:iCs/>
-          <w:color w:val="000000" w:themeColor="text1"/>
-          <w:sz w:val="24"/>
-          <w:szCs w:val="24"/>
-        </w:rPr>
-        <w:t>:</w:t>
-      </w:r>
-      <w:r>
-        <w:rPr>
-          <w:i w:val="0"/>
-          <w:iCs/>
-          <w:color w:val="000000" w:themeColor="text1"/>
-          <w:sz w:val="24"/>
-          <w:szCs w:val="24"/>
-        </w:rPr>
-        <w:t xml:space="preserve"> (Propia, 2024)</w:t>
-      </w:r>
-      <w:r>
-        <w:rPr>
-          <w:i w:val="0"/>
-          <w:iCs/>
-          <w:color w:val="000000" w:themeColor="text1"/>
-          <w:sz w:val="24"/>
-          <w:szCs w:val="24"/>
-        </w:rPr>
-        <w:t xml:space="preserve"> </w:t>
-      </w:r>
-      <w:r>
-        <w:rPr>
-          <w:i w:val="0"/>
-          <w:iCs/>
-          <w:color w:val="000000" w:themeColor="text1"/>
-          <w:sz w:val="24"/>
-          <w:szCs w:val="24"/>
-        </w:rPr>
-        <w:t xml:space="preserve">VMs a Utilizar para desplegar los WebServer. </w:t>
-      </w:r>
-    </w:p>
-    <w:p>
+        </w:rPr>
+        <w:drawing>
+          <wp:anchor distT="0" distB="0" distL="114300" distR="114300" simplePos="0" relativeHeight="251658240" behindDoc="0" locked="0" layoutInCell="1" allowOverlap="1" wp14:anchorId="42F83809" wp14:editId="1A7D4EEB">
+            <wp:simplePos x="0" y="0"/>
+            <wp:positionH relativeFrom="margin">
+              <wp:align>center</wp:align>
+            </wp:positionH>
+            <wp:positionV relativeFrom="paragraph">
+              <wp:posOffset>1447800</wp:posOffset>
+            </wp:positionV>
+            <wp:extent cx="5809615" cy="2882265"/>
+            <wp:effectExtent l="0" t="0" r="635" b="0"/>
+            <wp:wrapSquare wrapText="bothSides"/>
+            <wp:docPr id="1647872604" name="Imagen 1"/>
+            <wp:cNvGraphicFramePr>
+              <a:graphicFrameLocks xmlns:a="http://schemas.openxmlformats.org/drawingml/2006/main"/>
+            </wp:cNvGraphicFramePr>
+            <a:graphic xmlns:a="http://schemas.openxmlformats.org/drawingml/2006/main">
+              <a:graphicData uri="http://schemas.openxmlformats.org/drawingml/2006/picture">
+                <pic:pic xmlns:pic="http://schemas.openxmlformats.org/drawingml/2006/picture">
+                  <pic:nvPicPr>
+                    <pic:cNvPr id="1647872604" name=""/>
+                    <pic:cNvPicPr/>
+                  </pic:nvPicPr>
+                  <pic:blipFill rotWithShape="1">
+                    <a:blip r:embed="rId9" cstate="print">
+                      <a:extLst>
+                        <a:ext uri="{28A0092B-C50C-407E-A947-70E740481C1C}">
+                          <a14:useLocalDpi xmlns:a14="http://schemas.microsoft.com/office/drawing/2010/main" val="0"/>
+                        </a:ext>
+                      </a:extLst>
+                    </a:blip>
+                    <a:srcRect t="8897" b="2135"/>
+                    <a:stretch/>
+                  </pic:blipFill>
+                  <pic:spPr bwMode="auto">
+                    <a:xfrm>
+                      <a:off x="0" y="0"/>
+                      <a:ext cx="5809615" cy="2882265"/>
+                    </a:xfrm>
+                    <a:prstGeom prst="rect">
+                      <a:avLst/>
+                    </a:prstGeom>
+                    <a:ln>
+                      <a:noFill/>
+                    </a:ln>
+                    <a:extLst>
+                      <a:ext uri="{53640926-AAD7-44D8-BBD7-CCE9431645EC}">
+                        <a14:shadowObscured xmlns:a14="http://schemas.microsoft.com/office/drawing/2010/main"/>
+                      </a:ext>
+                    </a:extLst>
+                  </pic:spPr>
+                </pic:pic>
+              </a:graphicData>
+            </a:graphic>
+            <wp14:sizeRelH relativeFrom="page">
+              <wp14:pctWidth>0</wp14:pctWidth>
+            </wp14:sizeRelH>
+            <wp14:sizeRelV relativeFrom="page">
+              <wp14:pctHeight>0</wp14:pctHeight>
+            </wp14:sizeRelV>
+          </wp:anchor>
+        </w:drawing>
+      </w:r>
       <w:r>
         <w:rPr>
           <w:noProof/>
@@ -2380,18 +3200,18 @@
         <mc:AlternateContent>
           <mc:Choice Requires="wps">
             <w:drawing>
-              <wp:anchor distT="0" distB="0" distL="114300" distR="114300" simplePos="0" relativeHeight="251661312" behindDoc="0" locked="0" layoutInCell="1" allowOverlap="1" wp14:anchorId="2E9408F5" wp14:editId="675522B3">
+              <wp:anchor distT="0" distB="0" distL="114300" distR="114300" simplePos="0" relativeHeight="251665408" behindDoc="0" locked="0" layoutInCell="1" allowOverlap="1" wp14:anchorId="234DF216" wp14:editId="587DEAF1">
                 <wp:simplePos x="0" y="0"/>
                 <wp:positionH relativeFrom="column">
                   <wp:posOffset>201295</wp:posOffset>
                 </wp:positionH>
                 <wp:positionV relativeFrom="paragraph">
-                  <wp:posOffset>4351020</wp:posOffset>
+                  <wp:posOffset>4305935</wp:posOffset>
                 </wp:positionV>
                 <wp:extent cx="5611495" cy="635"/>
-                <wp:effectExtent l="0" t="0" r="1905" b="12065"/>
+                <wp:effectExtent l="0" t="0" r="0" b="0"/>
                 <wp:wrapSquare wrapText="bothSides"/>
-                <wp:docPr id="1386702089" name="Cuadro de texto 1"/>
+                <wp:docPr id="434017315" name="Cuadro de texto 1"/>
                 <wp:cNvGraphicFramePr/>
                 <a:graphic xmlns:a="http://schemas.openxmlformats.org/drawingml/2006/main">
                   <a:graphicData uri="http://schemas.microsoft.com/office/word/2010/wordprocessingShape">
@@ -2420,6 +3240,8 @@
                               <w:rPr>
                                 <w:i w:val="0"/>
                                 <w:iCs/>
+                                <w:noProof/>
+                                <w:color w:val="auto"/>
                                 <w:sz w:val="24"/>
                                 <w:szCs w:val="24"/>
                               </w:rPr>
@@ -2430,10 +3252,11 @@
                                 <w:bCs/>
                                 <w:i w:val="0"/>
                                 <w:iCs/>
+                                <w:color w:val="auto"/>
                                 <w:sz w:val="24"/>
                                 <w:szCs w:val="24"/>
                               </w:rPr>
-                              <w:t xml:space="preserve">Imagen </w:t>
+                              <w:t xml:space="preserve">Imágen </w:t>
                             </w:r>
                             <w:r>
                               <w:rPr>
@@ -2441,6 +3264,7 @@
                                 <w:bCs/>
                                 <w:i w:val="0"/>
                                 <w:iCs/>
+                                <w:color w:val="auto"/>
                                 <w:sz w:val="24"/>
                                 <w:szCs w:val="24"/>
                               </w:rPr>
@@ -2452,10 +3276,11 @@
                                 <w:bCs/>
                                 <w:i w:val="0"/>
                                 <w:iCs/>
+                                <w:color w:val="auto"/>
                                 <w:sz w:val="24"/>
                                 <w:szCs w:val="24"/>
                               </w:rPr>
-                              <w:instrText xml:space="preserve"> STYLEREF 0 \s </w:instrText>
+                              <w:instrText xml:space="preserve"> STYLEREF 1 \s </w:instrText>
                             </w:r>
                             <w:r>
                               <w:rPr>
@@ -2463,72 +3288,7 @@
                                 <w:bCs/>
                                 <w:i w:val="0"/>
                                 <w:iCs/>
-                                <w:sz w:val="24"/>
-                                <w:szCs w:val="24"/>
-                              </w:rPr>
-                              <w:fldChar w:fldCharType="separate"/>
-                            </w:r>
-                            <w:r>
-                              <w:rPr>
-                                <w:i w:val="0"/>
-                                <w:iCs/>
-                                <w:noProof/>
-                                <w:sz w:val="24"/>
-                                <w:szCs w:val="24"/>
-                                <w:lang w:val="es-MX"/>
-                              </w:rPr>
-                              <w:t>¡Error! Usa la pestaña Inicio para aplicar 0 al texto que quieres que aparezca aquí.</w:t>
-                            </w:r>
-                            <w:r>
-                              <w:rPr>
-                                <w:b/>
-                                <w:bCs/>
-                                <w:i w:val="0"/>
-                                <w:iCs/>
-                                <w:sz w:val="24"/>
-                                <w:szCs w:val="24"/>
-                              </w:rPr>
-                              <w:fldChar w:fldCharType="end"/>
-                            </w:r>
-                            <w:r>
-                              <w:rPr>
-                                <w:b/>
-                                <w:bCs/>
-                                <w:i w:val="0"/>
-                                <w:iCs/>
-                                <w:sz w:val="24"/>
-                                <w:szCs w:val="24"/>
-                              </w:rPr>
-                              <w:noBreakHyphen/>
-                            </w:r>
-                            <w:r>
-                              <w:rPr>
-                                <w:b/>
-                                <w:bCs/>
-                                <w:i w:val="0"/>
-                                <w:iCs/>
-                                <w:sz w:val="24"/>
-                                <w:szCs w:val="24"/>
-                              </w:rPr>
-                              <w:fldChar w:fldCharType="begin"/>
-                            </w:r>
-                            <w:r>
-                              <w:rPr>
-                                <w:b/>
-                                <w:bCs/>
-                                <w:i w:val="0"/>
-                                <w:iCs/>
-                                <w:sz w:val="24"/>
-                                <w:szCs w:val="24"/>
-                              </w:rPr>
-                              <w:instrText xml:space="preserve"> SEQ Imagen \* ALPHABETIC \s 0 </w:instrText>
-                            </w:r>
-                            <w:r>
-                              <w:rPr>
-                                <w:b/>
-                                <w:bCs/>
-                                <w:i w:val="0"/>
-                                <w:iCs/>
+                                <w:color w:val="auto"/>
                                 <w:sz w:val="24"/>
                                 <w:szCs w:val="24"/>
                               </w:rPr>
@@ -2541,6 +3301,80 @@
                                 <w:i w:val="0"/>
                                 <w:iCs/>
                                 <w:noProof/>
+                                <w:color w:val="auto"/>
+                                <w:sz w:val="24"/>
+                                <w:szCs w:val="24"/>
+                              </w:rPr>
+                              <w:t>1</w:t>
+                            </w:r>
+                            <w:r>
+                              <w:rPr>
+                                <w:b/>
+                                <w:bCs/>
+                                <w:i w:val="0"/>
+                                <w:iCs/>
+                                <w:color w:val="auto"/>
+                                <w:sz w:val="24"/>
+                                <w:szCs w:val="24"/>
+                              </w:rPr>
+                              <w:fldChar w:fldCharType="end"/>
+                            </w:r>
+                            <w:r>
+                              <w:rPr>
+                                <w:b/>
+                                <w:bCs/>
+                                <w:i w:val="0"/>
+                                <w:iCs/>
+                                <w:color w:val="auto"/>
+                                <w:sz w:val="24"/>
+                                <w:szCs w:val="24"/>
+                              </w:rPr>
+                              <w:noBreakHyphen/>
+                            </w:r>
+                            <w:r>
+                              <w:rPr>
+                                <w:b/>
+                                <w:bCs/>
+                                <w:i w:val="0"/>
+                                <w:iCs/>
+                                <w:color w:val="auto"/>
+                                <w:sz w:val="24"/>
+                                <w:szCs w:val="24"/>
+                              </w:rPr>
+                              <w:fldChar w:fldCharType="begin"/>
+                            </w:r>
+                            <w:r>
+                              <w:rPr>
+                                <w:b/>
+                                <w:bCs/>
+                                <w:i w:val="0"/>
+                                <w:iCs/>
+                                <w:color w:val="auto"/>
+                                <w:sz w:val="24"/>
+                                <w:szCs w:val="24"/>
+                              </w:rPr>
+                              <w:instrText xml:space="preserve"> SEQ Imágen \* ALPHABETIC \s 1 </w:instrText>
+                            </w:r>
+                            <w:r>
+                              <w:rPr>
+                                <w:b/>
+                                <w:bCs/>
+                                <w:i w:val="0"/>
+                                <w:iCs/>
+                                <w:color w:val="auto"/>
+                                <w:sz w:val="24"/>
+                                <w:szCs w:val="24"/>
+                              </w:rPr>
+                              <w:fldChar w:fldCharType="separate"/>
+                            </w:r>
+                            <w:r>
+                              <w:rPr>
+                                <w:b/>
+                                <w:bCs/>
+                                <w:i w:val="0"/>
+                                <w:iCs/>
+                                <w:noProof/>
+                                <w:color w:val="auto"/>
                                 <w:sz w:val="24"/>
                                 <w:szCs w:val="24"/>
                               </w:rPr>
@@ -2552,6 +3386,7 @@
                                 <w:bCs/>
                                 <w:i w:val="0"/>
                                 <w:iCs/>
+                                <w:color w:val="auto"/>
                                 <w:sz w:val="24"/>
                                 <w:szCs w:val="24"/>
                               </w:rPr>
@@ -2563,6 +3398,7 @@
                                 <w:bCs/>
                                 <w:i w:val="0"/>
                                 <w:iCs/>
+                                <w:color w:val="auto"/>
                                 <w:sz w:val="24"/>
                                 <w:szCs w:val="24"/>
                               </w:rPr>
@@ -2572,10 +3408,33 @@
                               <w:rPr>
                                 <w:i w:val="0"/>
                                 <w:iCs/>
+                                <w:color w:val="auto"/>
                                 <w:sz w:val="24"/>
                                 <w:szCs w:val="24"/>
                               </w:rPr>
-                              <w:t xml:space="preserve"> (2024, Propia) Script utilizado para la creación de las VMs.</w:t>
+                              <w:t xml:space="preserve"> (2024, Propia) Script utilizado para la creación de las </w:t>
+                            </w:r>
+                            <w:proofErr w:type="spellStart"/>
+                            <w:r>
+                              <w:rPr>
+                                <w:i w:val="0"/>
+                                <w:iCs/>
+                                <w:color w:val="auto"/>
+                                <w:sz w:val="24"/>
+                                <w:szCs w:val="24"/>
+                              </w:rPr>
+                              <w:t>VMs</w:t>
+                            </w:r>
+                            <w:proofErr w:type="spellEnd"/>
+                            <w:r>
+                              <w:rPr>
+                                <w:i w:val="0"/>
+                                <w:iCs/>
+                                <w:color w:val="auto"/>
+                                <w:sz w:val="24"/>
+                                <w:szCs w:val="24"/>
+                              </w:rPr>
+                              <w:t>.</w:t>
                             </w:r>
                           </w:p>
                         </w:txbxContent>
@@ -2594,11 +3453,7 @@
           </mc:Choice>
           <mc:Fallback>
             <w:pict>
-              <v:shapetype w14:anchorId="2E9408F5" id="_x0000_t202" coordsize="21600,21600" o:spt="202" path="m,l,21600r21600,l21600,xe">
-                <v:stroke joinstyle="miter"/>
-                <v:path gradientshapeok="t" o:connecttype="rect"/>
-              </v:shapetype>
-              <v:shape id="Cuadro de texto 1" o:spid="_x0000_s1026" type="#_x0000_t202" style="position:absolute;left:0;text-align:left;margin-left:15.85pt;margin-top:342.6pt;width:441.85pt;height:.05pt;z-index:251661312;visibility:visible;mso-wrap-style:square;mso-wrap-distance-left:9pt;mso-wrap-distance-top:0;mso-wrap-distance-right:9pt;mso-wrap-distance-bottom:0;mso-position-horizontal:absolute;mso-position-horizontal-relative:text;mso-position-vertical:absolute;mso-position-vertical-relative:text;v-text-anchor:top" o:gfxdata="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" stroked="f">
+              <v:shape w14:anchorId="234DF216" id="_x0000_s1027" type="#_x0000_t202" style="position:absolute;left:0;text-align:left;margin-left:15.85pt;margin-top:339.05pt;width:441.85pt;height:.05pt;z-index:251665408;visibility:visible;mso-wrap-style:square;mso-wrap-distance-left:9pt;mso-wrap-distance-top:0;mso-wrap-distance-right:9pt;mso-wrap-distance-bottom:0;mso-position-horizontal:absolute;mso-position-horizontal-relative:text;mso-position-vertical:absolute;mso-position-vertical-relative:text;v-text-anchor:top" o:gfxdata="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" stroked="f">
                 <v:textbox style="mso-fit-shape-to-text:t" inset="0,0,0,0">
                   <w:txbxContent>
                     <w:p>
@@ -2607,6 +3462,8 @@
                         <w:rPr>
                           <w:i w:val="0"/>
                           <w:iCs/>
+                          <w:noProof/>
+                          <w:color w:val="auto"/>
                           <w:sz w:val="24"/>
                           <w:szCs w:val="24"/>
                         </w:rPr>
@@ -2617,10 +3474,11 @@
                           <w:bCs/>
                           <w:i w:val="0"/>
                           <w:iCs/>
+                          <w:color w:val="auto"/>
                           <w:sz w:val="24"/>
                           <w:szCs w:val="24"/>
                         </w:rPr>
-                        <w:t xml:space="preserve">Imagen </w:t>
+                        <w:t xml:space="preserve">Imágen </w:t>
                       </w:r>
                       <w:r>
                         <w:rPr>
@@ -2628,6 +3486,7 @@
                           <w:bCs/>
                           <w:i w:val="0"/>
                           <w:iCs/>
+                          <w:color w:val="auto"/>
                           <w:sz w:val="24"/>
                           <w:szCs w:val="24"/>
                         </w:rPr>
@@ -2639,10 +3498,11 @@
                           <w:bCs/>
                           <w:i w:val="0"/>
                           <w:iCs/>
+                          <w:color w:val="auto"/>
                           <w:sz w:val="24"/>
                           <w:szCs w:val="24"/>
                         </w:rPr>
-                        <w:instrText xml:space="preserve"> STYLEREF 0 \s </w:instrText>
+                        <w:instrText xml:space="preserve"> STYLEREF 1 \s </w:instrText>
                       </w:r>
                       <w:r>
                         <w:rPr>
@@ -2650,72 +3510,7 @@
                           <w:bCs/>
                           <w:i w:val="0"/>
                           <w:iCs/>
-                          <w:sz w:val="24"/>
-                          <w:szCs w:val="24"/>
-                        </w:rPr>
-                        <w:fldChar w:fldCharType="separate"/>
-                      </w:r>
-                      <w:r>
-                        <w:rPr>
-                          <w:i w:val="0"/>
-                          <w:iCs/>
-                          <w:noProof/>
-                          <w:sz w:val="24"/>
-                          <w:szCs w:val="24"/>
-                          <w:lang w:val="es-MX"/>
-                        </w:rPr>
-                        <w:t>¡Error! Usa la pestaña Inicio para aplicar 0 al texto que quieres que aparezca aquí.</w:t>
-                      </w:r>
-                      <w:r>
-                        <w:rPr>
-                          <w:b/>
-                          <w:bCs/>
-                          <w:i w:val="0"/>
-                          <w:iCs/>
-                          <w:sz w:val="24"/>
-                          <w:szCs w:val="24"/>
-                        </w:rPr>
-                        <w:fldChar w:fldCharType="end"/>
-                      </w:r>
-                      <w:r>
-                        <w:rPr>
-                          <w:b/>
-                          <w:bCs/>
-                          <w:i w:val="0"/>
-                          <w:iCs/>
-                          <w:sz w:val="24"/>
-                          <w:szCs w:val="24"/>
-                        </w:rPr>
-                        <w:noBreakHyphen/>
-                      </w:r>
-                      <w:r>
-                        <w:rPr>
-                          <w:b/>
-                          <w:bCs/>
-                          <w:i w:val="0"/>
-                          <w:iCs/>
-                          <w:sz w:val="24"/>
-                          <w:szCs w:val="24"/>
-                        </w:rPr>
-                        <w:fldChar w:fldCharType="begin"/>
-                      </w:r>
-                      <w:r>
-                        <w:rPr>
-                          <w:b/>
-                          <w:bCs/>
-                          <w:i w:val="0"/>
-                          <w:iCs/>
-                          <w:sz w:val="24"/>
-                          <w:szCs w:val="24"/>
-                        </w:rPr>
-                        <w:instrText xml:space="preserve"> SEQ Imagen \* ALPHABETIC \s 0 </w:instrText>
-                      </w:r>
-                      <w:r>
-                        <w:rPr>
-                          <w:b/>
-                          <w:bCs/>
-                          <w:i w:val="0"/>
-                          <w:iCs/>
+                          <w:color w:val="auto"/>
                           <w:sz w:val="24"/>
                           <w:szCs w:val="24"/>
                         </w:rPr>
@@ -2728,6 +3523,80 @@
                           <w:i w:val="0"/>
                           <w:iCs/>
                           <w:noProof/>
+                          <w:color w:val="auto"/>
+                          <w:sz w:val="24"/>
+                          <w:szCs w:val="24"/>
+                        </w:rPr>
+                        <w:t>1</w:t>
+                      </w:r>
+                      <w:r>
+                        <w:rPr>
+                          <w:b/>
+                          <w:bCs/>
+                          <w:i w:val="0"/>
+                          <w:iCs/>
+                          <w:color w:val="auto"/>
+                          <w:sz w:val="24"/>
+                          <w:szCs w:val="24"/>
+                        </w:rPr>
+                        <w:fldChar w:fldCharType="end"/>
+                      </w:r>
+                      <w:r>
+                        <w:rPr>
+                          <w:b/>
+                          <w:bCs/>
+                          <w:i w:val="0"/>
+                          <w:iCs/>
+                          <w:color w:val="auto"/>
+                          <w:sz w:val="24"/>
+                          <w:szCs w:val="24"/>
+                        </w:rPr>
+                        <w:noBreakHyphen/>
+                      </w:r>
+                      <w:r>
+                        <w:rPr>
+                          <w:b/>
+                          <w:bCs/>
+                          <w:i w:val="0"/>
+                          <w:iCs/>
+                          <w:color w:val="auto"/>
+                          <w:sz w:val="24"/>
+                          <w:szCs w:val="24"/>
+                        </w:rPr>
+                        <w:fldChar w:fldCharType="begin"/>
+                      </w:r>
+                      <w:r>
+                        <w:rPr>
+                          <w:b/>
+                          <w:bCs/>
+                          <w:i w:val="0"/>
+                          <w:iCs/>
+                          <w:color w:val="auto"/>
+                          <w:sz w:val="24"/>
+                          <w:szCs w:val="24"/>
+                        </w:rPr>
+                        <w:instrText xml:space="preserve"> SEQ Imágen \* ALPHABETIC \s 1 </w:instrText>
+                      </w:r>
+                      <w:r>
+                        <w:rPr>
+                          <w:b/>
+                          <w:bCs/>
+                          <w:i w:val="0"/>
+                          <w:iCs/>
+                          <w:color w:val="auto"/>
+                          <w:sz w:val="24"/>
+                          <w:szCs w:val="24"/>
+                        </w:rPr>
+                        <w:fldChar w:fldCharType="separate"/>
+                      </w:r>
+                      <w:r>
+                        <w:rPr>
+                          <w:b/>
+                          <w:bCs/>
+                          <w:i w:val="0"/>
+                          <w:iCs/>
+                          <w:noProof/>
+                          <w:color w:val="auto"/>
                           <w:sz w:val="24"/>
                           <w:szCs w:val="24"/>
                         </w:rPr>
@@ -2739,6 +3608,7 @@
                           <w:bCs/>
                           <w:i w:val="0"/>
                           <w:iCs/>
+                          <w:color w:val="auto"/>
                           <w:sz w:val="24"/>
                           <w:szCs w:val="24"/>
                         </w:rPr>
@@ -2750,6 +3620,7 @@
                           <w:bCs/>
                           <w:i w:val="0"/>
                           <w:iCs/>
+                          <w:color w:val="auto"/>
                           <w:sz w:val="24"/>
                           <w:szCs w:val="24"/>
                         </w:rPr>
@@ -2759,10 +3630,33 @@
                         <w:rPr>
                           <w:i w:val="0"/>
                           <w:iCs/>
+                          <w:color w:val="auto"/>
                           <w:sz w:val="24"/>
                           <w:szCs w:val="24"/>
                         </w:rPr>
-                        <w:t xml:space="preserve"> (2024, Propia) Script utilizado para la creación de las VMs.</w:t>
+                        <w:t xml:space="preserve"> (2024, Propia) Script utilizado para la creación de las </w:t>
+                      </w:r>
+                      <w:proofErr w:type="spellStart"/>
+                      <w:r>
+                        <w:rPr>
+                          <w:i w:val="0"/>
+                          <w:iCs/>
+                          <w:color w:val="auto"/>
+                          <w:sz w:val="24"/>
+                          <w:szCs w:val="24"/>
+                        </w:rPr>
+                        <w:t>VMs</w:t>
+                      </w:r>
+                      <w:proofErr w:type="spellEnd"/>
+                      <w:r>
+                        <w:rPr>
+                          <w:i w:val="0"/>
+                          <w:iCs/>
+                          <w:color w:val="auto"/>
+                          <w:sz w:val="24"/>
+                          <w:szCs w:val="24"/>
+                        </w:rPr>
+                        <w:t>.</w:t>
                       </w:r>
                     </w:p>
                   </w:txbxContent>
@@ -2774,73 +3668,6 @@
         </mc:AlternateContent>
       </w:r>
       <w:r>
-        <w:rPr>
-          <w:noProof/>
-        </w:rPr>
-        <w:drawing>
-          <wp:anchor distT="0" distB="0" distL="114300" distR="114300" simplePos="0" relativeHeight="251658240" behindDoc="0" locked="0" layoutInCell="1" allowOverlap="1" wp14:anchorId="42F83809" wp14:editId="780FD1C4">
-            <wp:simplePos x="0" y="0"/>
-            <wp:positionH relativeFrom="column">
-              <wp:posOffset>201350</wp:posOffset>
-            </wp:positionH>
-            <wp:positionV relativeFrom="paragraph">
-              <wp:posOffset>1446724</wp:posOffset>
-            </wp:positionV>
-            <wp:extent cx="5611495" cy="2882320"/>
-            <wp:effectExtent l="0" t="0" r="1905" b="635"/>
-            <wp:wrapSquare wrapText="bothSides"/>
-            <wp:docPr id="1647872604" name="Imagen 1"/>
-            <wp:cNvGraphicFramePr>
-              <a:graphicFrameLocks xmlns:a="http://schemas.openxmlformats.org/drawingml/2006/main"/>
-            </wp:cNvGraphicFramePr>
-            <a:graphic xmlns:a="http://schemas.openxmlformats.org/drawingml/2006/main">
-              <a:graphicData uri="http://schemas.openxmlformats.org/drawingml/2006/picture">
-                <pic:pic xmlns:pic="http://schemas.openxmlformats.org/drawingml/2006/picture">
-                  <pic:nvPicPr>
-                    <pic:cNvPr id="1647872604" name=""/>
-                    <pic:cNvPicPr/>
-                  </pic:nvPicPr>
-                  <pic:blipFill rotWithShape="1">
-                    <a:blip r:embed="rId9" cstate="print">
-                      <a:extLst>
-                        <a:ext uri="{28A0092B-C50C-407E-A947-70E740481C1C}">
-                          <a14:useLocalDpi xmlns:a14="http://schemas.microsoft.com/office/drawing/2010/main" val="0"/>
-                        </a:ext>
-                      </a:extLst>
-                    </a:blip>
-                    <a:srcRect t="8897" b="2135"/>
-                    <a:stretch/>
-                  </pic:blipFill>
-                  <pic:spPr bwMode="auto">
-                    <a:xfrm>
-                      <a:off x="0" y="0"/>
-                      <a:ext cx="5611495" cy="2882320"/>
-                    </a:xfrm>
-                    <a:prstGeom prst="rect">
-                      <a:avLst/>
-                    </a:prstGeom>
-                    <a:ln>
-                      <a:noFill/>
-                    </a:ln>
-                    <a:extLst>
-                      <a:ext uri="{53640926-AAD7-44D8-BBD7-CCE9431645EC}">
-                        <a14:shadowObscured xmlns:a14="http://schemas.microsoft.com/office/drawing/2010/main"/>
-                      </a:ext>
-                    </a:extLst>
-                  </pic:spPr>
-                </pic:pic>
-              </a:graphicData>
-            </a:graphic>
-            <wp14:sizeRelH relativeFrom="page">
-              <wp14:pctWidth>0</wp14:pctWidth>
-            </wp14:sizeRelH>
-            <wp14:sizeRelV relativeFrom="page">
-              <wp14:pctHeight>0</wp14:pctHeight>
-            </wp14:sizeRelV>
-          </wp:anchor>
-        </w:drawing>
-      </w:r>
-      <w:r>
         <w:t>Para la creación de dicha plantilla, se detalló un script de automatización para configurar el RAID 6 y la instalación de Apache 2, junto con la configuración necesaria. Este script de inicio automatiza la configuración del servidor al arrancar, asegurando que todos los servidores front end se configuren de manera uniforme y eficiente. Se incluyeron funciones para actualizar la lista de paquetes disponibles, instalar mdam, la cual es una herramienta para gestionar arreglos RAID en Linux, la configuración del arreglo RAID, instalación de un servidor web Apache, habilitar el módulo SSL de Apache y luego para reiniciarse para aplicar los cambios.</w:t>
       </w:r>
     </w:p>
@@ -2870,7 +3697,7 @@
       <w:pPr>
         <w:pStyle w:val="Ttulo2"/>
       </w:pPr>
-      <w:bookmarkStart w:id="3" w:name="_Toc167933935"/>
+      <w:bookmarkStart w:id="3" w:name="_Toc167997421"/>
       <w:r>
         <w:t>CÁLCULOS EFECTUADOS PARA ENTREGA DE VOLÚMENES RAID:</w:t>
       </w:r>
@@ -3059,7 +3886,7 @@
       <w:pPr>
         <w:pStyle w:val="Ttulo2"/>
       </w:pPr>
-      <w:bookmarkStart w:id="4" w:name="_Toc167933936"/>
+      <w:bookmarkStart w:id="4" w:name="_Toc167997422"/>
       <w:r>
         <w:lastRenderedPageBreak/>
         <w:t>PROCEDIMIENTO PARA CREACIÓN DE RAID SOLICITADO</w:t>
@@ -3209,7 +4036,7 @@
       <w:pPr>
         <w:pStyle w:val="Ttulo2"/>
       </w:pPr>
-      <w:bookmarkStart w:id="5" w:name="_Toc167933937"/>
+      <w:bookmarkStart w:id="5" w:name="_Toc167997423"/>
       <w:r>
         <w:lastRenderedPageBreak/>
         <w:t>MEDICIONES DE RENDIMIENTO DEL ARREGLO RAID 6, REALIZANDO UNA COMPARACIÓN CON UN SERVER CON ARREGLO RAID 5:</w:t>
@@ -3312,54 +4139,201 @@
     <w:p>
       <w:pPr>
         <w:pStyle w:val="Descripcin"/>
-      </w:pPr>
-      <w:r>
-        <w:t xml:space="preserve">Imagen </w:t>
-      </w:r>
-      <w:r>
+        <w:rPr>
+          <w:i w:val="0"/>
+          <w:iCs/>
+          <w:color w:val="auto"/>
+          <w:sz w:val="24"/>
+          <w:szCs w:val="24"/>
+        </w:rPr>
+      </w:pPr>
+      <w:r>
+        <w:rPr>
+          <w:b/>
+          <w:bCs/>
+          <w:i w:val="0"/>
+          <w:iCs/>
+          <w:color w:val="auto"/>
+          <w:sz w:val="24"/>
+          <w:szCs w:val="24"/>
+        </w:rPr>
+        <w:t xml:space="preserve">Imágen </w:t>
+      </w:r>
+      <w:r>
+        <w:rPr>
+          <w:b/>
+          <w:bCs/>
+          <w:i w:val="0"/>
+          <w:iCs/>
+          <w:color w:val="auto"/>
+          <w:sz w:val="24"/>
+          <w:szCs w:val="24"/>
+        </w:rPr>
         <w:fldChar w:fldCharType="begin"/>
       </w:r>
       <w:r>
-        <w:instrText xml:space="preserve"> STYLEREF 0 \s </w:instrText>
-      </w:r>
-      <w:r>
+        <w:rPr>
+          <w:b/>
+          <w:bCs/>
+          <w:i w:val="0"/>
+          <w:iCs/>
+          <w:color w:val="auto"/>
+          <w:sz w:val="24"/>
+          <w:szCs w:val="24"/>
+        </w:rPr>
+        <w:instrText xml:space="preserve"> STYLEREF 1 \s </w:instrText>
+      </w:r>
+      <w:r>
+        <w:rPr>
+          <w:b/>
+          <w:bCs/>
+          <w:i w:val="0"/>
+          <w:iCs/>
+          <w:color w:val="auto"/>
+          <w:sz w:val="24"/>
+          <w:szCs w:val="24"/>
+        </w:rPr>
         <w:fldChar w:fldCharType="separate"/>
       </w:r>
       <w:r>
         <w:rPr>
           <w:b/>
           <w:bCs/>
+          <w:i w:val="0"/>
+          <w:iCs/>
           <w:noProof/>
-          <w:lang w:val="es-MX"/>
-        </w:rPr>
-        <w:t>¡Error! Usa la pestaña Inicio para aplicar 0 al texto que quieres que aparezca aquí.</w:t>
-      </w:r>
-      <w:r>
+          <w:color w:val="auto"/>
+          <w:sz w:val="24"/>
+          <w:szCs w:val="24"/>
+        </w:rPr>
+        <w:t>1</w:t>
+      </w:r>
+      <w:r>
+        <w:rPr>
+          <w:b/>
+          <w:bCs/>
+          <w:i w:val="0"/>
+          <w:iCs/>
+          <w:color w:val="auto"/>
+          <w:sz w:val="24"/>
+          <w:szCs w:val="24"/>
+        </w:rPr>
         <w:fldChar w:fldCharType="end"/>
       </w:r>
       <w:r>
+        <w:rPr>
+          <w:b/>
+          <w:bCs/>
+          <w:i w:val="0"/>
+          <w:iCs/>
+          <w:color w:val="auto"/>
+          <w:sz w:val="24"/>
+          <w:szCs w:val="24"/>
+        </w:rPr>
         <w:noBreakHyphen/>
       </w:r>
       <w:r>
+        <w:rPr>
+          <w:b/>
+          <w:bCs/>
+          <w:i w:val="0"/>
+          <w:iCs/>
+          <w:color w:val="auto"/>
+          <w:sz w:val="24"/>
+          <w:szCs w:val="24"/>
+        </w:rPr>
         <w:fldChar w:fldCharType="begin"/>
       </w:r>
       <w:r>
-        <w:instrText xml:space="preserve"> SEQ Imagen \* ALPHABETIC \s 0 </w:instrText>
-      </w:r>
-      <w:r>
+        <w:rPr>
+          <w:b/>
+          <w:bCs/>
+          <w:i w:val="0"/>
+          <w:iCs/>
+          <w:color w:val="auto"/>
+          <w:sz w:val="24"/>
+          <w:szCs w:val="24"/>
+        </w:rPr>
+        <w:instrText xml:space="preserve"> SEQ Imágen \* ALPHABETIC \s 1 </w:instrText>
+      </w:r>
+      <w:r>
+        <w:rPr>
+          <w:b/>
+          <w:bCs/>
+          <w:i w:val="0"/>
+          <w:iCs/>
+          <w:color w:val="auto"/>
+          <w:sz w:val="24"/>
+          <w:szCs w:val="24"/>
+        </w:rPr>
         <w:fldChar w:fldCharType="separate"/>
       </w:r>
       <w:r>
         <w:rPr>
+          <w:b/>
+          <w:bCs/>
+          <w:i w:val="0"/>
+          <w:iCs/>
           <w:noProof/>
+          <w:color w:val="auto"/>
+          <w:sz w:val="24"/>
+          <w:szCs w:val="24"/>
         </w:rPr>
         <w:t>C</w:t>
       </w:r>
       <w:r>
+        <w:rPr>
+          <w:b/>
+          <w:bCs/>
+          <w:i w:val="0"/>
+          <w:iCs/>
+          <w:color w:val="auto"/>
+          <w:sz w:val="24"/>
+          <w:szCs w:val="24"/>
+        </w:rPr>
         <w:fldChar w:fldCharType="end"/>
       </w:r>
       <w:r>
-        <w:t>: Velocidad de Escritura de un Arreglo RAID 5.</w:t>
+        <w:rPr>
+          <w:b/>
+          <w:bCs/>
+          <w:i w:val="0"/>
+          <w:iCs/>
+          <w:color w:val="auto"/>
+          <w:sz w:val="24"/>
+          <w:szCs w:val="24"/>
+        </w:rPr>
+        <w:t>:</w:t>
+      </w:r>
+      <w:r>
+        <w:rPr>
+          <w:i w:val="0"/>
+          <w:iCs/>
+          <w:color w:val="auto"/>
+          <w:sz w:val="24"/>
+          <w:szCs w:val="24"/>
+        </w:rPr>
+        <w:t xml:space="preserve"> </w:t>
+      </w:r>
+      <w:r>
+        <w:rPr>
+          <w:i w:val="0"/>
+          <w:iCs/>
+          <w:color w:val="auto"/>
+          <w:sz w:val="24"/>
+          <w:szCs w:val="24"/>
+        </w:rPr>
+        <w:t xml:space="preserve">(Propia, 2024) </w:t>
+      </w:r>
+      <w:r>
+        <w:rPr>
+          <w:i w:val="0"/>
+          <w:iCs/>
+          <w:color w:val="auto"/>
+          <w:sz w:val="24"/>
+          <w:szCs w:val="24"/>
+        </w:rPr>
+        <w:t>Velocidad de Escritura de un Arreglo RAID 5.</w:t>
       </w:r>
     </w:p>
     <w:p>
@@ -3438,52 +4412,182 @@
         <w:pStyle w:val="Descripcin"/>
       </w:pPr>
       <w:r>
-        <w:t xml:space="preserve">Imagen </w:t>
-      </w:r>
-      <w:r>
+        <w:rPr>
+          <w:b/>
+          <w:bCs/>
+          <w:i w:val="0"/>
+          <w:iCs/>
+          <w:color w:val="auto"/>
+          <w:sz w:val="24"/>
+          <w:szCs w:val="24"/>
+        </w:rPr>
+        <w:t xml:space="preserve">Imágen </w:t>
+      </w:r>
+      <w:r>
+        <w:rPr>
+          <w:b/>
+          <w:bCs/>
+          <w:i w:val="0"/>
+          <w:iCs/>
+          <w:color w:val="auto"/>
+          <w:sz w:val="24"/>
+          <w:szCs w:val="24"/>
+        </w:rPr>
         <w:fldChar w:fldCharType="begin"/>
       </w:r>
       <w:r>
-        <w:instrText xml:space="preserve"> STYLEREF 0 \s </w:instrText>
-      </w:r>
-      <w:r>
+        <w:rPr>
+          <w:b/>
+          <w:bCs/>
+          <w:i w:val="0"/>
+          <w:iCs/>
+          <w:color w:val="auto"/>
+          <w:sz w:val="24"/>
+          <w:szCs w:val="24"/>
+        </w:rPr>
+        <w:instrText xml:space="preserve"> STYLEREF 1 \s </w:instrText>
+      </w:r>
+      <w:r>
+        <w:rPr>
+          <w:b/>
+          <w:bCs/>
+          <w:i w:val="0"/>
+          <w:iCs/>
+          <w:color w:val="auto"/>
+          <w:sz w:val="24"/>
+          <w:szCs w:val="24"/>
+        </w:rPr>
         <w:fldChar w:fldCharType="separate"/>
       </w:r>
       <w:r>
         <w:rPr>
           <w:b/>
           <w:bCs/>
+          <w:i w:val="0"/>
+          <w:iCs/>
           <w:noProof/>
-          <w:lang w:val="es-MX"/>
-        </w:rPr>
-        <w:t>¡Error! Usa la pestaña Inicio para aplicar 0 al texto que quieres que aparezca aquí.</w:t>
-      </w:r>
-      <w:r>
+          <w:color w:val="auto"/>
+          <w:sz w:val="24"/>
+          <w:szCs w:val="24"/>
+        </w:rPr>
+        <w:t>1</w:t>
+      </w:r>
+      <w:r>
+        <w:rPr>
+          <w:b/>
+          <w:bCs/>
+          <w:i w:val="0"/>
+          <w:iCs/>
+          <w:color w:val="auto"/>
+          <w:sz w:val="24"/>
+          <w:szCs w:val="24"/>
+        </w:rPr>
         <w:fldChar w:fldCharType="end"/>
       </w:r>
       <w:r>
+        <w:rPr>
+          <w:b/>
+          <w:bCs/>
+          <w:i w:val="0"/>
+          <w:iCs/>
+          <w:color w:val="auto"/>
+          <w:sz w:val="24"/>
+          <w:szCs w:val="24"/>
+        </w:rPr>
         <w:noBreakHyphen/>
       </w:r>
       <w:r>
+        <w:rPr>
+          <w:b/>
+          <w:bCs/>
+          <w:i w:val="0"/>
+          <w:iCs/>
+          <w:color w:val="auto"/>
+          <w:sz w:val="24"/>
+          <w:szCs w:val="24"/>
+        </w:rPr>
         <w:fldChar w:fldCharType="begin"/>
       </w:r>
       <w:r>
-        <w:instrText xml:space="preserve"> SEQ Imagen \* ALPHABETIC \s 0 </w:instrText>
-      </w:r>
-      <w:r>
+        <w:rPr>
+          <w:b/>
+          <w:bCs/>
+          <w:i w:val="0"/>
+          <w:iCs/>
+          <w:color w:val="auto"/>
+          <w:sz w:val="24"/>
+          <w:szCs w:val="24"/>
+        </w:rPr>
+        <w:instrText xml:space="preserve"> SEQ Imágen \* ALPHABETIC \s 1 </w:instrText>
+      </w:r>
+      <w:r>
+        <w:rPr>
+          <w:b/>
+          <w:bCs/>
+          <w:i w:val="0"/>
+          <w:iCs/>
+          <w:color w:val="auto"/>
+          <w:sz w:val="24"/>
+          <w:szCs w:val="24"/>
+        </w:rPr>
         <w:fldChar w:fldCharType="separate"/>
       </w:r>
       <w:r>
         <w:rPr>
+          <w:b/>
+          <w:bCs/>
+          <w:i w:val="0"/>
+          <w:iCs/>
           <w:noProof/>
+          <w:color w:val="auto"/>
+          <w:sz w:val="24"/>
+          <w:szCs w:val="24"/>
         </w:rPr>
         <w:t>D</w:t>
       </w:r>
       <w:r>
+        <w:rPr>
+          <w:b/>
+          <w:bCs/>
+          <w:i w:val="0"/>
+          <w:iCs/>
+          <w:color w:val="auto"/>
+          <w:sz w:val="24"/>
+          <w:szCs w:val="24"/>
+        </w:rPr>
         <w:fldChar w:fldCharType="end"/>
       </w:r>
       <w:r>
-        <w:t>: Se muestra la Velocidad de Escritura de un Arreglo RAID 6.</w:t>
+        <w:rPr>
+          <w:b/>
+          <w:bCs/>
+          <w:i w:val="0"/>
+          <w:iCs/>
+          <w:color w:val="auto"/>
+          <w:sz w:val="24"/>
+          <w:szCs w:val="24"/>
+        </w:rPr>
+        <w:t>:</w:t>
+      </w:r>
+      <w:r>
+        <w:rPr>
+          <w:i w:val="0"/>
+          <w:iCs/>
+          <w:color w:val="auto"/>
+          <w:sz w:val="24"/>
+          <w:szCs w:val="24"/>
+        </w:rPr>
+        <w:t xml:space="preserve"> (Propia, 2024) Se muestra la Velocidad de Escritura de un Arreglo</w:t>
+      </w:r>
+      <w:r>
+        <w:rPr>
+          <w:i w:val="0"/>
+          <w:iCs/>
+          <w:color w:val="auto"/>
+          <w:sz w:val="24"/>
+          <w:szCs w:val="24"/>
+        </w:rPr>
+        <w:t>.</w:t>
       </w:r>
     </w:p>
     <w:p>
@@ -3497,7 +4601,15 @@
         <w:t xml:space="preserve"> redundancia de sus datos</w:t>
       </w:r>
       <w:r>
-        <w:t xml:space="preserve"> y brindar protección a sus datos, es por eso que se considera la opción de RAID 6 aunque tenga un tamaño de escritura y lectura menor y una velocidad de escritura más baja, ya que la prioridad es brindar disponibilidad. RAID 5 es adecuado para aplicaciones donde el rendimiento de escritura es más crítico y se puede tolerar una menor redundancia de datos. Aunque RAID 6 implique un mayor costo inicial debido a la necesidad de más discos de paridad, su mayor tolerancia a fallos y protección contra pérdida de datos hacen que esta sea la elección correcta para servidores web críticos lo que puede resultar en ahorro d ecostos a largo plazo y reducir el riesgo de inactividad de estos servidores. </w:t>
+        <w:t xml:space="preserve"> y brindar protección a sus datos, es por eso </w:t>
+      </w:r>
+      <w:proofErr w:type="gramStart"/>
+      <w:r>
+        <w:t>que</w:t>
+      </w:r>
+      <w:proofErr w:type="gramEnd"/>
+      <w:r>
+        <w:t xml:space="preserve"> se considera la opción de RAID 6 aunque tenga un tamaño de escritura y lectura menor y una velocidad de escritura más baja, ya que la prioridad es brindar disponibilidad. RAID 5 es adecuado para aplicaciones donde el rendimiento de escritura es más crítico y se puede tolerar una menor redundancia de datos. Aunque RAID 6 implique un mayor costo inicial debido a la necesidad de más discos de paridad, su mayor tolerancia a fallos y protección contra pérdida de datos hacen que esta sea la elección correcta para servidores web críticos lo que puede resultar en ahorro d ecostos a largo plazo y reducir el riesgo de inactividad de estos servidores. </w:t>
       </w:r>
       <w:r>
         <w:br w:type="page"/>
@@ -3507,7 +4619,7 @@
       <w:pPr>
         <w:pStyle w:val="Ttulo2"/>
       </w:pPr>
-      <w:bookmarkStart w:id="6" w:name="_Toc167933938"/>
+      <w:bookmarkStart w:id="6" w:name="_Toc167997424"/>
       <w:r>
         <w:lastRenderedPageBreak/>
         <w:t>ESTADÍSTICAS DE USO DE BALANCEADOR DE CARGA</w:t>
@@ -3515,18 +4627,21 @@
       <w:bookmarkEnd w:id="6"/>
     </w:p>
     <w:p>
+      <w:pPr>
+        <w:keepNext/>
+      </w:pPr>
       <w:r>
         <w:rPr>
           <w:b/>
           <w:noProof/>
         </w:rPr>
         <w:drawing>
-          <wp:inline distT="0" distB="0" distL="0" distR="0" wp14:anchorId="1957A3EA" wp14:editId="3427DB2B">
-            <wp:extent cx="5612130" cy="3104515"/>
-            <wp:effectExtent l="0" t="0" r="1270" b="0"/>
+          <wp:inline distT="0" distB="0" distL="0" distR="0" wp14:anchorId="1957A3EA" wp14:editId="147561D4">
+            <wp:extent cx="5760000" cy="3240000"/>
+            <wp:effectExtent l="0" t="0" r="0" b="0"/>
             <wp:docPr id="898226410" name="Imagen 4"/>
             <wp:cNvGraphicFramePr>
-              <a:graphicFrameLocks xmlns:a="http://schemas.openxmlformats.org/drawingml/2006/main" noChangeAspect="1"/>
+              <a:graphicFrameLocks xmlns:a="http://schemas.openxmlformats.org/drawingml/2006/main"/>
             </wp:cNvGraphicFramePr>
             <a:graphic xmlns:a="http://schemas.openxmlformats.org/drawingml/2006/main">
               <a:graphicData uri="http://schemas.openxmlformats.org/drawingml/2006/picture">
@@ -3550,7 +4665,7 @@
                   <pic:spPr>
                     <a:xfrm>
                       <a:off x="0" y="0"/>
-                      <a:ext cx="5612130" cy="3104515"/>
+                      <a:ext cx="5760000" cy="3240000"/>
                     </a:xfrm>
                     <a:prstGeom prst="rect">
                       <a:avLst/>
@@ -3562,18 +4677,203 @@
           </wp:inline>
         </w:drawing>
       </w:r>
-      <w:r>
-        <w:rPr>
-          <w:b/>
+    </w:p>
+    <w:p>
+      <w:pPr>
+        <w:pStyle w:val="Descripcin"/>
+        <w:rPr>
+          <w:i w:val="0"/>
+          <w:iCs/>
+          <w:color w:val="auto"/>
+          <w:sz w:val="24"/>
+          <w:szCs w:val="24"/>
+        </w:rPr>
+      </w:pPr>
+      <w:r>
+        <w:rPr>
+          <w:b/>
+          <w:bCs/>
+          <w:i w:val="0"/>
+          <w:iCs/>
+          <w:color w:val="auto"/>
+          <w:sz w:val="24"/>
+          <w:szCs w:val="24"/>
+        </w:rPr>
+        <w:t xml:space="preserve">Imágen </w:t>
+      </w:r>
+      <w:r>
+        <w:rPr>
+          <w:b/>
+          <w:bCs/>
+          <w:i w:val="0"/>
+          <w:iCs/>
+          <w:color w:val="auto"/>
+          <w:sz w:val="24"/>
+          <w:szCs w:val="24"/>
+        </w:rPr>
+        <w:fldChar w:fldCharType="begin"/>
+      </w:r>
+      <w:r>
+        <w:rPr>
+          <w:b/>
+          <w:bCs/>
+          <w:i w:val="0"/>
+          <w:iCs/>
+          <w:color w:val="auto"/>
+          <w:sz w:val="24"/>
+          <w:szCs w:val="24"/>
+        </w:rPr>
+        <w:instrText xml:space="preserve"> STYLEREF 1 \s </w:instrText>
+      </w:r>
+      <w:r>
+        <w:rPr>
+          <w:b/>
+          <w:bCs/>
+          <w:i w:val="0"/>
+          <w:iCs/>
+          <w:color w:val="auto"/>
+          <w:sz w:val="24"/>
+          <w:szCs w:val="24"/>
+        </w:rPr>
+        <w:fldChar w:fldCharType="separate"/>
+      </w:r>
+      <w:r>
+        <w:rPr>
+          <w:b/>
+          <w:bCs/>
+          <w:i w:val="0"/>
+          <w:iCs/>
           <w:noProof/>
+          <w:color w:val="auto"/>
+          <w:sz w:val="24"/>
+          <w:szCs w:val="24"/>
+        </w:rPr>
+        <w:t>1</w:t>
+      </w:r>
+      <w:r>
+        <w:rPr>
+          <w:b/>
+          <w:bCs/>
+          <w:i w:val="0"/>
+          <w:iCs/>
+          <w:color w:val="auto"/>
+          <w:sz w:val="24"/>
+          <w:szCs w:val="24"/>
+        </w:rPr>
+        <w:fldChar w:fldCharType="end"/>
+      </w:r>
+      <w:r>
+        <w:rPr>
+          <w:b/>
+          <w:bCs/>
+          <w:i w:val="0"/>
+          <w:iCs/>
+          <w:color w:val="auto"/>
+          <w:sz w:val="24"/>
+          <w:szCs w:val="24"/>
+        </w:rPr>
+        <w:noBreakHyphen/>
+      </w:r>
+      <w:r>
+        <w:rPr>
+          <w:b/>
+          <w:bCs/>
+          <w:i w:val="0"/>
+          <w:iCs/>
+          <w:color w:val="auto"/>
+          <w:sz w:val="24"/>
+          <w:szCs w:val="24"/>
+        </w:rPr>
+        <w:fldChar w:fldCharType="begin"/>
+      </w:r>
+      <w:r>
+        <w:rPr>
+          <w:b/>
+          <w:bCs/>
+          <w:i w:val="0"/>
+          <w:iCs/>
+          <w:color w:val="auto"/>
+          <w:sz w:val="24"/>
+          <w:szCs w:val="24"/>
+        </w:rPr>
+        <w:instrText xml:space="preserve"> SEQ Imágen \* ALPHABETIC \s 1 </w:instrText>
+      </w:r>
+      <w:r>
+        <w:rPr>
+          <w:b/>
+          <w:bCs/>
+          <w:i w:val="0"/>
+          <w:iCs/>
+          <w:color w:val="auto"/>
+          <w:sz w:val="24"/>
+          <w:szCs w:val="24"/>
+        </w:rPr>
+        <w:fldChar w:fldCharType="separate"/>
+      </w:r>
+      <w:r>
+        <w:rPr>
+          <w:b/>
+          <w:bCs/>
+          <w:i w:val="0"/>
+          <w:iCs/>
+          <w:noProof/>
+          <w:color w:val="auto"/>
+          <w:sz w:val="24"/>
+          <w:szCs w:val="24"/>
+        </w:rPr>
+        <w:t>E</w:t>
+      </w:r>
+      <w:r>
+        <w:rPr>
+          <w:b/>
+          <w:bCs/>
+          <w:i w:val="0"/>
+          <w:iCs/>
+          <w:color w:val="auto"/>
+          <w:sz w:val="24"/>
+          <w:szCs w:val="24"/>
+        </w:rPr>
+        <w:fldChar w:fldCharType="end"/>
+      </w:r>
+      <w:r>
+        <w:rPr>
+          <w:b/>
+          <w:bCs/>
+          <w:i w:val="0"/>
+          <w:iCs/>
+          <w:color w:val="auto"/>
+          <w:sz w:val="24"/>
+          <w:szCs w:val="24"/>
+        </w:rPr>
+        <w:t>:</w:t>
+      </w:r>
+      <w:r>
+        <w:rPr>
+          <w:i w:val="0"/>
+          <w:iCs/>
+          <w:color w:val="auto"/>
+          <w:sz w:val="24"/>
+          <w:szCs w:val="24"/>
+        </w:rPr>
+        <w:t xml:space="preserve"> (Propia, 2024) Se muestran los detalles y estadísticas del balanceador de carga.</w:t>
+      </w:r>
+    </w:p>
+    <w:p>
+      <w:pPr>
+        <w:keepNext/>
+      </w:pPr>
+      <w:r>
+        <w:rPr>
+          <w:b/>
+          <w:noProof/>
         </w:rPr>
         <w:drawing>
-          <wp:inline distT="0" distB="0" distL="0" distR="0" wp14:anchorId="26622683" wp14:editId="47AC32DB">
-            <wp:extent cx="5612130" cy="2858770"/>
-            <wp:effectExtent l="0" t="0" r="1270" b="0"/>
+          <wp:inline distT="0" distB="0" distL="0" distR="0" wp14:anchorId="26622683" wp14:editId="6E6ADB8B">
+            <wp:extent cx="5612400" cy="3240000"/>
+            <wp:effectExtent l="0" t="0" r="7620" b="0"/>
             <wp:docPr id="366134181" name="Imagen 3"/>
             <wp:cNvGraphicFramePr>
-              <a:graphicFrameLocks xmlns:a="http://schemas.openxmlformats.org/drawingml/2006/main" noChangeAspect="1"/>
+              <a:graphicFrameLocks xmlns:a="http://schemas.openxmlformats.org/drawingml/2006/main"/>
             </wp:cNvGraphicFramePr>
             <a:graphic xmlns:a="http://schemas.openxmlformats.org/drawingml/2006/main">
               <a:graphicData uri="http://schemas.openxmlformats.org/drawingml/2006/picture">
@@ -3597,7 +4897,7 @@
                   <pic:spPr>
                     <a:xfrm>
                       <a:off x="0" y="0"/>
-                      <a:ext cx="5612130" cy="2858770"/>
+                      <a:ext cx="5612400" cy="3240000"/>
                     </a:xfrm>
                     <a:prstGeom prst="rect">
                       <a:avLst/>
@@ -3610,16 +4910,197 @@
         </w:drawing>
       </w:r>
     </w:p>
+    <w:p>
+      <w:pPr>
+        <w:pStyle w:val="Descripcin"/>
+        <w:rPr>
+          <w:i w:val="0"/>
+          <w:iCs/>
+          <w:sz w:val="24"/>
+          <w:szCs w:val="24"/>
+        </w:rPr>
+      </w:pPr>
+      <w:r>
+        <w:rPr>
+          <w:b/>
+          <w:bCs/>
+          <w:i w:val="0"/>
+          <w:iCs/>
+          <w:color w:val="auto"/>
+          <w:sz w:val="24"/>
+          <w:szCs w:val="24"/>
+        </w:rPr>
+        <w:t xml:space="preserve">Imágen </w:t>
+      </w:r>
+      <w:r>
+        <w:rPr>
+          <w:b/>
+          <w:bCs/>
+          <w:i w:val="0"/>
+          <w:iCs/>
+          <w:color w:val="auto"/>
+          <w:sz w:val="24"/>
+          <w:szCs w:val="24"/>
+        </w:rPr>
+        <w:fldChar w:fldCharType="begin"/>
+      </w:r>
+      <w:r>
+        <w:rPr>
+          <w:b/>
+          <w:bCs/>
+          <w:i w:val="0"/>
+          <w:iCs/>
+          <w:color w:val="auto"/>
+          <w:sz w:val="24"/>
+          <w:szCs w:val="24"/>
+        </w:rPr>
+        <w:instrText xml:space="preserve"> STYLEREF 1 \s </w:instrText>
+      </w:r>
+      <w:r>
+        <w:rPr>
+          <w:b/>
+          <w:bCs/>
+          <w:i w:val="0"/>
+          <w:iCs/>
+          <w:color w:val="auto"/>
+          <w:sz w:val="24"/>
+          <w:szCs w:val="24"/>
+        </w:rPr>
+        <w:fldChar w:fldCharType="separate"/>
+      </w:r>
+      <w:r>
+        <w:rPr>
+          <w:b/>
+          <w:bCs/>
+          <w:i w:val="0"/>
+          <w:iCs/>
+          <w:noProof/>
+          <w:color w:val="auto"/>
+          <w:sz w:val="24"/>
+          <w:szCs w:val="24"/>
+        </w:rPr>
+        <w:t>1</w:t>
+      </w:r>
+      <w:r>
+        <w:rPr>
+          <w:b/>
+          <w:bCs/>
+          <w:i w:val="0"/>
+          <w:iCs/>
+          <w:color w:val="auto"/>
+          <w:sz w:val="24"/>
+          <w:szCs w:val="24"/>
+        </w:rPr>
+        <w:fldChar w:fldCharType="end"/>
+      </w:r>
+      <w:r>
+        <w:rPr>
+          <w:b/>
+          <w:bCs/>
+          <w:i w:val="0"/>
+          <w:iCs/>
+          <w:color w:val="auto"/>
+          <w:sz w:val="24"/>
+          <w:szCs w:val="24"/>
+        </w:rPr>
+        <w:noBreakHyphen/>
+      </w:r>
+      <w:r>
+        <w:rPr>
+          <w:b/>
+          <w:bCs/>
+          <w:i w:val="0"/>
+          <w:iCs/>
+          <w:color w:val="auto"/>
+          <w:sz w:val="24"/>
+          <w:szCs w:val="24"/>
+        </w:rPr>
+        <w:fldChar w:fldCharType="begin"/>
+      </w:r>
+      <w:r>
+        <w:rPr>
+          <w:b/>
+          <w:bCs/>
+          <w:i w:val="0"/>
+          <w:iCs/>
+          <w:color w:val="auto"/>
+          <w:sz w:val="24"/>
+          <w:szCs w:val="24"/>
+        </w:rPr>
+        <w:instrText xml:space="preserve"> SEQ Imágen \* ALPHABETIC \s 1 </w:instrText>
+      </w:r>
+      <w:r>
+        <w:rPr>
+          <w:b/>
+          <w:bCs/>
+          <w:i w:val="0"/>
+          <w:iCs/>
+          <w:color w:val="auto"/>
+          <w:sz w:val="24"/>
+          <w:szCs w:val="24"/>
+        </w:rPr>
+        <w:fldChar w:fldCharType="separate"/>
+      </w:r>
+      <w:r>
+        <w:rPr>
+          <w:b/>
+          <w:bCs/>
+          <w:i w:val="0"/>
+          <w:iCs/>
+          <w:noProof/>
+          <w:color w:val="auto"/>
+          <w:sz w:val="24"/>
+          <w:szCs w:val="24"/>
+        </w:rPr>
+        <w:t>F</w:t>
+      </w:r>
+      <w:r>
+        <w:rPr>
+          <w:b/>
+          <w:bCs/>
+          <w:i w:val="0"/>
+          <w:iCs/>
+          <w:color w:val="auto"/>
+          <w:sz w:val="24"/>
+          <w:szCs w:val="24"/>
+        </w:rPr>
+        <w:fldChar w:fldCharType="end"/>
+      </w:r>
+      <w:r>
+        <w:rPr>
+          <w:b/>
+          <w:bCs/>
+          <w:i w:val="0"/>
+          <w:iCs/>
+          <w:color w:val="auto"/>
+          <w:sz w:val="24"/>
+          <w:szCs w:val="24"/>
+        </w:rPr>
+        <w:t>:</w:t>
+      </w:r>
+      <w:r>
+        <w:rPr>
+          <w:i w:val="0"/>
+          <w:iCs/>
+          <w:color w:val="auto"/>
+          <w:sz w:val="24"/>
+          <w:szCs w:val="24"/>
+        </w:rPr>
+        <w:t xml:space="preserve"> (Propia, 2024) Se muestran los det</w:t>
+      </w:r>
+      <w:r>
+        <w:rPr>
+          <w:i w:val="0"/>
+          <w:iCs/>
+          <w:noProof/>
+          <w:color w:val="auto"/>
+          <w:sz w:val="24"/>
+          <w:szCs w:val="24"/>
+        </w:rPr>
+        <w:t>alles y estadísticas del uso del balanceador de cargas.</w:t>
+      </w:r>
+    </w:p>
     <w:p/>
-    <w:p/>
-    <w:p/>
-    <w:p/>
-    <w:p/>
-    <w:p/>
-    <w:p/>
-    <w:p/>
-    <w:p/>
-    <w:p/>
     <w:p>
       <w:pPr>
         <w:rPr>
@@ -3631,7 +5112,7 @@
       <w:pPr>
         <w:pStyle w:val="Ttulo2"/>
       </w:pPr>
-      <w:bookmarkStart w:id="7" w:name="_Toc167933939"/>
+      <w:bookmarkStart w:id="7" w:name="_Toc167997425"/>
       <w:r>
         <w:lastRenderedPageBreak/>
         <w:t>CAPTURAS DE IMPLEMENTACIÓN Y FUNCIONAMIENTO DE LA SOLUCIÓN:</w:t>
@@ -3671,12 +5152,7 @@
     </w:p>
     <w:p>
       <w:pPr>
-        <w:rPr>
-          <w:b/>
-          <w:bCs/>
-          <w:color w:val="000000"/>
-          <w:u w:val="single"/>
-        </w:rPr>
+        <w:keepNext/>
       </w:pPr>
       <w:r>
         <w:rPr>
@@ -3731,54 +5207,445 @@
     </w:p>
     <w:p>
       <w:pPr>
-        <w:rPr>
-          <w:b/>
-          <w:bCs/>
-          <w:color w:val="000000"/>
-          <w:u w:val="single"/>
-        </w:rPr>
-      </w:pPr>
-    </w:p>
-    <w:p>
-      <w:pPr>
-        <w:rPr>
-          <w:b/>
-          <w:bCs/>
-          <w:color w:val="000000"/>
-          <w:u w:val="single"/>
-        </w:rPr>
-      </w:pPr>
-    </w:p>
-    <w:p>
-      <w:pPr>
-        <w:rPr>
-          <w:b/>
-          <w:bCs/>
-          <w:color w:val="000000"/>
-          <w:u w:val="single"/>
-        </w:rPr>
-      </w:pPr>
-    </w:p>
-    <w:p>
-      <w:pPr>
-        <w:rPr>
-          <w:b/>
-          <w:bCs/>
-          <w:color w:val="000000"/>
-          <w:u w:val="single"/>
-        </w:rPr>
-      </w:pPr>
-    </w:p>
-    <w:p>
-      <w:pPr>
-        <w:jc w:val="center"/>
-        <w:rPr>
-          <w:b/>
-          <w:bCs/>
-          <w:color w:val="000000"/>
-          <w:u w:val="single"/>
-        </w:rPr>
-      </w:pPr>
+        <w:pStyle w:val="Descripcin"/>
+        <w:rPr>
+          <w:i w:val="0"/>
+          <w:iCs/>
+          <w:sz w:val="24"/>
+          <w:szCs w:val="24"/>
+        </w:rPr>
+      </w:pPr>
+      <w:r>
+        <w:rPr>
+          <w:b/>
+          <w:bCs/>
+          <w:i w:val="0"/>
+          <w:iCs/>
+          <w:sz w:val="24"/>
+          <w:szCs w:val="24"/>
+        </w:rPr>
+        <w:t xml:space="preserve">Imágen </w:t>
+      </w:r>
+      <w:r>
+        <w:rPr>
+          <w:b/>
+          <w:bCs/>
+          <w:i w:val="0"/>
+          <w:iCs/>
+          <w:sz w:val="24"/>
+          <w:szCs w:val="24"/>
+        </w:rPr>
+        <w:fldChar w:fldCharType="begin"/>
+      </w:r>
+      <w:r>
+        <w:rPr>
+          <w:b/>
+          <w:bCs/>
+          <w:i w:val="0"/>
+          <w:iCs/>
+          <w:sz w:val="24"/>
+          <w:szCs w:val="24"/>
+        </w:rPr>
+        <w:instrText xml:space="preserve"> STYLEREF 1 \s </w:instrText>
+      </w:r>
+      <w:r>
+        <w:rPr>
+          <w:b/>
+          <w:bCs/>
+          <w:i w:val="0"/>
+          <w:iCs/>
+          <w:sz w:val="24"/>
+          <w:szCs w:val="24"/>
+        </w:rPr>
+        <w:fldChar w:fldCharType="separate"/>
+      </w:r>
+      <w:r>
+        <w:rPr>
+          <w:b/>
+          <w:bCs/>
+          <w:i w:val="0"/>
+          <w:iCs/>
+          <w:noProof/>
+          <w:sz w:val="24"/>
+          <w:szCs w:val="24"/>
+        </w:rPr>
+        <w:t>1</w:t>
+      </w:r>
+      <w:r>
+        <w:rPr>
+          <w:b/>
+          <w:bCs/>
+          <w:i w:val="0"/>
+          <w:iCs/>
+          <w:sz w:val="24"/>
+          <w:szCs w:val="24"/>
+        </w:rPr>
+        <w:fldChar w:fldCharType="end"/>
+      </w:r>
+      <w:r>
+        <w:rPr>
+          <w:b/>
+          <w:bCs/>
+          <w:i w:val="0"/>
+          <w:iCs/>
+          <w:sz w:val="24"/>
+          <w:szCs w:val="24"/>
+        </w:rPr>
+        <w:noBreakHyphen/>
+      </w:r>
+      <w:r>
+        <w:rPr>
+          <w:b/>
+          <w:bCs/>
+          <w:i w:val="0"/>
+          <w:iCs/>
+          <w:sz w:val="24"/>
+          <w:szCs w:val="24"/>
+        </w:rPr>
+        <w:fldChar w:fldCharType="begin"/>
+      </w:r>
+      <w:r>
+        <w:rPr>
+          <w:b/>
+          <w:bCs/>
+          <w:i w:val="0"/>
+          <w:iCs/>
+          <w:sz w:val="24"/>
+          <w:szCs w:val="24"/>
+        </w:rPr>
+        <w:instrText xml:space="preserve"> SEQ Imágen \* ALPHABETIC \s 1 </w:instrText>
+      </w:r>
+      <w:r>
+        <w:rPr>
+          <w:b/>
+          <w:bCs/>
+          <w:i w:val="0"/>
+          <w:iCs/>
+          <w:sz w:val="24"/>
+          <w:szCs w:val="24"/>
+        </w:rPr>
+        <w:fldChar w:fldCharType="separate"/>
+      </w:r>
+      <w:r>
+        <w:rPr>
+          <w:b/>
+          <w:bCs/>
+          <w:i w:val="0"/>
+          <w:iCs/>
+          <w:noProof/>
+          <w:sz w:val="24"/>
+          <w:szCs w:val="24"/>
+        </w:rPr>
+        <w:t>G</w:t>
+      </w:r>
+      <w:r>
+        <w:rPr>
+          <w:b/>
+          <w:bCs/>
+          <w:i w:val="0"/>
+          <w:iCs/>
+          <w:sz w:val="24"/>
+          <w:szCs w:val="24"/>
+        </w:rPr>
+        <w:fldChar w:fldCharType="end"/>
+      </w:r>
+      <w:r>
+        <w:rPr>
+          <w:b/>
+          <w:bCs/>
+          <w:i w:val="0"/>
+          <w:iCs/>
+          <w:sz w:val="24"/>
+          <w:szCs w:val="24"/>
+        </w:rPr>
+        <w:t>:</w:t>
+      </w:r>
+      <w:r>
+        <w:rPr>
+          <w:i w:val="0"/>
+          <w:iCs/>
+          <w:sz w:val="24"/>
+          <w:szCs w:val="24"/>
+        </w:rPr>
+        <w:t xml:space="preserve"> </w:t>
+      </w:r>
+      <w:r>
+        <w:rPr>
+          <w:i w:val="0"/>
+          <w:iCs/>
+          <w:sz w:val="24"/>
+          <w:szCs w:val="24"/>
+        </w:rPr>
+        <w:t xml:space="preserve">(Propia, 2024) </w:t>
+      </w:r>
+      <w:r>
+        <w:rPr>
+          <w:i w:val="0"/>
+          <w:iCs/>
+          <w:sz w:val="24"/>
+          <w:szCs w:val="24"/>
+        </w:rPr>
+        <w:t>Se muestran las capturas del funcionamiento de la solución para los servidores web.</w:t>
+      </w:r>
+    </w:p>
+    <w:p/>
+    <w:p>
+      <w:pPr>
+        <w:keepNext/>
+      </w:pPr>
+      <w:r>
+        <w:rPr>
+          <w:noProof/>
+        </w:rPr>
+        <w:lastRenderedPageBreak/>
+        <w:drawing>
+          <wp:inline distT="0" distB="0" distL="0" distR="0" wp14:anchorId="188F7328" wp14:editId="7ABA8D11">
+            <wp:extent cx="5605780" cy="2727325"/>
+            <wp:effectExtent l="0" t="0" r="0" b="0"/>
+            <wp:docPr id="791447890" name="Imagen 2"/>
+            <wp:cNvGraphicFramePr>
+              <a:graphicFrameLocks xmlns:a="http://schemas.openxmlformats.org/drawingml/2006/main" noChangeAspect="1"/>
+            </wp:cNvGraphicFramePr>
+            <a:graphic xmlns:a="http://schemas.openxmlformats.org/drawingml/2006/main">
+              <a:graphicData uri="http://schemas.openxmlformats.org/drawingml/2006/picture">
+                <pic:pic xmlns:pic="http://schemas.openxmlformats.org/drawingml/2006/picture">
+                  <pic:nvPicPr>
+                    <pic:cNvPr id="0" name="Picture 1"/>
+                    <pic:cNvPicPr>
+                      <a:picLocks noChangeAspect="1" noChangeArrowheads="1"/>
+                    </pic:cNvPicPr>
+                  </pic:nvPicPr>
+                  <pic:blipFill>
+                    <a:blip r:embed="rId15" cstate="print">
+                      <a:extLst>
+                        <a:ext uri="{28A0092B-C50C-407E-A947-70E740481C1C}">
+                          <a14:useLocalDpi xmlns:a14="http://schemas.microsoft.com/office/drawing/2010/main" val="0"/>
+                        </a:ext>
+                      </a:extLst>
+                    </a:blip>
+                    <a:srcRect/>
+                    <a:stretch>
+                      <a:fillRect/>
+                    </a:stretch>
+                  </pic:blipFill>
+                  <pic:spPr bwMode="auto">
+                    <a:xfrm>
+                      <a:off x="0" y="0"/>
+                      <a:ext cx="5605780" cy="2727325"/>
+                    </a:xfrm>
+                    <a:prstGeom prst="rect">
+                      <a:avLst/>
+                    </a:prstGeom>
+                    <a:noFill/>
+                    <a:ln>
+                      <a:noFill/>
+                    </a:ln>
+                  </pic:spPr>
+                </pic:pic>
+              </a:graphicData>
+            </a:graphic>
+          </wp:inline>
+        </w:drawing>
+      </w:r>
+    </w:p>
+    <w:p>
+      <w:pPr>
+        <w:pStyle w:val="Descripcin"/>
+        <w:rPr>
+          <w:i w:val="0"/>
+          <w:iCs/>
+          <w:color w:val="auto"/>
+          <w:sz w:val="24"/>
+          <w:szCs w:val="24"/>
+        </w:rPr>
+      </w:pPr>
+      <w:r>
+        <w:rPr>
+          <w:b/>
+          <w:bCs/>
+          <w:i w:val="0"/>
+          <w:iCs/>
+          <w:color w:val="auto"/>
+          <w:sz w:val="24"/>
+          <w:szCs w:val="24"/>
+        </w:rPr>
+        <w:t xml:space="preserve">Imágen </w:t>
+      </w:r>
+      <w:r>
+        <w:rPr>
+          <w:b/>
+          <w:bCs/>
+          <w:i w:val="0"/>
+          <w:iCs/>
+          <w:color w:val="auto"/>
+          <w:sz w:val="24"/>
+          <w:szCs w:val="24"/>
+        </w:rPr>
+        <w:fldChar w:fldCharType="begin"/>
+      </w:r>
+      <w:r>
+        <w:rPr>
+          <w:b/>
+          <w:bCs/>
+          <w:i w:val="0"/>
+          <w:iCs/>
+          <w:color w:val="auto"/>
+          <w:sz w:val="24"/>
+          <w:szCs w:val="24"/>
+        </w:rPr>
+        <w:instrText xml:space="preserve"> STYLEREF 1 \s </w:instrText>
+      </w:r>
+      <w:r>
+        <w:rPr>
+          <w:b/>
+          <w:bCs/>
+          <w:i w:val="0"/>
+          <w:iCs/>
+          <w:color w:val="auto"/>
+          <w:sz w:val="24"/>
+          <w:szCs w:val="24"/>
+        </w:rPr>
+        <w:fldChar w:fldCharType="separate"/>
+      </w:r>
+      <w:r>
+        <w:rPr>
+          <w:b/>
+          <w:bCs/>
+          <w:i w:val="0"/>
+          <w:iCs/>
+          <w:noProof/>
+          <w:color w:val="auto"/>
+          <w:sz w:val="24"/>
+          <w:szCs w:val="24"/>
+        </w:rPr>
+        <w:t>1</w:t>
+      </w:r>
+      <w:r>
+        <w:rPr>
+          <w:b/>
+          <w:bCs/>
+          <w:i w:val="0"/>
+          <w:iCs/>
+          <w:color w:val="auto"/>
+          <w:sz w:val="24"/>
+          <w:szCs w:val="24"/>
+        </w:rPr>
+        <w:fldChar w:fldCharType="end"/>
+      </w:r>
+      <w:r>
+        <w:rPr>
+          <w:b/>
+          <w:bCs/>
+          <w:i w:val="0"/>
+          <w:iCs/>
+          <w:color w:val="auto"/>
+          <w:sz w:val="24"/>
+          <w:szCs w:val="24"/>
+        </w:rPr>
+        <w:noBreakHyphen/>
+      </w:r>
+      <w:r>
+        <w:rPr>
+          <w:b/>
+          <w:bCs/>
+          <w:i w:val="0"/>
+          <w:iCs/>
+          <w:color w:val="auto"/>
+          <w:sz w:val="24"/>
+          <w:szCs w:val="24"/>
+        </w:rPr>
+        <w:fldChar w:fldCharType="begin"/>
+      </w:r>
+      <w:r>
+        <w:rPr>
+          <w:b/>
+          <w:bCs/>
+          <w:i w:val="0"/>
+          <w:iCs/>
+          <w:color w:val="auto"/>
+          <w:sz w:val="24"/>
+          <w:szCs w:val="24"/>
+        </w:rPr>
+        <w:instrText xml:space="preserve"> SEQ Imágen \* ALPHABETIC \s 1 </w:instrText>
+      </w:r>
+      <w:r>
+        <w:rPr>
+          <w:b/>
+          <w:bCs/>
+          <w:i w:val="0"/>
+          <w:iCs/>
+          <w:color w:val="auto"/>
+          <w:sz w:val="24"/>
+          <w:szCs w:val="24"/>
+        </w:rPr>
+        <w:fldChar w:fldCharType="separate"/>
+      </w:r>
+      <w:r>
+        <w:rPr>
+          <w:b/>
+          <w:bCs/>
+          <w:i w:val="0"/>
+          <w:iCs/>
+          <w:noProof/>
+          <w:color w:val="auto"/>
+          <w:sz w:val="24"/>
+          <w:szCs w:val="24"/>
+        </w:rPr>
+        <w:t>H</w:t>
+      </w:r>
+      <w:r>
+        <w:rPr>
+          <w:b/>
+          <w:bCs/>
+          <w:i w:val="0"/>
+          <w:iCs/>
+          <w:color w:val="auto"/>
+          <w:sz w:val="24"/>
+          <w:szCs w:val="24"/>
+        </w:rPr>
+        <w:fldChar w:fldCharType="end"/>
+      </w:r>
+      <w:r>
+        <w:rPr>
+          <w:b/>
+          <w:bCs/>
+          <w:i w:val="0"/>
+          <w:iCs/>
+          <w:color w:val="auto"/>
+          <w:sz w:val="24"/>
+          <w:szCs w:val="24"/>
+        </w:rPr>
+        <w:t>:</w:t>
+      </w:r>
+      <w:r>
+        <w:rPr>
+          <w:i w:val="0"/>
+          <w:iCs/>
+          <w:color w:val="auto"/>
+          <w:sz w:val="24"/>
+          <w:szCs w:val="24"/>
+        </w:rPr>
+        <w:t xml:space="preserve"> </w:t>
+      </w:r>
+      <w:r>
+        <w:rPr>
+          <w:i w:val="0"/>
+          <w:iCs/>
+          <w:sz w:val="24"/>
+          <w:szCs w:val="24"/>
+        </w:rPr>
+        <w:t xml:space="preserve">(Propia, 2024) </w:t>
+      </w:r>
+      <w:r>
+        <w:rPr>
+          <w:i w:val="0"/>
+          <w:iCs/>
+          <w:color w:val="auto"/>
+          <w:sz w:val="24"/>
+          <w:szCs w:val="24"/>
+        </w:rPr>
+        <w:t>Se muestran las capturas de la implementación de la solución para los servidores web.</w:t>
+      </w:r>
     </w:p>
     <w:p/>
     <w:p>
@@ -3789,9 +5656,8 @@
           <w:numId w:val="12"/>
         </w:numPr>
       </w:pPr>
-      <w:bookmarkStart w:id="8" w:name="_Toc167933940"/>
-      <w:r>
-        <w:lastRenderedPageBreak/>
+      <w:bookmarkStart w:id="8" w:name="_Toc167997426"/>
+      <w:r>
         <w:t>SERVIDORES DE BASE DE DATOS</w:t>
       </w:r>
       <w:bookmarkEnd w:id="8"/>
@@ -3810,7 +5676,7 @@
           <w:numId w:val="12"/>
         </w:numPr>
       </w:pPr>
-      <w:bookmarkStart w:id="9" w:name="_Toc167933941"/>
+      <w:bookmarkStart w:id="9" w:name="_Toc167997427"/>
       <w:r>
         <w:lastRenderedPageBreak/>
         <w:t>APLICATIVOS SERVERLESS</w:t>
@@ -3838,9 +5704,11 @@
           <w:numId w:val="12"/>
         </w:numPr>
       </w:pPr>
+      <w:bookmarkStart w:id="10" w:name="_Toc167997428"/>
       <w:r>
         <w:t>SCRIPT DE DEPLOY DE SERVICIOS SERVERLESS</w:t>
       </w:r>
+      <w:bookmarkEnd w:id="10"/>
     </w:p>
     <w:p/>
     <w:p/>
@@ -3881,7 +5749,7 @@
                     </pic:cNvPicPr>
                   </pic:nvPicPr>
                   <pic:blipFill rotWithShape="1">
-                    <a:blip r:embed="rId15">
+                    <a:blip r:embed="rId16">
                       <a:extLst>
                         <a:ext uri="{28A0092B-C50C-407E-A947-70E740481C1C}">
                           <a14:useLocalDpi xmlns:a14="http://schemas.microsoft.com/office/drawing/2010/main" val="0"/>
@@ -3990,7 +5858,7 @@
           <w:sz w:val="24"/>
           <w:szCs w:val="24"/>
         </w:rPr>
-        <w:instrText xml:space="preserve"> SEQ Imágen \* ARABIC </w:instrText>
+        <w:instrText xml:space="preserve"> STYLEREF 1 \s </w:instrText>
       </w:r>
       <w:r>
         <w:rPr>
@@ -4013,7 +5881,74 @@
           <w:sz w:val="24"/>
           <w:szCs w:val="24"/>
         </w:rPr>
-        <w:t>1</w:t>
+        <w:t>3</w:t>
+      </w:r>
+      <w:r>
+        <w:rPr>
+          <w:b/>
+          <w:bCs/>
+          <w:i w:val="0"/>
+          <w:iCs/>
+          <w:sz w:val="24"/>
+          <w:szCs w:val="24"/>
+        </w:rPr>
+        <w:fldChar w:fldCharType="end"/>
+      </w:r>
+      <w:r>
+        <w:rPr>
+          <w:b/>
+          <w:bCs/>
+          <w:i w:val="0"/>
+          <w:iCs/>
+          <w:sz w:val="24"/>
+          <w:szCs w:val="24"/>
+        </w:rPr>
+        <w:noBreakHyphen/>
+      </w:r>
+      <w:r>
+        <w:rPr>
+          <w:b/>
+          <w:bCs/>
+          <w:i w:val="0"/>
+          <w:iCs/>
+          <w:sz w:val="24"/>
+          <w:szCs w:val="24"/>
+        </w:rPr>
+        <w:fldChar w:fldCharType="begin"/>
+      </w:r>
+      <w:r>
+        <w:rPr>
+          <w:b/>
+          <w:bCs/>
+          <w:i w:val="0"/>
+          <w:iCs/>
+          <w:sz w:val="24"/>
+          <w:szCs w:val="24"/>
+        </w:rPr>
+        <w:instrText xml:space="preserve"> SEQ Imágen \* ALPHABETIC \s 1 </w:instrText>
+      </w:r>
+      <w:r>
+        <w:rPr>
+          <w:b/>
+          <w:bCs/>
+          <w:i w:val="0"/>
+          <w:iCs/>
+          <w:sz w:val="24"/>
+          <w:szCs w:val="24"/>
+        </w:rPr>
+        <w:fldChar w:fldCharType="separate"/>
+      </w:r>
+      <w:r>
+        <w:rPr>
+          <w:b/>
+          <w:bCs/>
+          <w:i w:val="0"/>
+          <w:iCs/>
+          <w:noProof/>
+          <w:sz w:val="24"/>
+          <w:szCs w:val="24"/>
+        </w:rPr>
+        <w:t>A</w:t>
       </w:r>
       <w:r>
         <w:rPr>
@@ -4061,10 +5996,12 @@
           <w:numId w:val="12"/>
         </w:numPr>
       </w:pPr>
+      <w:bookmarkStart w:id="11" w:name="_Toc167997429"/>
       <w:r>
         <w:lastRenderedPageBreak/>
         <w:t>ARQUITECTURA DE SERVICIOS WEB</w:t>
       </w:r>
+      <w:bookmarkEnd w:id="11"/>
     </w:p>
     <w:p>
       <w:r>
@@ -4080,9 +6017,11 @@
           <w:numId w:val="12"/>
         </w:numPr>
       </w:pPr>
+      <w:bookmarkStart w:id="12" w:name="_Toc167997430"/>
       <w:r>
         <w:t>ESTADÍSTICAS DE CONSUMO DE LAS INSTANCIAS BALANCEADAS</w:t>
       </w:r>
+      <w:bookmarkEnd w:id="12"/>
     </w:p>
     <w:p>
       <w:r>
@@ -4098,8 +6037,13 @@
           <w:numId w:val="12"/>
         </w:numPr>
       </w:pPr>
-      <w:r>
-        <w:t xml:space="preserve">CAPTURAS DE IMPLEMENTACIÓN Y FUNCIONAMIENTO DE LA SOLUCIÓN. </w:t>
+      <w:bookmarkStart w:id="13" w:name="_Toc167997431"/>
+      <w:r>
+        <w:t>CAPTURAS DE IMPLEMENTACIÓN Y FUNCIONAMIENTO DE LA SOLUCIÓN.</w:t>
+      </w:r>
+      <w:bookmarkEnd w:id="13"/>
+      <w:r>
+        <w:t xml:space="preserve"> </w:t>
       </w:r>
     </w:p>
     <w:p/>
@@ -4117,12 +6061,12 @@
           <w:numId w:val="12"/>
         </w:numPr>
       </w:pPr>
-      <w:bookmarkStart w:id="10" w:name="_Toc167933942"/>
+      <w:bookmarkStart w:id="14" w:name="_Toc167997432"/>
       <w:r>
         <w:lastRenderedPageBreak/>
         <w:t>ANEXOS</w:t>
       </w:r>
-      <w:bookmarkEnd w:id="10"/>
+      <w:bookmarkEnd w:id="14"/>
     </w:p>
     <w:p/>
     <w:p>
@@ -4133,11 +6077,11 @@
           <w:numId w:val="12"/>
         </w:numPr>
       </w:pPr>
-      <w:bookmarkStart w:id="11" w:name="_Toc167933943"/>
+      <w:bookmarkStart w:id="15" w:name="_Toc167997433"/>
       <w:r>
         <w:t>Pasos para desplegar HTML en Apache:</w:t>
       </w:r>
-      <w:bookmarkEnd w:id="11"/>
+      <w:bookmarkEnd w:id="15"/>
     </w:p>
     <w:p/>
     <w:p>
@@ -4276,7 +6220,7 @@
 </file>
 
 <file path=word/endnotes.xml><?xml version="1.0" encoding="utf-8"?>
-<w:endnotes xmlns:wpc="http://schemas.microsoft.com/office/word/2010/wordprocessingCanvas" xmlns:cx="http://schemas.microsoft.com/office/drawing/2014/chartex" xmlns:cx1="http://schemas.microsoft.com/office/drawing/2015/9/8/chartex" xmlns:cx2="http://schemas.microsoft.com/office/drawing/2015/10/21/chartex" xmlns:cx3="http://schemas.microsoft.com/office/drawing/2016/5/9/chartex" xmlns:cx4="http://schemas.microsoft.com/office/drawing/2016/5/10/chartex" xmlns:cx5="http://schemas.microsoft.com/office/drawing/2016/5/11/chartex" xmlns:cx6="http://schemas.microsoft.com/office/drawing/2016/5/12/chartex" xmlns:cx7="http://schemas.microsoft.com/office/drawing/2016/5/13/chartex" xmlns:cx8="http://schemas.microsoft.com/office/drawing/2016/5/14/chartex" xmlns:mc="http://schemas.openxmlformats.org/markup-compatibility/2006" xmlns:aink="http://schemas.microsoft.com/office/drawing/2016/ink" xmlns:am3d="http://schemas.microsoft.com/office/drawing/2017/model3d" xmlns:o="urn:schemas-microsoft-com:office:office" xmlns:oel="http://schemas.microsoft.com/office/2019/extlst" xmlns:r="http://schemas.openxmlformats.org/officeDocument/2006/relationships" xmlns:m="http://schemas.openxmlformats.org/officeDocument/2006/math" xmlns:v="urn:schemas-microsoft-com:vml" xmlns:wp14="http://schemas.microsoft.com/office/word/2010/wordprocessingDrawing" xmlns:wp="http://schemas.openxmlformats.org/drawingml/2006/wordprocessingDrawing" xmlns:w10="urn:schemas-microsoft-com:office:word" xmlns:w="http://schemas.openxmlformats.org/wordprocessingml/2006/main" xmlns:w14="http://schemas.microsoft.com/office/word/2010/wordml" xmlns:w15="http://schemas.microsoft.com/office/word/2012/wordml" xmlns:w16cex="http://schemas.microsoft.com/office/word/2018/wordml/cex" xmlns:w16cid="http://schemas.microsoft.com/office/word/2016/wordml/cid" xmlns:w16="http://schemas.microsoft.com/office/word/2018/wordml" xmlns:w16sdtdh="http://schemas.microsoft.com/office/word/2020/wordml/sdtdatahash" xmlns:w16se="http://schemas.microsoft.com/office/word/2015/wordml/symex" xmlns:wpg="http://schemas.microsoft.com/office/word/2010/wordprocessingGroup" xmlns:wpi="http://schemas.microsoft.com/office/word/2010/wordprocessingInk" xmlns:wne="http://schemas.microsoft.com/office/word/2006/wordml" xmlns:wps="http://schemas.microsoft.com/office/word/2010/wordprocessingShape" mc:Ignorable="w14 w15 w16se w16cid w16 w16cex w16sdtdh wp14">
+<w:endnotes xmlns:wpc="http://schemas.microsoft.com/office/word/2010/wordprocessingCanvas" xmlns:cx="http://schemas.microsoft.com/office/drawing/2014/chartex" xmlns:cx1="http://schemas.microsoft.com/office/drawing/2015/9/8/chartex" xmlns:cx2="http://schemas.microsoft.com/office/drawing/2015/10/21/chartex" xmlns:cx3="http://schemas.microsoft.com/office/drawing/2016/5/9/chartex" xmlns:cx4="http://schemas.microsoft.com/office/drawing/2016/5/10/chartex" xmlns:cx5="http://schemas.microsoft.com/office/drawing/2016/5/11/chartex" xmlns:cx6="http://schemas.microsoft.com/office/drawing/2016/5/12/chartex" xmlns:cx7="http://schemas.microsoft.com/office/drawing/2016/5/13/chartex" xmlns:cx8="http://schemas.microsoft.com/office/drawing/2016/5/14/chartex" xmlns:mc="http://schemas.openxmlformats.org/markup-compatibility/2006" xmlns:aink="http://schemas.microsoft.com/office/drawing/2016/ink" xmlns:am3d="http://schemas.microsoft.com/office/drawing/2017/model3d" xmlns:o="urn:schemas-microsoft-com:office:office" xmlns:oel="http://schemas.microsoft.com/office/2019/extlst" xmlns:r="http://schemas.openxmlformats.org/officeDocument/2006/relationships" xmlns:m="http://schemas.openxmlformats.org/officeDocument/2006/math" xmlns:v="urn:schemas-microsoft-com:vml" xmlns:wp14="http://schemas.microsoft.com/office/word/2010/wordprocessingDrawing" xmlns:wp="http://schemas.openxmlformats.org/drawingml/2006/wordprocessingDrawing" xmlns:w10="urn:schemas-microsoft-com:office:word" xmlns:w="http://schemas.openxmlformats.org/wordprocessingml/2006/main" xmlns:w14="http://schemas.microsoft.com/office/word/2010/wordml" xmlns:w15="http://schemas.microsoft.com/office/word/2012/wordml" xmlns:w16cex="http://schemas.microsoft.com/office/word/2018/wordml/cex" xmlns:w16cid="http://schemas.microsoft.com/office/word/2016/wordml/cid" xmlns:w16="http://schemas.microsoft.com/office/word/2018/wordml" xmlns:w16du="http://schemas.microsoft.com/office/word/2023/wordml/word16du" xmlns:w16sdtdh="http://schemas.microsoft.com/office/word/2020/wordml/sdtdatahash" xmlns:w16se="http://schemas.microsoft.com/office/word/2015/wordml/symex" xmlns:wpg="http://schemas.microsoft.com/office/word/2010/wordprocessingGroup" xmlns:wpi="http://schemas.microsoft.com/office/word/2010/wordprocessingInk" xmlns:wne="http://schemas.microsoft.com/office/word/2006/wordml" xmlns:wps="http://schemas.microsoft.com/office/word/2010/wordprocessingShape" mc:Ignorable="w14 w15 w16se w16cid w16 w16cex w16sdtdh w16du wp14">
   <w:endnote w:type="separator" w:id="-1">
     <w:p>
       <w:r>
@@ -4295,7 +6239,7 @@
 </file>
 
 <file path=word/footnotes.xml><?xml version="1.0" encoding="utf-8"?>
-<w:footnotes xmlns:wpc="http://schemas.microsoft.com/office/word/2010/wordprocessingCanvas" xmlns:cx="http://schemas.microsoft.com/office/drawing/2014/chartex" xmlns:cx1="http://schemas.microsoft.com/office/drawing/2015/9/8/chartex" xmlns:cx2="http://schemas.microsoft.com/office/drawing/2015/10/21/chartex" xmlns:cx3="http://schemas.microsoft.com/office/drawing/2016/5/9/chartex" xmlns:cx4="http://schemas.microsoft.com/office/drawing/2016/5/10/chartex" xmlns:cx5="http://schemas.microsoft.com/office/drawing/2016/5/11/chartex" xmlns:cx6="http://schemas.microsoft.com/office/drawing/2016/5/12/chartex" xmlns:cx7="http://schemas.microsoft.com/office/drawing/2016/5/13/chartex" xmlns:cx8="http://schemas.microsoft.com/office/drawing/2016/5/14/chartex" xmlns:mc="http://schemas.openxmlformats.org/markup-compatibility/2006" xmlns:aink="http://schemas.microsoft.com/office/drawing/2016/ink" xmlns:am3d="http://schemas.microsoft.com/office/drawing/2017/model3d" xmlns:o="urn:schemas-microsoft-com:office:office" xmlns:oel="http://schemas.microsoft.com/office/2019/extlst" xmlns:r="http://schemas.openxmlformats.org/officeDocument/2006/relationships" xmlns:m="http://schemas.openxmlformats.org/officeDocument/2006/math" xmlns:v="urn:schemas-microsoft-com:vml" xmlns:wp14="http://schemas.microsoft.com/office/word/2010/wordprocessingDrawing" xmlns:wp="http://schemas.openxmlformats.org/drawingml/2006/wordprocessingDrawing" xmlns:w10="urn:schemas-microsoft-com:office:word" xmlns:w="http://schemas.openxmlformats.org/wordprocessingml/2006/main" xmlns:w14="http://schemas.microsoft.com/office/word/2010/wordml" xmlns:w15="http://schemas.microsoft.com/office/word/2012/wordml" xmlns:w16cex="http://schemas.microsoft.com/office/word/2018/wordml/cex" xmlns:w16cid="http://schemas.microsoft.com/office/word/2016/wordml/cid" xmlns:w16="http://schemas.microsoft.com/office/word/2018/wordml" xmlns:w16sdtdh="http://schemas.microsoft.com/office/word/2020/wordml/sdtdatahash" xmlns:w16se="http://schemas.microsoft.com/office/word/2015/wordml/symex" xmlns:wpg="http://schemas.microsoft.com/office/word/2010/wordprocessingGroup" xmlns:wpi="http://schemas.microsoft.com/office/word/2010/wordprocessingInk" xmlns:wne="http://schemas.microsoft.com/office/word/2006/wordml" xmlns:wps="http://schemas.microsoft.com/office/word/2010/wordprocessingShape" mc:Ignorable="w14 w15 w16se w16cid w16 w16cex w16sdtdh wp14">
+<w:footnotes xmlns:wpc="http://schemas.microsoft.com/office/word/2010/wordprocessingCanvas" xmlns:cx="http://schemas.microsoft.com/office/drawing/2014/chartex" xmlns:cx1="http://schemas.microsoft.com/office/drawing/2015/9/8/chartex" xmlns:cx2="http://schemas.microsoft.com/office/drawing/2015/10/21/chartex" xmlns:cx3="http://schemas.microsoft.com/office/drawing/2016/5/9/chartex" xmlns:cx4="http://schemas.microsoft.com/office/drawing/2016/5/10/chartex" xmlns:cx5="http://schemas.microsoft.com/office/drawing/2016/5/11/chartex" xmlns:cx6="http://schemas.microsoft.com/office/drawing/2016/5/12/chartex" xmlns:cx7="http://schemas.microsoft.com/office/drawing/2016/5/13/chartex" xmlns:cx8="http://schemas.microsoft.com/office/drawing/2016/5/14/chartex" xmlns:mc="http://schemas.openxmlformats.org/markup-compatibility/2006" xmlns:aink="http://schemas.microsoft.com/office/drawing/2016/ink" xmlns:am3d="http://schemas.microsoft.com/office/drawing/2017/model3d" xmlns:o="urn:schemas-microsoft-com:office:office" xmlns:oel="http://schemas.microsoft.com/office/2019/extlst" xmlns:r="http://schemas.openxmlformats.org/officeDocument/2006/relationships" xmlns:m="http://schemas.openxmlformats.org/officeDocument/2006/math" xmlns:v="urn:schemas-microsoft-com:vml" xmlns:wp14="http://schemas.microsoft.com/office/word/2010/wordprocessingDrawing" xmlns:wp="http://schemas.openxmlformats.org/drawingml/2006/wordprocessingDrawing" xmlns:w10="urn:schemas-microsoft-com:office:word" xmlns:w="http://schemas.openxmlformats.org/wordprocessingml/2006/main" xmlns:w14="http://schemas.microsoft.com/office/word/2010/wordml" xmlns:w15="http://schemas.microsoft.com/office/word/2012/wordml" xmlns:w16cex="http://schemas.microsoft.com/office/word/2018/wordml/cex" xmlns:w16cid="http://schemas.microsoft.com/office/word/2016/wordml/cid" xmlns:w16="http://schemas.microsoft.com/office/word/2018/wordml" xmlns:w16du="http://schemas.microsoft.com/office/word/2023/wordml/word16du" xmlns:w16sdtdh="http://schemas.microsoft.com/office/word/2020/wordml/sdtdatahash" xmlns:w16se="http://schemas.microsoft.com/office/word/2015/wordml/symex" xmlns:wpg="http://schemas.microsoft.com/office/word/2010/wordprocessingGroup" xmlns:wpi="http://schemas.microsoft.com/office/word/2010/wordprocessingInk" xmlns:wne="http://schemas.microsoft.com/office/word/2006/wordml" xmlns:wps="http://schemas.microsoft.com/office/word/2010/wordprocessingShape" mc:Ignorable="w14 w15 w16se w16cid w16 w16cex w16sdtdh w16du wp14">
   <w:footnote w:type="separator" w:id="-1">
     <w:p>
       <w:r>
@@ -4314,7 +6258,7 @@
 </file>
 
 <file path=word/numbering.xml><?xml version="1.0" encoding="utf-8"?>
-<w:numbering xmlns:wpc="http://schemas.microsoft.com/office/word/2010/wordprocessingCanvas" xmlns:cx="http://schemas.microsoft.com/office/drawing/2014/chartex" xmlns:cx1="http://schemas.microsoft.com/office/drawing/2015/9/8/chartex" xmlns:cx2="http://schemas.microsoft.com/office/drawing/2015/10/21/chartex" xmlns:cx3="http://schemas.microsoft.com/office/drawing/2016/5/9/chartex" xmlns:cx4="http://schemas.microsoft.com/office/drawing/2016/5/10/chartex" xmlns:cx5="http://schemas.microsoft.com/office/drawing/2016/5/11/chartex" xmlns:cx6="http://schemas.microsoft.com/office/drawing/2016/5/12/chartex" xmlns:cx7="http://schemas.microsoft.com/office/drawing/2016/5/13/chartex" xmlns:cx8="http://schemas.microsoft.com/office/drawing/2016/5/14/chartex" xmlns:mc="http://schemas.openxmlformats.org/markup-compatibility/2006" xmlns:aink="http://schemas.microsoft.com/office/drawing/2016/ink" xmlns:am3d="http://schemas.microsoft.com/office/drawing/2017/model3d" xmlns:o="urn:schemas-microsoft-com:office:office" xmlns:oel="http://schemas.microsoft.com/office/2019/extlst" xmlns:r="http://schemas.openxmlformats.org/officeDocument/2006/relationships" xmlns:m="http://schemas.openxmlformats.org/officeDocument/2006/math" xmlns:v="urn:schemas-microsoft-com:vml" xmlns:wp14="http://schemas.microsoft.com/office/word/2010/wordprocessingDrawing" xmlns:wp="http://schemas.openxmlformats.org/drawingml/2006/wordprocessingDrawing" xmlns:w10="urn:schemas-microsoft-com:office:word" xmlns:w="http://schemas.openxmlformats.org/wordprocessingml/2006/main" xmlns:w14="http://schemas.microsoft.com/office/word/2010/wordml" xmlns:w15="http://schemas.microsoft.com/office/word/2012/wordml" xmlns:w16cex="http://schemas.microsoft.com/office/word/2018/wordml/cex" xmlns:w16cid="http://schemas.microsoft.com/office/word/2016/wordml/cid" xmlns:w16="http://schemas.microsoft.com/office/word/2018/wordml" xmlns:w16sdtdh="http://schemas.microsoft.com/office/word/2020/wordml/sdtdatahash" xmlns:w16se="http://schemas.microsoft.com/office/word/2015/wordml/symex" xmlns:wpg="http://schemas.microsoft.com/office/word/2010/wordprocessingGroup" xmlns:wpi="http://schemas.microsoft.com/office/word/2010/wordprocessingInk" xmlns:wne="http://schemas.microsoft.com/office/word/2006/wordml" xmlns:wps="http://schemas.microsoft.com/office/word/2010/wordprocessingShape" mc:Ignorable="w14 w15 w16se w16cid w16 w16cex w16sdtdh wp14">
+<w:numbering xmlns:wpc="http://schemas.microsoft.com/office/word/2010/wordprocessingCanvas" xmlns:cx="http://schemas.microsoft.com/office/drawing/2014/chartex" xmlns:cx1="http://schemas.microsoft.com/office/drawing/2015/9/8/chartex" xmlns:cx2="http://schemas.microsoft.com/office/drawing/2015/10/21/chartex" xmlns:cx3="http://schemas.microsoft.com/office/drawing/2016/5/9/chartex" xmlns:cx4="http://schemas.microsoft.com/office/drawing/2016/5/10/chartex" xmlns:cx5="http://schemas.microsoft.com/office/drawing/2016/5/11/chartex" xmlns:cx6="http://schemas.microsoft.com/office/drawing/2016/5/12/chartex" xmlns:cx7="http://schemas.microsoft.com/office/drawing/2016/5/13/chartex" xmlns:cx8="http://schemas.microsoft.com/office/drawing/2016/5/14/chartex" xmlns:mc="http://schemas.openxmlformats.org/markup-compatibility/2006" xmlns:aink="http://schemas.microsoft.com/office/drawing/2016/ink" xmlns:am3d="http://schemas.microsoft.com/office/drawing/2017/model3d" xmlns:o="urn:schemas-microsoft-com:office:office" xmlns:oel="http://schemas.microsoft.com/office/2019/extlst" xmlns:r="http://schemas.openxmlformats.org/officeDocument/2006/relationships" xmlns:m="http://schemas.openxmlformats.org/officeDocument/2006/math" xmlns:v="urn:schemas-microsoft-com:vml" xmlns:wp14="http://schemas.microsoft.com/office/word/2010/wordprocessingDrawing" xmlns:wp="http://schemas.openxmlformats.org/drawingml/2006/wordprocessingDrawing" xmlns:w10="urn:schemas-microsoft-com:office:word" xmlns:w="http://schemas.openxmlformats.org/wordprocessingml/2006/main" xmlns:w14="http://schemas.microsoft.com/office/word/2010/wordml" xmlns:w15="http://schemas.microsoft.com/office/word/2012/wordml" xmlns:w16cex="http://schemas.microsoft.com/office/word/2018/wordml/cex" xmlns:w16cid="http://schemas.microsoft.com/office/word/2016/wordml/cid" xmlns:w16="http://schemas.microsoft.com/office/word/2018/wordml" xmlns:w16du="http://schemas.microsoft.com/office/word/2023/wordml/word16du" xmlns:w16sdtdh="http://schemas.microsoft.com/office/word/2020/wordml/sdtdatahash" xmlns:w16se="http://schemas.microsoft.com/office/word/2015/wordml/symex" xmlns:wpg="http://schemas.microsoft.com/office/word/2010/wordprocessingGroup" xmlns:wpi="http://schemas.microsoft.com/office/word/2010/wordprocessingInk" xmlns:wne="http://schemas.microsoft.com/office/word/2006/wordml" xmlns:wps="http://schemas.microsoft.com/office/word/2010/wordprocessingShape" mc:Ignorable="w14 w15 w16se w16cid w16 w16cex w16sdtdh w16du wp14">
   <w:abstractNum w:abstractNumId="0" w15:restartNumberingAfterBreak="0">
     <w:nsid w:val="20970902"/>
     <w:multiLevelType w:val="multilevel"/>
@@ -5770,7 +7714,7 @@
 </file>
 
 <file path=word/styles.xml><?xml version="1.0" encoding="utf-8"?>
-<w:styles xmlns:mc="http://schemas.openxmlformats.org/markup-compatibility/2006" xmlns:r="http://schemas.openxmlformats.org/officeDocument/2006/relationships" xmlns:w="http://schemas.openxmlformats.org/wordprocessingml/2006/main" xmlns:w14="http://schemas.microsoft.com/office/word/2010/wordml" xmlns:w15="http://schemas.microsoft.com/office/word/2012/wordml" xmlns:w16cex="http://schemas.microsoft.com/office/word/2018/wordml/cex" xmlns:w16cid="http://schemas.microsoft.com/office/word/2016/wordml/cid" xmlns:w16="http://schemas.microsoft.com/office/word/2018/wordml" xmlns:w16sdtdh="http://schemas.microsoft.com/office/word/2020/wordml/sdtdatahash" xmlns:w16se="http://schemas.microsoft.com/office/word/2015/wordml/symex" mc:Ignorable="w14 w15 w16se w16cid w16 w16cex w16sdtdh">
+<w:styles xmlns:mc="http://schemas.openxmlformats.org/markup-compatibility/2006" xmlns:r="http://schemas.openxmlformats.org/officeDocument/2006/relationships" xmlns:w="http://schemas.openxmlformats.org/wordprocessingml/2006/main" xmlns:w14="http://schemas.microsoft.com/office/word/2010/wordml" xmlns:w15="http://schemas.microsoft.com/office/word/2012/wordml" xmlns:w16cex="http://schemas.microsoft.com/office/word/2018/wordml/cex" xmlns:w16cid="http://schemas.microsoft.com/office/word/2016/wordml/cid" xmlns:w16="http://schemas.microsoft.com/office/word/2018/wordml" xmlns:w16du="http://schemas.microsoft.com/office/word/2023/wordml/word16du" xmlns:w16sdtdh="http://schemas.microsoft.com/office/word/2020/wordml/sdtdatahash" xmlns:w16se="http://schemas.microsoft.com/office/word/2015/wordml/symex" mc:Ignorable="w14 w15 w16se w16cid w16 w16cex w16sdtdh w16du">
   <w:docDefaults>
     <w:rPrDefault>
       <w:rPr>

</xml_diff>

<commit_message>
documentation - final changes
</commit_message>
<xml_diff>
--- a/projects/Documentacion - Proyecto Final.docx
+++ b/projects/Documentacion - Proyecto Final.docx
@@ -2738,29 +2738,7 @@
                                 <w:sz w:val="24"/>
                                 <w:szCs w:val="24"/>
                               </w:rPr>
-                              <w:t xml:space="preserve"> </w:t>
-                            </w:r>
-                            <w:proofErr w:type="spellStart"/>
-                            <w:r>
-                              <w:rPr>
-                                <w:i w:val="0"/>
-                                <w:iCs/>
-                                <w:color w:val="auto"/>
-                                <w:sz w:val="24"/>
-                                <w:szCs w:val="24"/>
-                              </w:rPr>
-                              <w:t>VMs</w:t>
-                            </w:r>
-                            <w:proofErr w:type="spellEnd"/>
-                            <w:r>
-                              <w:rPr>
-                                <w:i w:val="0"/>
-                                <w:iCs/>
-                                <w:color w:val="auto"/>
-                                <w:sz w:val="24"/>
-                                <w:szCs w:val="24"/>
-                              </w:rPr>
-                              <w:t xml:space="preserve"> a Utilizar para desplegar los Web</w:t>
+                              <w:t xml:space="preserve"> VMs a Utilizar para desplegar los Web</w:t>
                             </w:r>
                             <w:r>
                               <w:rPr>
@@ -2997,29 +2975,7 @@
                           <w:sz w:val="24"/>
                           <w:szCs w:val="24"/>
                         </w:rPr>
-                        <w:t xml:space="preserve"> </w:t>
-                      </w:r>
-                      <w:proofErr w:type="spellStart"/>
-                      <w:r>
-                        <w:rPr>
-                          <w:i w:val="0"/>
-                          <w:iCs/>
-                          <w:color w:val="auto"/>
-                          <w:sz w:val="24"/>
-                          <w:szCs w:val="24"/>
-                        </w:rPr>
-                        <w:t>VMs</w:t>
-                      </w:r>
-                      <w:proofErr w:type="spellEnd"/>
-                      <w:r>
-                        <w:rPr>
-                          <w:i w:val="0"/>
-                          <w:iCs/>
-                          <w:color w:val="auto"/>
-                          <w:sz w:val="24"/>
-                          <w:szCs w:val="24"/>
-                        </w:rPr>
-                        <w:t xml:space="preserve"> a Utilizar para desplegar los Web</w:t>
+                        <w:t xml:space="preserve"> VMs a Utilizar para desplegar los Web</w:t>
                       </w:r>
                       <w:r>
                         <w:rPr>
@@ -3412,29 +3368,7 @@
                                 <w:sz w:val="24"/>
                                 <w:szCs w:val="24"/>
                               </w:rPr>
-                              <w:t xml:space="preserve"> (2024, Propia) Script utilizado para la creación de las </w:t>
-                            </w:r>
-                            <w:proofErr w:type="spellStart"/>
-                            <w:r>
-                              <w:rPr>
-                                <w:i w:val="0"/>
-                                <w:iCs/>
-                                <w:color w:val="auto"/>
-                                <w:sz w:val="24"/>
-                                <w:szCs w:val="24"/>
-                              </w:rPr>
-                              <w:t>VMs</w:t>
-                            </w:r>
-                            <w:proofErr w:type="spellEnd"/>
-                            <w:r>
-                              <w:rPr>
-                                <w:i w:val="0"/>
-                                <w:iCs/>
-                                <w:color w:val="auto"/>
-                                <w:sz w:val="24"/>
-                                <w:szCs w:val="24"/>
-                              </w:rPr>
-                              <w:t>.</w:t>
+                              <w:t xml:space="preserve"> (2024, Propia) Script utilizado para la creación de las VMs.</w:t>
                             </w:r>
                           </w:p>
                         </w:txbxContent>
@@ -3634,29 +3568,7 @@
                           <w:sz w:val="24"/>
                           <w:szCs w:val="24"/>
                         </w:rPr>
-                        <w:t xml:space="preserve"> (2024, Propia) Script utilizado para la creación de las </w:t>
-                      </w:r>
-                      <w:proofErr w:type="spellStart"/>
-                      <w:r>
-                        <w:rPr>
-                          <w:i w:val="0"/>
-                          <w:iCs/>
-                          <w:color w:val="auto"/>
-                          <w:sz w:val="24"/>
-                          <w:szCs w:val="24"/>
-                        </w:rPr>
-                        <w:t>VMs</w:t>
-                      </w:r>
-                      <w:proofErr w:type="spellEnd"/>
-                      <w:r>
-                        <w:rPr>
-                          <w:i w:val="0"/>
-                          <w:iCs/>
-                          <w:color w:val="auto"/>
-                          <w:sz w:val="24"/>
-                          <w:szCs w:val="24"/>
-                        </w:rPr>
-                        <w:t>.</w:t>
+                        <w:t xml:space="preserve"> (2024, Propia) Script utilizado para la creación de las VMs.</w:t>
                       </w:r>
                     </w:p>
                   </w:txbxContent>
@@ -4601,15 +4513,7 @@
         <w:t xml:space="preserve"> redundancia de sus datos</w:t>
       </w:r>
       <w:r>
-        <w:t xml:space="preserve"> y brindar protección a sus datos, es por eso </w:t>
-      </w:r>
-      <w:proofErr w:type="gramStart"/>
-      <w:r>
-        <w:t>que</w:t>
-      </w:r>
-      <w:proofErr w:type="gramEnd"/>
-      <w:r>
-        <w:t xml:space="preserve"> se considera la opción de RAID 6 aunque tenga un tamaño de escritura y lectura menor y una velocidad de escritura más baja, ya que la prioridad es brindar disponibilidad. RAID 5 es adecuado para aplicaciones donde el rendimiento de escritura es más crítico y se puede tolerar una menor redundancia de datos. Aunque RAID 6 implique un mayor costo inicial debido a la necesidad de más discos de paridad, su mayor tolerancia a fallos y protección contra pérdida de datos hacen que esta sea la elección correcta para servidores web críticos lo que puede resultar en ahorro d ecostos a largo plazo y reducir el riesgo de inactividad de estos servidores. </w:t>
+        <w:t xml:space="preserve"> y brindar protección a sus datos, es por eso que se considera la opción de RAID 6 aunque tenga un tamaño de escritura y lectura menor y una velocidad de escritura más baja, ya que la prioridad es brindar disponibilidad. RAID 5 es adecuado para aplicaciones donde el rendimiento de escritura es más crítico y se puede tolerar una menor redundancia de datos. Aunque RAID 6 implique un mayor costo inicial debido a la necesidad de más discos de paridad, su mayor tolerancia a fallos y protección contra pérdida de datos hacen que esta sea la elección correcta para servidores web críticos lo que puede resultar en ahorro d ecostos a largo plazo y reducir el riesgo de inactividad de estos servidores. </w:t>
       </w:r>
       <w:r>
         <w:br w:type="page"/>
@@ -4626,6 +4530,12 @@
       </w:r>
       <w:bookmarkEnd w:id="6"/>
     </w:p>
+    <w:p/>
+    <w:p>
+      <w:r>
+        <w:t xml:space="preserve">A continuación, se muestran las estadísticas del uso del balanceador de cargas en Google Cloud Platform para Nautilus Corp. En estas se muestra la carga y el tráfico manejado por el balanceador de cargas, así como su distribución a través de los diferentes servicios de backend creados. Estas estadísticas ayudan a tener una visión clara de la eficiencia del balanceador permitiendo tomar decisiones en caso se necesite optimizar o aumentar el poder de cómputo de la infraestructura. </w:t>
+      </w:r>
+    </w:p>
     <w:p>
       <w:pPr>
         <w:keepNext/>
@@ -4636,8 +4546,8 @@
           <w:noProof/>
         </w:rPr>
         <w:drawing>
-          <wp:inline distT="0" distB="0" distL="0" distR="0" wp14:anchorId="1957A3EA" wp14:editId="147561D4">
-            <wp:extent cx="5760000" cy="3240000"/>
+          <wp:inline distT="0" distB="0" distL="0" distR="0" wp14:anchorId="1957A3EA" wp14:editId="12ADAEE9">
+            <wp:extent cx="5760000" cy="2880000"/>
             <wp:effectExtent l="0" t="0" r="0" b="0"/>
             <wp:docPr id="898226410" name="Imagen 4"/>
             <wp:cNvGraphicFramePr>
@@ -4665,7 +4575,7 @@
                   <pic:spPr>
                     <a:xfrm>
                       <a:off x="0" y="0"/>
-                      <a:ext cx="5760000" cy="3240000"/>
+                      <a:ext cx="5760000" cy="2880000"/>
                     </a:xfrm>
                     <a:prstGeom prst="rect">
                       <a:avLst/>
@@ -4868,8 +4778,8 @@
           <w:noProof/>
         </w:rPr>
         <w:drawing>
-          <wp:inline distT="0" distB="0" distL="0" distR="0" wp14:anchorId="26622683" wp14:editId="6E6ADB8B">
-            <wp:extent cx="5612400" cy="3240000"/>
+          <wp:inline distT="0" distB="0" distL="0" distR="0" wp14:anchorId="26622683" wp14:editId="282E48DB">
+            <wp:extent cx="5612400" cy="2880000"/>
             <wp:effectExtent l="0" t="0" r="7620" b="0"/>
             <wp:docPr id="366134181" name="Imagen 3"/>
             <wp:cNvGraphicFramePr>
@@ -4897,7 +4807,7 @@
                   <pic:spPr>
                     <a:xfrm>
                       <a:off x="0" y="0"/>
-                      <a:ext cx="5612400" cy="3240000"/>
+                      <a:ext cx="5612400" cy="2880000"/>
                     </a:xfrm>
                     <a:prstGeom prst="rect">
                       <a:avLst/>
@@ -5114,7 +5024,6 @@
       </w:pPr>
       <w:bookmarkStart w:id="7" w:name="_Toc167997425"/>
       <w:r>
-        <w:lastRenderedPageBreak/>
         <w:t>CAPTURAS DE IMPLEMENTACIÓN Y FUNCIONAMIENTO DE LA SOLUCIÓN:</w:t>
       </w:r>
       <w:bookmarkEnd w:id="7"/>
@@ -6079,9 +5988,12 @@
       </w:pPr>
       <w:bookmarkStart w:id="15" w:name="_Toc167997433"/>
       <w:r>
-        <w:t>Pasos para desplegar HTML en Apache:</w:t>
+        <w:t>PASOS PARA DESPLEGAR HTML EN APACHE</w:t>
       </w:r>
       <w:bookmarkEnd w:id="15"/>
+      <w:r>
+        <w:t xml:space="preserve"> WEB SERVER:</w:t>
+      </w:r>
     </w:p>
     <w:p/>
     <w:p>

</xml_diff>